<commit_message>
Update Installation Development Project Documentation.docx
</commit_message>
<xml_diff>
--- a/Installation Development Project Documentation.docx
+++ b/Installation Development Project Documentation.docx
@@ -10,6 +10,7 @@
           <w:docPartUnique/>
         </w:docPartObj>
       </w:sdtPr>
+      <w:sdtEndPr/>
       <w:sdtContent>
         <w:p>
           <w:r>
@@ -287,7 +288,7 @@
             <mc:AlternateContent>
               <mc:Choice Requires="wps">
                 <w:drawing>
-                  <wp:anchor distT="0" distB="0" distL="114300" distR="114300" simplePos="0" relativeHeight="251660288" behindDoc="0" locked="0" layoutInCell="1" allowOverlap="1" wp14:anchorId="4A025AC2" wp14:editId="576095D9">
+                  <wp:anchor distT="0" distB="0" distL="114300" distR="114300" simplePos="0" relativeHeight="251660288" behindDoc="0" locked="0" layoutInCell="1" allowOverlap="1" wp14:anchorId="4A025AC2" wp14:editId="35075BC8">
                     <wp:simplePos x="0" y="0"/>
                     <wp:positionH relativeFrom="page">
                       <wp:align>center</wp:align>
@@ -343,95 +344,71 @@
                           </wps:style>
                           <wps:txbx>
                             <w:txbxContent>
-                              <w:sdt>
-                                <w:sdtPr>
+                              <w:p>
+                                <w:pPr>
+                                  <w:pStyle w:val="NoSpacing"/>
+                                  <w:jc w:val="right"/>
                                   <w:rPr>
                                     <w:color w:val="595959" w:themeColor="text1" w:themeTint="A6"/>
                                     <w:sz w:val="28"/>
                                     <w:szCs w:val="28"/>
                                   </w:rPr>
-                                  <w:alias w:val="Author"/>
-                                  <w:tag w:val=""/>
-                                  <w:id w:val="789243997"/>
-                                  <w:dataBinding w:prefixMappings="xmlns:ns0='http://purl.org/dc/elements/1.1/' xmlns:ns1='http://schemas.openxmlformats.org/package/2006/metadata/core-properties' " w:xpath="/ns1:coreProperties[1]/ns0:creator[1]" w:storeItemID="{6C3C8BC8-F283-45AE-878A-BAB7291924A1}"/>
-                                  <w:text/>
-                                </w:sdtPr>
-                                <w:sdtContent>
-                                  <w:p>
-                                    <w:pPr>
-                                      <w:pStyle w:val="NoSpacing"/>
-                                      <w:jc w:val="right"/>
-                                      <w:rPr>
-                                        <w:color w:val="595959" w:themeColor="text1" w:themeTint="A6"/>
-                                        <w:sz w:val="28"/>
-                                        <w:szCs w:val="28"/>
-                                      </w:rPr>
-                                    </w:pPr>
-                                    <w:r>
-                                      <w:rPr>
-                                        <w:color w:val="595959" w:themeColor="text1" w:themeTint="A6"/>
-                                        <w:sz w:val="28"/>
-                                        <w:szCs w:val="28"/>
-                                      </w:rPr>
-                                      <w:t xml:space="preserve">Daniel Taylor, </w:t>
-                                    </w:r>
-                                    <w:proofErr w:type="spellStart"/>
-                                    <w:r>
-                                      <w:rPr>
-                                        <w:color w:val="595959" w:themeColor="text1" w:themeTint="A6"/>
-                                        <w:sz w:val="28"/>
-                                        <w:szCs w:val="28"/>
-                                      </w:rPr>
-                                      <w:t>Yamil</w:t>
-                                    </w:r>
-                                    <w:proofErr w:type="spellEnd"/>
-                                    <w:r>
-                                      <w:rPr>
-                                        <w:color w:val="595959" w:themeColor="text1" w:themeTint="A6"/>
-                                        <w:sz w:val="28"/>
-                                        <w:szCs w:val="28"/>
-                                      </w:rPr>
-                                      <w:t xml:space="preserve"> </w:t>
-                                    </w:r>
-                                    <w:proofErr w:type="spellStart"/>
-                                    <w:r>
-                                      <w:rPr>
-                                        <w:color w:val="595959" w:themeColor="text1" w:themeTint="A6"/>
-                                        <w:sz w:val="28"/>
-                                        <w:szCs w:val="28"/>
-                                      </w:rPr>
-                                      <w:t>Tarabin</w:t>
-                                    </w:r>
-                                    <w:proofErr w:type="spellEnd"/>
-                                    <w:r>
-                                      <w:rPr>
-                                        <w:color w:val="595959" w:themeColor="text1" w:themeTint="A6"/>
-                                        <w:sz w:val="28"/>
-                                        <w:szCs w:val="28"/>
-                                      </w:rPr>
-                                      <w:t xml:space="preserve">, Jake Burton, </w:t>
-                                    </w:r>
-                                    <w:proofErr w:type="spellStart"/>
-                                    <w:r>
-                                      <w:rPr>
-                                        <w:color w:val="595959" w:themeColor="text1" w:themeTint="A6"/>
-                                        <w:sz w:val="28"/>
-                                        <w:szCs w:val="28"/>
-                                      </w:rPr>
-                                      <w:t>Winson</w:t>
-                                    </w:r>
-                                    <w:proofErr w:type="spellEnd"/>
-                                    <w:r>
-                                      <w:rPr>
-                                        <w:color w:val="595959" w:themeColor="text1" w:themeTint="A6"/>
-                                        <w:sz w:val="28"/>
-                                        <w:szCs w:val="28"/>
-                                      </w:rPr>
-                                      <w:t xml:space="preserve"> uh sorry dude idk</w:t>
-                                    </w:r>
-                                  </w:p>
-                                </w:sdtContent>
-                              </w:sdt>
+                                </w:pPr>
+                                <w:r>
+                                  <w:rPr>
+                                    <w:color w:val="595959" w:themeColor="text1" w:themeTint="A6"/>
+                                    <w:sz w:val="28"/>
+                                    <w:szCs w:val="28"/>
+                                  </w:rPr>
+                                  <w:t xml:space="preserve">Daniel Taylor, Jake Burton, </w:t>
+                                </w:r>
+                                <w:proofErr w:type="spellStart"/>
+                                <w:r>
+                                  <w:rPr>
+                                    <w:color w:val="595959" w:themeColor="text1" w:themeTint="A6"/>
+                                    <w:sz w:val="28"/>
+                                    <w:szCs w:val="28"/>
+                                  </w:rPr>
+                                  <w:t>Winson</w:t>
+                                </w:r>
+                                <w:proofErr w:type="spellEnd"/>
+                                <w:r>
+                                  <w:rPr>
+                                    <w:color w:val="595959" w:themeColor="text1" w:themeTint="A6"/>
+                                    <w:sz w:val="28"/>
+                                    <w:szCs w:val="28"/>
+                                  </w:rPr>
+                                  <w:t xml:space="preserve"> Tao, </w:t>
+                                </w:r>
+                                <w:proofErr w:type="spellStart"/>
+                                <w:r>
+                                  <w:rPr>
+                                    <w:color w:val="595959" w:themeColor="text1" w:themeTint="A6"/>
+                                    <w:sz w:val="28"/>
+                                    <w:szCs w:val="28"/>
+                                  </w:rPr>
+                                  <w:t>Yamil</w:t>
+                                </w:r>
+                                <w:proofErr w:type="spellEnd"/>
+                                <w:r>
+                                  <w:rPr>
+                                    <w:color w:val="595959" w:themeColor="text1" w:themeTint="A6"/>
+                                    <w:sz w:val="28"/>
+                                    <w:szCs w:val="28"/>
+                                  </w:rPr>
+                                  <w:t xml:space="preserve"> </w:t>
+                                </w:r>
+                                <w:proofErr w:type="spellStart"/>
+                                <w:r>
+                                  <w:rPr>
+                                    <w:color w:val="595959" w:themeColor="text1" w:themeTint="A6"/>
+                                    <w:sz w:val="28"/>
+                                    <w:szCs w:val="28"/>
+                                  </w:rPr>
+                                  <w:t>Tarabin</w:t>
+                                </w:r>
+                                <w:proofErr w:type="spellEnd"/>
+                              </w:p>
                               <w:p>
                                 <w:pPr>
                                   <w:pStyle w:val="NoSpacing"/>
@@ -456,6 +433,7 @@
                                     <w:dataBinding w:prefixMappings="xmlns:ns0='http://schemas.microsoft.com/office/2006/coverPageProps' " w:xpath="/ns0:CoverPageProperties[1]/ns0:CompanyEmail[1]" w:storeItemID="{55AF091B-3C7A-41E3-B477-F2FDAA23CFDA}"/>
                                     <w:text/>
                                   </w:sdtPr>
+                                  <w:sdtEndPr/>
                                   <w:sdtContent>
                                     <w:r>
                                       <w:rPr>
@@ -497,95 +475,71 @@
                   <v:shape id="Text Box 152" o:spid="_x0000_s1026" type="#_x0000_t202" style="position:absolute;margin-left:0;margin-top:0;width:8in;height:1in;z-index:251660288;visibility:visible;mso-wrap-style:square;mso-width-percent:941;mso-height-percent:92;mso-top-percent:818;mso-wrap-distance-left:9pt;mso-wrap-distance-top:0;mso-wrap-distance-right:9pt;mso-wrap-distance-bottom:0;mso-position-horizontal:center;mso-position-horizontal-relative:page;mso-position-vertical-relative:page;mso-width-percent:941;mso-height-percent:92;mso-top-percent:818;mso-width-relative:page;mso-height-relative:page;v-text-anchor:bottom" o:gfxdata="UEsDBBQABgAIAAAAIQC2gziS/gAAAOEBAAATAAAAW0NvbnRlbnRfVHlwZXNdLnhtbJSRQU7DMBBF&#10;90jcwfIWJU67QAgl6YK0S0CoHGBkTxKLZGx5TGhvj5O2G0SRWNoz/78nu9wcxkFMGNg6quQqL6RA&#10;0s5Y6ir5vt9lD1JwBDIwOMJKHpHlpr69KfdHjyxSmriSfYz+USnWPY7AufNIadK6MEJMx9ApD/oD&#10;OlTrorhX2lFEilmcO2RdNtjC5xDF9pCuTyYBB5bi6bQ4syoJ3g9WQ0ymaiLzg5KdCXlKLjvcW893&#10;SUOqXwnz5DrgnHtJTxOsQfEKIT7DmDSUCaxw7Rqn8787ZsmRM9e2VmPeBN4uqYvTtW7jvijg9N/y&#10;JsXecLq0q+WD6m8AAAD//wMAUEsDBBQABgAIAAAAIQA4/SH/1gAAAJQBAAALAAAAX3JlbHMvLnJl&#10;bHOkkMFqwzAMhu+DvYPRfXGawxijTi+j0GvpHsDYimMaW0Yy2fr2M4PBMnrbUb/Q94l/f/hMi1qR&#10;JVI2sOt6UJgd+ZiDgffL8ekFlFSbvV0oo4EbChzGx4f9GRdb25HMsYhqlCwG5lrLq9biZkxWOiqY&#10;22YiTra2kYMu1l1tQD30/bPm3wwYN0x18gb45AdQl1tp5j/sFB2T0FQ7R0nTNEV3j6o9feQzro1i&#10;OWA14Fm+Q8a1a8+Bvu/d/dMb2JY5uiPbhG/ktn4cqGU/er3pcvwCAAD//wMAUEsDBBQABgAIAAAA&#10;IQA8l3IRfwIAAGEFAAAOAAAAZHJzL2Uyb0RvYy54bWysVE1v2zAMvQ/YfxB0X+30I+uCOkXWosOA&#10;oi3WDj0rstQYk0VNUhJnv35Psp0W3S4ddpFp8pHix6POzrvWsI3yoSFb8clByZmykurGPlX8+8PV&#10;h1POQhS2FoasqvhOBX4+f//ubOtm6pBWZGrlGYLYMNu6iq9idLOiCHKlWhEOyCkLoybfiohf/1TU&#10;XmwRvTXFYVlOiy352nmSKgRoL3sjn+f4WisZb7UOKjJTceQW8+nzuUxnMT8Tsycv3KqRQxriH7Jo&#10;RWNx6T7UpYiCrX3zR6i2kZ4C6XggqS1I60aqXAOqmZSvqrlfCadyLWhOcPs2hf8XVt5s7jxraszu&#10;5JAzK1oM6UF1kX2mjiUdOrR1YQbgvQM0djAAPeoDlKnwTvs2fVESgx293u37m8JJKD8eIWAJk4Tt&#10;0+T4GDLCF8/ezof4RVHLklBxj/nltorNdYg9dISkyyxdNcbkGRrLthWfHp2U2WFvQXBjE1ZlNgxh&#10;UkV95lmKO6MSxthvSqMbuYCkyDxUF8azjQCDhJTKxlx7jgt0Qmkk8RbHAf+c1Vuc+zrGm8nGvXPb&#10;WPK5+ldp1z/GlHWPR89f1J3E2C27YdJLqncYtKd+WYKTVw2mcS1CvBMe24EBYuPjLQ5tCF2nQeJs&#10;Rf7X3/QJD9LCytkW21bx8HMtvOLMfLWg82RalpkZMf/iBp+F6enJaSLMclTbdXtBmMQEz4qTWUzg&#10;aEZRe2of8SYs0oUwCStxbcWXo3gR+/XHmyLVYpFB2EUn4rW9dzKFToNJNHvoHoV3AxcjWHxD40qK&#10;2StK9tjkaWmxjqSbzNfU276hQ8+xx5nxw5uTHoqX/xn1/DLOfwMAAP//AwBQSwMEFAAGAAgAAAAh&#10;AOwKX5TdAAAABgEAAA8AAABkcnMvZG93bnJldi54bWxMj0FLw0AQhe9C/8Myghexuy2plJhNKVVB&#10;wUtbQY+b7JgEs7Mhu2lTf71TL/UyzOMNb76XrUbXigP2ofGkYTZVIJBKbxuqNLzvn++WIEI0ZE3r&#10;CTWcMMAqn1xlJrX+SFs87GIlOIRCajTUMXaplKGs0Zkw9R0Se1++dyay7Ctpe3PkcNfKuVL30pmG&#10;+ENtOtzUWH7vBqfh8VUtT/vk5/at+9wUH+pJqpdBan1zPa4fQEQc4+UYzviMDjkzFX4gG0SrgYvE&#10;v3n2Zos564K3JFEg80z+x89/AQAA//8DAFBLAQItABQABgAIAAAAIQC2gziS/gAAAOEBAAATAAAA&#10;AAAAAAAAAAAAAAAAAABbQ29udGVudF9UeXBlc10ueG1sUEsBAi0AFAAGAAgAAAAhADj9If/WAAAA&#10;lAEAAAsAAAAAAAAAAAAAAAAALwEAAF9yZWxzLy5yZWxzUEsBAi0AFAAGAAgAAAAhADyXchF/AgAA&#10;YQUAAA4AAAAAAAAAAAAAAAAALgIAAGRycy9lMm9Eb2MueG1sUEsBAi0AFAAGAAgAAAAhAOwKX5Td&#10;AAAABgEAAA8AAAAAAAAAAAAAAAAA2QQAAGRycy9kb3ducmV2LnhtbFBLBQYAAAAABAAEAPMAAADj&#10;BQAAAAA=&#10;" filled="f" stroked="f" strokeweight=".5pt">
                     <v:textbox inset="126pt,0,54pt,0">
                       <w:txbxContent>
-                        <w:sdt>
-                          <w:sdtPr>
+                        <w:p>
+                          <w:pPr>
+                            <w:pStyle w:val="NoSpacing"/>
+                            <w:jc w:val="right"/>
                             <w:rPr>
                               <w:color w:val="595959" w:themeColor="text1" w:themeTint="A6"/>
                               <w:sz w:val="28"/>
                               <w:szCs w:val="28"/>
                             </w:rPr>
-                            <w:alias w:val="Author"/>
-                            <w:tag w:val=""/>
-                            <w:id w:val="789243997"/>
-                            <w:dataBinding w:prefixMappings="xmlns:ns0='http://purl.org/dc/elements/1.1/' xmlns:ns1='http://schemas.openxmlformats.org/package/2006/metadata/core-properties' " w:xpath="/ns1:coreProperties[1]/ns0:creator[1]" w:storeItemID="{6C3C8BC8-F283-45AE-878A-BAB7291924A1}"/>
-                            <w:text/>
-                          </w:sdtPr>
-                          <w:sdtContent>
-                            <w:p>
-                              <w:pPr>
-                                <w:pStyle w:val="NoSpacing"/>
-                                <w:jc w:val="right"/>
-                                <w:rPr>
-                                  <w:color w:val="595959" w:themeColor="text1" w:themeTint="A6"/>
-                                  <w:sz w:val="28"/>
-                                  <w:szCs w:val="28"/>
-                                </w:rPr>
-                              </w:pPr>
-                              <w:r>
-                                <w:rPr>
-                                  <w:color w:val="595959" w:themeColor="text1" w:themeTint="A6"/>
-                                  <w:sz w:val="28"/>
-                                  <w:szCs w:val="28"/>
-                                </w:rPr>
-                                <w:t xml:space="preserve">Daniel Taylor, </w:t>
-                              </w:r>
-                              <w:proofErr w:type="spellStart"/>
-                              <w:r>
-                                <w:rPr>
-                                  <w:color w:val="595959" w:themeColor="text1" w:themeTint="A6"/>
-                                  <w:sz w:val="28"/>
-                                  <w:szCs w:val="28"/>
-                                </w:rPr>
-                                <w:t>Yamil</w:t>
-                              </w:r>
-                              <w:proofErr w:type="spellEnd"/>
-                              <w:r>
-                                <w:rPr>
-                                  <w:color w:val="595959" w:themeColor="text1" w:themeTint="A6"/>
-                                  <w:sz w:val="28"/>
-                                  <w:szCs w:val="28"/>
-                                </w:rPr>
-                                <w:t xml:space="preserve"> </w:t>
-                              </w:r>
-                              <w:proofErr w:type="spellStart"/>
-                              <w:r>
-                                <w:rPr>
-                                  <w:color w:val="595959" w:themeColor="text1" w:themeTint="A6"/>
-                                  <w:sz w:val="28"/>
-                                  <w:szCs w:val="28"/>
-                                </w:rPr>
-                                <w:t>Tarabin</w:t>
-                              </w:r>
-                              <w:proofErr w:type="spellEnd"/>
-                              <w:r>
-                                <w:rPr>
-                                  <w:color w:val="595959" w:themeColor="text1" w:themeTint="A6"/>
-                                  <w:sz w:val="28"/>
-                                  <w:szCs w:val="28"/>
-                                </w:rPr>
-                                <w:t xml:space="preserve">, Jake Burton, </w:t>
-                              </w:r>
-                              <w:proofErr w:type="spellStart"/>
-                              <w:r>
-                                <w:rPr>
-                                  <w:color w:val="595959" w:themeColor="text1" w:themeTint="A6"/>
-                                  <w:sz w:val="28"/>
-                                  <w:szCs w:val="28"/>
-                                </w:rPr>
-                                <w:t>Winson</w:t>
-                              </w:r>
-                              <w:proofErr w:type="spellEnd"/>
-                              <w:r>
-                                <w:rPr>
-                                  <w:color w:val="595959" w:themeColor="text1" w:themeTint="A6"/>
-                                  <w:sz w:val="28"/>
-                                  <w:szCs w:val="28"/>
-                                </w:rPr>
-                                <w:t xml:space="preserve"> uh sorry dude idk</w:t>
-                              </w:r>
-                            </w:p>
-                          </w:sdtContent>
-                        </w:sdt>
+                          </w:pPr>
+                          <w:r>
+                            <w:rPr>
+                              <w:color w:val="595959" w:themeColor="text1" w:themeTint="A6"/>
+                              <w:sz w:val="28"/>
+                              <w:szCs w:val="28"/>
+                            </w:rPr>
+                            <w:t xml:space="preserve">Daniel Taylor, Jake Burton, </w:t>
+                          </w:r>
+                          <w:proofErr w:type="spellStart"/>
+                          <w:r>
+                            <w:rPr>
+                              <w:color w:val="595959" w:themeColor="text1" w:themeTint="A6"/>
+                              <w:sz w:val="28"/>
+                              <w:szCs w:val="28"/>
+                            </w:rPr>
+                            <w:t>Winson</w:t>
+                          </w:r>
+                          <w:proofErr w:type="spellEnd"/>
+                          <w:r>
+                            <w:rPr>
+                              <w:color w:val="595959" w:themeColor="text1" w:themeTint="A6"/>
+                              <w:sz w:val="28"/>
+                              <w:szCs w:val="28"/>
+                            </w:rPr>
+                            <w:t xml:space="preserve"> Tao, </w:t>
+                          </w:r>
+                          <w:proofErr w:type="spellStart"/>
+                          <w:r>
+                            <w:rPr>
+                              <w:color w:val="595959" w:themeColor="text1" w:themeTint="A6"/>
+                              <w:sz w:val="28"/>
+                              <w:szCs w:val="28"/>
+                            </w:rPr>
+                            <w:t>Yamil</w:t>
+                          </w:r>
+                          <w:proofErr w:type="spellEnd"/>
+                          <w:r>
+                            <w:rPr>
+                              <w:color w:val="595959" w:themeColor="text1" w:themeTint="A6"/>
+                              <w:sz w:val="28"/>
+                              <w:szCs w:val="28"/>
+                            </w:rPr>
+                            <w:t xml:space="preserve"> </w:t>
+                          </w:r>
+                          <w:proofErr w:type="spellStart"/>
+                          <w:r>
+                            <w:rPr>
+                              <w:color w:val="595959" w:themeColor="text1" w:themeTint="A6"/>
+                              <w:sz w:val="28"/>
+                              <w:szCs w:val="28"/>
+                            </w:rPr>
+                            <w:t>Tarabin</w:t>
+                          </w:r>
+                          <w:proofErr w:type="spellEnd"/>
+                        </w:p>
                         <w:p>
                           <w:pPr>
                             <w:pStyle w:val="NoSpacing"/>
@@ -610,6 +564,7 @@
                               <w:dataBinding w:prefixMappings="xmlns:ns0='http://schemas.microsoft.com/office/2006/coverPageProps' " w:xpath="/ns0:CoverPageProperties[1]/ns0:CompanyEmail[1]" w:storeItemID="{55AF091B-3C7A-41E3-B477-F2FDAA23CFDA}"/>
                               <w:text/>
                             </w:sdtPr>
+                            <w:sdtEndPr/>
                             <w:sdtContent>
                               <w:r>
                                 <w:rPr>
@@ -637,7 +592,7 @@
             <mc:AlternateContent>
               <mc:Choice Requires="wps">
                 <w:drawing>
-                  <wp:anchor distT="0" distB="0" distL="114300" distR="114300" simplePos="0" relativeHeight="251661312" behindDoc="0" locked="0" layoutInCell="1" allowOverlap="1" wp14:anchorId="2F6189B6" wp14:editId="4BECE9D3">
+                  <wp:anchor distT="0" distB="0" distL="114300" distR="114300" simplePos="0" relativeHeight="251661312" behindDoc="0" locked="0" layoutInCell="1" allowOverlap="1" wp14:anchorId="2F6189B6" wp14:editId="4BD76BC3">
                     <wp:simplePos x="0" y="0"/>
                     <wp:positionH relativeFrom="page">
                       <wp:align>center</wp:align>
@@ -726,6 +681,7 @@
                                   <w:dataBinding w:prefixMappings="xmlns:ns0='http://schemas.microsoft.com/office/2006/coverPageProps' " w:xpath="/ns0:CoverPageProperties[1]/ns0:Abstract[1]" w:storeItemID="{55AF091B-3C7A-41E3-B477-F2FDAA23CFDA}"/>
                                   <w:text w:multiLine="1"/>
                                 </w:sdtPr>
+                                <w:sdtEndPr/>
                                 <w:sdtContent>
                                   <w:p>
                                     <w:pPr>
@@ -815,6 +771,7 @@
                             <w:dataBinding w:prefixMappings="xmlns:ns0='http://schemas.microsoft.com/office/2006/coverPageProps' " w:xpath="/ns0:CoverPageProperties[1]/ns0:Abstract[1]" w:storeItemID="{55AF091B-3C7A-41E3-B477-F2FDAA23CFDA}"/>
                             <w:text w:multiLine="1"/>
                           </w:sdtPr>
+                          <w:sdtEndPr/>
                           <w:sdtContent>
                             <w:p>
                               <w:pPr>
@@ -941,6 +898,7 @@
                                     <w:dataBinding w:prefixMappings="xmlns:ns0='http://purl.org/dc/elements/1.1/' xmlns:ns1='http://schemas.openxmlformats.org/package/2006/metadata/core-properties' " w:xpath="/ns1:coreProperties[1]/ns0:title[1]" w:storeItemID="{6C3C8BC8-F283-45AE-878A-BAB7291924A1}"/>
                                     <w:text w:multiLine="1"/>
                                   </w:sdtPr>
+                                  <w:sdtEndPr/>
                                   <w:sdtContent>
                                     <w:r>
                                       <w:rPr>
@@ -965,9 +923,11 @@
                                   <w:alias w:val="Subtitle"/>
                                   <w:tag w:val=""/>
                                   <w:id w:val="1759551507"/>
+                                  <w:showingPlcHdr/>
                                   <w:dataBinding w:prefixMappings="xmlns:ns0='http://purl.org/dc/elements/1.1/' xmlns:ns1='http://schemas.openxmlformats.org/package/2006/metadata/core-properties' " w:xpath="/ns1:coreProperties[1]/ns0:subject[1]" w:storeItemID="{6C3C8BC8-F283-45AE-878A-BAB7291924A1}"/>
                                   <w:text/>
                                 </w:sdtPr>
+                                <w:sdtEndPr/>
                                 <w:sdtContent>
                                   <w:p>
                                     <w:pPr>
@@ -985,7 +945,7 @@
                                         <w:sz w:val="36"/>
                                         <w:szCs w:val="36"/>
                                       </w:rPr>
-                                      <w:t>Wave Machine</w:t>
+                                      <w:t xml:space="preserve">     </w:t>
                                     </w:r>
                                   </w:p>
                                 </w:sdtContent>
@@ -1039,6 +999,7 @@
                               <w:dataBinding w:prefixMappings="xmlns:ns0='http://purl.org/dc/elements/1.1/' xmlns:ns1='http://schemas.openxmlformats.org/package/2006/metadata/core-properties' " w:xpath="/ns1:coreProperties[1]/ns0:title[1]" w:storeItemID="{6C3C8BC8-F283-45AE-878A-BAB7291924A1}"/>
                               <w:text w:multiLine="1"/>
                             </w:sdtPr>
+                            <w:sdtEndPr/>
                             <w:sdtContent>
                               <w:r>
                                 <w:rPr>
@@ -1063,9 +1024,11 @@
                             <w:alias w:val="Subtitle"/>
                             <w:tag w:val=""/>
                             <w:id w:val="1759551507"/>
+                            <w:showingPlcHdr/>
                             <w:dataBinding w:prefixMappings="xmlns:ns0='http://purl.org/dc/elements/1.1/' xmlns:ns1='http://schemas.openxmlformats.org/package/2006/metadata/core-properties' " w:xpath="/ns1:coreProperties[1]/ns0:subject[1]" w:storeItemID="{6C3C8BC8-F283-45AE-878A-BAB7291924A1}"/>
                             <w:text/>
                           </w:sdtPr>
+                          <w:sdtEndPr/>
                           <w:sdtContent>
                             <w:p>
                               <w:pPr>
@@ -1083,7 +1046,7 @@
                                   <w:sz w:val="36"/>
                                   <w:szCs w:val="36"/>
                                 </w:rPr>
-                                <w:t>Wave Machine</w:t>
+                                <w:t xml:space="preserve">     </w:t>
                               </w:r>
                             </w:p>
                           </w:sdtContent>
@@ -1106,6 +1069,13 @@
     </w:sdt>
     <w:sdt>
       <w:sdtPr>
+        <w:rPr>
+          <w:rFonts w:asciiTheme="minorHAnsi" w:eastAsiaTheme="minorHAnsi" w:hAnsiTheme="minorHAnsi" w:cstheme="minorBidi"/>
+          <w:color w:val="auto"/>
+          <w:sz w:val="22"/>
+          <w:szCs w:val="22"/>
+          <w:lang w:val="en-GB"/>
+        </w:rPr>
         <w:id w:val="995071838"/>
         <w:docPartObj>
           <w:docPartGallery w:val="Table of Contents"/>
@@ -1114,14 +1084,9 @@
       </w:sdtPr>
       <w:sdtEndPr>
         <w:rPr>
-          <w:rFonts w:asciiTheme="minorHAnsi" w:eastAsiaTheme="minorHAnsi" w:hAnsiTheme="minorHAnsi" w:cstheme="minorBidi"/>
           <w:b/>
           <w:bCs/>
           <w:noProof/>
-          <w:color w:val="auto"/>
-          <w:sz w:val="22"/>
-          <w:szCs w:val="22"/>
-          <w:lang w:val="en-GB"/>
         </w:rPr>
       </w:sdtEndPr>
       <w:sdtContent>
@@ -1195,31 +1160,7 @@
       </w:pPr>
       <w:r>
         <w:lastRenderedPageBreak/>
-        <w:t>Ideas</w:t>
-      </w:r>
-    </w:p>
-    <w:p>
-      <w:pPr>
-        <w:pStyle w:val="Heading1"/>
-      </w:pPr>
-      <w:r>
-        <w:t>Designs</w:t>
-      </w:r>
-    </w:p>
-    <w:p>
-      <w:pPr>
-        <w:pStyle w:val="Heading1"/>
-      </w:pPr>
-      <w:r>
-        <w:t>Prototypes</w:t>
-      </w:r>
-    </w:p>
-    <w:p>
-      <w:pPr>
-        <w:pStyle w:val="Heading1"/>
-      </w:pPr>
-      <w:r>
-        <w:t>Prototype Tests</w:t>
+        <w:t>Concept</w:t>
       </w:r>
     </w:p>
     <w:p>
@@ -1227,15 +1168,74 @@
         <w:pStyle w:val="Heading2"/>
       </w:pPr>
       <w:r>
-        <w:t>Making Waves</w:t>
-      </w:r>
-    </w:p>
-    <w:p>
-      <w:r>
-        <w:t xml:space="preserve">These prototypes was created in order to test two different solutions to creating waves for the final project. </w:t>
-      </w:r>
+        <w:t>Vision</w:t>
+      </w:r>
+    </w:p>
+    <w:p>
+      <w:pPr>
+        <w:pStyle w:val="Heading2"/>
+      </w:pPr>
+      <w:r>
+        <w:t>Asset List</w:t>
+      </w:r>
+    </w:p>
+    <w:p>
       <w:bookmarkStart w:id="0" w:name="_GoBack"/>
       <w:bookmarkEnd w:id="0"/>
+    </w:p>
+    <w:p>
+      <w:pPr>
+        <w:pStyle w:val="Heading1"/>
+      </w:pPr>
+      <w:r>
+        <w:t>Idea</w:t>
+      </w:r>
+      <w:r>
+        <w:t>tion</w:t>
+      </w:r>
+    </w:p>
+    <w:p>
+      <w:pPr>
+        <w:pStyle w:val="Heading2"/>
+      </w:pPr>
+      <w:r>
+        <w:t>Designs</w:t>
+      </w:r>
+    </w:p>
+    <w:p>
+      <w:pPr>
+        <w:pStyle w:val="Heading1"/>
+      </w:pPr>
+      <w:r>
+        <w:t>Prototypes</w:t>
+      </w:r>
+    </w:p>
+    <w:p>
+      <w:pPr>
+        <w:pStyle w:val="Heading2"/>
+      </w:pPr>
+      <w:r>
+        <w:t>Prototype Tests</w:t>
+      </w:r>
+    </w:p>
+    <w:p>
+      <w:pPr>
+        <w:pStyle w:val="Heading3"/>
+      </w:pPr>
+      <w:r>
+        <w:t>Making Waves</w:t>
+      </w:r>
+    </w:p>
+    <w:p>
+      <w:r>
+        <w:t>These prototypes w</w:t>
+      </w:r>
+      <w:r>
+        <w:t>ere</w:t>
+      </w:r>
+      <w:r>
+        <w:t xml:space="preserve"> created in order to test two different solutions to creating waves for the final project. </w:t>
+      </w:r>
     </w:p>
     <w:p>
       <w:pPr>
@@ -3159,6 +3159,28 @@
       <w:szCs w:val="26"/>
     </w:rPr>
   </w:style>
+  <w:style w:type="paragraph" w:styleId="Heading3">
+    <w:name w:val="heading 3"/>
+    <w:basedOn w:val="Normal"/>
+    <w:next w:val="Normal"/>
+    <w:link w:val="Heading3Char"/>
+    <w:uiPriority w:val="9"/>
+    <w:unhideWhenUsed/>
+    <w:qFormat/>
+    <w:rsid w:val="003B03A5"/>
+    <w:pPr>
+      <w:keepNext/>
+      <w:keepLines/>
+      <w:spacing w:before="40" w:after="0"/>
+      <w:outlineLvl w:val="2"/>
+    </w:pPr>
+    <w:rPr>
+      <w:rFonts w:asciiTheme="majorHAnsi" w:eastAsiaTheme="majorEastAsia" w:hAnsiTheme="majorHAnsi" w:cstheme="majorBidi"/>
+      <w:color w:val="1F3763" w:themeColor="accent1" w:themeShade="7F"/>
+      <w:sz w:val="24"/>
+      <w:szCs w:val="24"/>
+    </w:rPr>
+  </w:style>
   <w:style w:type="character" w:default="1" w:styleId="DefaultParagraphFont">
     <w:name w:val="Default Paragraph Font"/>
     <w:uiPriority w:val="1"/>
@@ -3301,6 +3323,19 @@
       <w:sz w:val="24"/>
       <w:szCs w:val="24"/>
       <w:lang w:eastAsia="en-GB"/>
+    </w:rPr>
+  </w:style>
+  <w:style w:type="character" w:customStyle="1" w:styleId="Heading3Char">
+    <w:name w:val="Heading 3 Char"/>
+    <w:basedOn w:val="DefaultParagraphFont"/>
+    <w:link w:val="Heading3"/>
+    <w:uiPriority w:val="9"/>
+    <w:rsid w:val="003B03A5"/>
+    <w:rPr>
+      <w:rFonts w:asciiTheme="majorHAnsi" w:eastAsiaTheme="majorEastAsia" w:hAnsiTheme="majorHAnsi" w:cstheme="majorBidi"/>
+      <w:color w:val="1F3763" w:themeColor="accent1" w:themeShade="7F"/>
+      <w:sz w:val="24"/>
+      <w:szCs w:val="24"/>
     </w:rPr>
   </w:style>
 </w:styles>
@@ -3606,7 +3641,7 @@
 </file>
 
 <file path=customXml/itemProps1.xml><?xml version="1.0" encoding="utf-8"?>
-<ds:datastoreItem xmlns:ds="http://schemas.openxmlformats.org/officeDocument/2006/customXml" ds:itemID="{09AB009A-F0E0-4E43-AC78-E6F295352E66}">
+<ds:datastoreItem xmlns:ds="http://schemas.openxmlformats.org/officeDocument/2006/customXml" ds:itemID="{6FFCED5B-B3B6-45B9-9973-CD1F7CD8ED53}">
   <ds:schemaRefs>
     <ds:schemaRef ds:uri="http://schemas.openxmlformats.org/officeDocument/2006/bibliography"/>
   </ds:schemaRefs>

</xml_diff>

<commit_message>
Added the equipment list seciton for our project
</commit_message>
<xml_diff>
--- a/Installation Development Project Documentation.docx
+++ b/Installation Development Project Documentation.docx
@@ -221,7 +221,7 @@
                                 <a:avLst/>
                               </a:prstGeom>
                               <a:blipFill>
-                                <a:blip r:embed="rId5"/>
+                                <a:blip r:embed="rId6"/>
                                 <a:stretch>
                                   <a:fillRect r="-7574"/>
                                 </a:stretch>
@@ -273,7 +273,7 @@
                       <v:path arrowok="t" o:connecttype="custom" o:connectlocs="0,0;7315200,0;7315200,1130373;3620757,733885;0,1092249;0,0" o:connectangles="0,0,0,0,0,0"/>
                     </v:shape>
                     <v:rect id="Rectangle 151" o:spid="_x0000_s1028" style="position:absolute;width:73152;height:12161;visibility:visible;mso-wrap-style:square;v-text-anchor:middle" o:gfxdata="UEsDBBQABgAIAAAAIQDb4fbL7gAAAIUBAAATAAAAW0NvbnRlbnRfVHlwZXNdLnhtbHyQz07DMAyH&#10;70i8Q+QralM4IITa7kDhCAiNB7ASt43WOlEcyvb2pNu4IODoPz9/n1xv9vOkForiPDdwXVagiI23&#10;jocG3rdPxR0oScgWJ8/UwIEENu3lRb09BBKV0ywNjCmFe63FjDSjlD4Q50nv44wpl3HQAc0OB9I3&#10;VXWrjedEnIq03oC27qjHjympx31un0wiTQLq4bS4shrAECZnMGVTvbD9QSnOhDInjzsyuiBXWQP0&#10;r4R18jfgnHvJr4nOknrFmJ5xzhraRtHWf3Kkpfz/yGo5S+H73hkquyhdjr3R8m2lj09svwAAAP//&#10;AwBQSwMEFAAGAAgAAAAhAFr0LFu/AAAAFQEAAAsAAABfcmVscy8ucmVsc2zPwWrDMAwG4Ptg72B0&#10;X5TuUMaI01uh19I+gLGVxCy2jGSy9e1nemrHjpL4P0nD4SetZiPRyNnCruvBUPYcYp4tXC/Htw8w&#10;Wl0ObuVMFm6kcBhfX4Yzra62kC6xqGlKVgtLreUTUf1CyWnHhXKbTCzJ1VbKjMX5LzcTvvf9HuXR&#10;gPHJNKdgQU5hB+ZyK23zHztFL6w81c5zQp6m6P9TMfB3PtPWFCczVQtB9N4U2rp2HOA44NMz4y8A&#10;AAD//wMAUEsDBBQABgAIAAAAIQAtYVQ8wwAAANwAAAAPAAAAZHJzL2Rvd25yZXYueG1sRE9Na8JA&#10;EL0L/odlCt7MRsUQ0qxSRcGTtrZQehuyYxKanY3ZNcZ/3y0UepvH+5x8PZhG9NS52rKCWRSDIC6s&#10;rrlU8PG+n6YgnEfW2FgmBQ9ysF6NRzlm2t75jfqzL0UIYZehgsr7NpPSFRUZdJFtiQN3sZ1BH2BX&#10;St3hPYSbRs7jOJEGaw4NFba0raj4Pt+MguNuKy/JY2+ui/TrtNk1/eerOSk1eRpenkF4Gvy/+M99&#10;0GH+cga/z4QL5OoHAAD//wMAUEsBAi0AFAAGAAgAAAAhANvh9svuAAAAhQEAABMAAAAAAAAAAAAA&#10;AAAAAAAAAFtDb250ZW50X1R5cGVzXS54bWxQSwECLQAUAAYACAAAACEAWvQsW78AAAAVAQAACwAA&#10;AAAAAAAAAAAAAAAfAQAAX3JlbHMvLnJlbHNQSwECLQAUAAYACAAAACEALWFUPMMAAADcAAAADwAA&#10;AAAAAAAAAAAAAAAHAgAAZHJzL2Rvd25yZXYueG1sUEsFBgAAAAADAAMAtwAAAPcCAAAAAA==&#10;" stroked="f" strokeweight="1pt">
-                      <v:fill r:id="rId6" o:title="" recolor="t" rotate="t" type="frame"/>
+                      <v:fill r:id="rId7" o:title="" recolor="t" rotate="t" type="frame"/>
                     </v:rect>
                     <w10:wrap anchorx="page" anchory="page"/>
                   </v:group>
@@ -360,25 +360,7 @@
                                     <w:sz w:val="28"/>
                                     <w:szCs w:val="28"/>
                                   </w:rPr>
-                                  <w:t xml:space="preserve">Daniel Taylor, Jake Burton, </w:t>
-                                </w:r>
-                                <w:proofErr w:type="spellStart"/>
-                                <w:r>
-                                  <w:rPr>
-                                    <w:color w:val="595959" w:themeColor="text1" w:themeTint="A6"/>
-                                    <w:sz w:val="28"/>
-                                    <w:szCs w:val="28"/>
-                                  </w:rPr>
-                                  <w:t>Winson</w:t>
-                                </w:r>
-                                <w:proofErr w:type="spellEnd"/>
-                                <w:r>
-                                  <w:rPr>
-                                    <w:color w:val="595959" w:themeColor="text1" w:themeTint="A6"/>
-                                    <w:sz w:val="28"/>
-                                    <w:szCs w:val="28"/>
-                                  </w:rPr>
-                                  <w:t xml:space="preserve"> Tao, </w:t>
+                                  <w:t xml:space="preserve">Daniel Taylor, Jake Burton, Winson Tao, </w:t>
                                 </w:r>
                                 <w:proofErr w:type="spellStart"/>
                                 <w:r>
@@ -491,25 +473,7 @@
                               <w:sz w:val="28"/>
                               <w:szCs w:val="28"/>
                             </w:rPr>
-                            <w:t xml:space="preserve">Daniel Taylor, Jake Burton, </w:t>
-                          </w:r>
-                          <w:proofErr w:type="spellStart"/>
-                          <w:r>
-                            <w:rPr>
-                              <w:color w:val="595959" w:themeColor="text1" w:themeTint="A6"/>
-                              <w:sz w:val="28"/>
-                              <w:szCs w:val="28"/>
-                            </w:rPr>
-                            <w:t>Winson</w:t>
-                          </w:r>
-                          <w:proofErr w:type="spellEnd"/>
-                          <w:r>
-                            <w:rPr>
-                              <w:color w:val="595959" w:themeColor="text1" w:themeTint="A6"/>
-                              <w:sz w:val="28"/>
-                              <w:szCs w:val="28"/>
-                            </w:rPr>
-                            <w:t xml:space="preserve"> Tao, </w:t>
+                            <w:t xml:space="preserve">Daniel Taylor, Jake Burton, Winson Tao, </w:t>
                           </w:r>
                           <w:proofErr w:type="spellStart"/>
                           <w:r>
@@ -1214,7 +1178,7 @@
                     </pic:cNvPicPr>
                   </pic:nvPicPr>
                   <pic:blipFill>
-                    <a:blip r:embed="rId7">
+                    <a:blip r:embed="rId8">
                       <a:extLst>
                         <a:ext uri="{28A0092B-C50C-407E-A947-70E740481C1C}">
                           <a14:useLocalDpi xmlns:a14="http://schemas.microsoft.com/office/drawing/2010/main" val="0"/>
@@ -1246,10 +1210,7 @@
         </w:drawing>
       </w:r>
     </w:p>
-    <w:p>
-      <w:bookmarkStart w:id="0" w:name="_GoBack"/>
-      <w:bookmarkEnd w:id="0"/>
-    </w:p>
+    <w:p/>
     <w:p>
       <w:pPr>
         <w:pStyle w:val="Heading2"/>
@@ -1324,92 +1285,6 @@
                 <pic:pic xmlns:pic="http://schemas.openxmlformats.org/drawingml/2006/picture">
                   <pic:nvPicPr>
                     <pic:cNvPr id="0" name="Picture 1" descr="C:\Users\DANIEL~1\AppData\Local\Temp\msohtmlclip1\02\clip_image001.jpg"/>
-                    <pic:cNvPicPr>
-                      <a:picLocks noChangeAspect="1" noChangeArrowheads="1"/>
-                    </pic:cNvPicPr>
-                  </pic:nvPicPr>
-                  <pic:blipFill>
-                    <a:blip r:embed="rId8" cstate="print">
-                      <a:extLst>
-                        <a:ext uri="{28A0092B-C50C-407E-A947-70E740481C1C}">
-                          <a14:useLocalDpi xmlns:a14="http://schemas.microsoft.com/office/drawing/2010/main" val="0"/>
-                        </a:ext>
-                      </a:extLst>
-                    </a:blip>
-                    <a:srcRect/>
-                    <a:stretch>
-                      <a:fillRect/>
-                    </a:stretch>
-                  </pic:blipFill>
-                  <pic:spPr bwMode="auto">
-                    <a:xfrm>
-                      <a:off x="0" y="0"/>
-                      <a:ext cx="4572000" cy="2579370"/>
-                    </a:xfrm>
-                    <a:prstGeom prst="rect">
-                      <a:avLst/>
-                    </a:prstGeom>
-                    <a:noFill/>
-                    <a:ln>
-                      <a:noFill/>
-                    </a:ln>
-                  </pic:spPr>
-                </pic:pic>
-              </a:graphicData>
-            </a:graphic>
-          </wp:inline>
-        </w:drawing>
-      </w:r>
-    </w:p>
-    <w:p>
-      <w:pPr>
-        <w:pStyle w:val="NormalWeb"/>
-        <w:spacing w:before="0" w:beforeAutospacing="0" w:after="0" w:afterAutospacing="0"/>
-        <w:rPr>
-          <w:rFonts w:ascii="Calibri" w:hAnsi="Calibri" w:cs="Calibri"/>
-          <w:sz w:val="22"/>
-          <w:szCs w:val="22"/>
-        </w:rPr>
-      </w:pPr>
-      <w:r>
-        <w:rPr>
-          <w:rFonts w:ascii="Calibri" w:hAnsi="Calibri" w:cs="Calibri"/>
-          <w:sz w:val="22"/>
-          <w:szCs w:val="22"/>
-        </w:rPr>
-        <w:t> </w:t>
-      </w:r>
-    </w:p>
-    <w:p>
-      <w:pPr>
-        <w:pStyle w:val="NormalWeb"/>
-        <w:spacing w:before="0" w:beforeAutospacing="0" w:after="0" w:afterAutospacing="0"/>
-        <w:rPr>
-          <w:rFonts w:ascii="Calibri" w:hAnsi="Calibri" w:cs="Calibri"/>
-          <w:sz w:val="22"/>
-          <w:szCs w:val="22"/>
-        </w:rPr>
-      </w:pPr>
-      <w:r>
-        <w:rPr>
-          <w:rFonts w:ascii="Calibri" w:hAnsi="Calibri" w:cs="Calibri"/>
-          <w:noProof/>
-          <w:sz w:val="22"/>
-          <w:szCs w:val="22"/>
-        </w:rPr>
-        <w:drawing>
-          <wp:inline distT="0" distB="0" distL="0" distR="0" wp14:anchorId="5205D0E6" wp14:editId="6F5F985E">
-            <wp:extent cx="4572000" cy="2579370"/>
-            <wp:effectExtent l="0" t="0" r="0" b="0"/>
-            <wp:docPr id="16" name="Picture 16" descr="C:\Users\DANIEL~1\AppData\Local\Temp\msohtmlclip1\02\clip_image002.jpg"/>
-            <wp:cNvGraphicFramePr>
-              <a:graphicFrameLocks xmlns:a="http://schemas.openxmlformats.org/drawingml/2006/main" noChangeAspect="1"/>
-            </wp:cNvGraphicFramePr>
-            <a:graphic xmlns:a="http://schemas.openxmlformats.org/drawingml/2006/main">
-              <a:graphicData uri="http://schemas.openxmlformats.org/drawingml/2006/picture">
-                <pic:pic xmlns:pic="http://schemas.openxmlformats.org/drawingml/2006/picture">
-                  <pic:nvPicPr>
-                    <pic:cNvPr id="0" name="Picture 2" descr="C:\Users\DANIEL~1\AppData\Local\Temp\msohtmlclip1\02\clip_image002.jpg"/>
                     <pic:cNvPicPr>
                       <a:picLocks noChangeAspect="1" noChangeArrowheads="1"/>
                     </pic:cNvPicPr>
@@ -1484,10 +1359,10 @@
           <w:szCs w:val="22"/>
         </w:rPr>
         <w:drawing>
-          <wp:inline distT="0" distB="0" distL="0" distR="0" wp14:anchorId="442BE9DC" wp14:editId="4723F8A1">
+          <wp:inline distT="0" distB="0" distL="0" distR="0" wp14:anchorId="5205D0E6" wp14:editId="6F5F985E">
             <wp:extent cx="4572000" cy="2579370"/>
             <wp:effectExtent l="0" t="0" r="0" b="0"/>
-            <wp:docPr id="15" name="Picture 15" descr="C:\Users\DANIEL~1\AppData\Local\Temp\msohtmlclip1\02\clip_image003.jpg"/>
+            <wp:docPr id="16" name="Picture 16" descr="C:\Users\DANIEL~1\AppData\Local\Temp\msohtmlclip1\02\clip_image002.jpg"/>
             <wp:cNvGraphicFramePr>
               <a:graphicFrameLocks xmlns:a="http://schemas.openxmlformats.org/drawingml/2006/main" noChangeAspect="1"/>
             </wp:cNvGraphicFramePr>
@@ -1495,7 +1370,7 @@
               <a:graphicData uri="http://schemas.openxmlformats.org/drawingml/2006/picture">
                 <pic:pic xmlns:pic="http://schemas.openxmlformats.org/drawingml/2006/picture">
                   <pic:nvPicPr>
-                    <pic:cNvPr id="0" name="Picture 3" descr="C:\Users\DANIEL~1\AppData\Local\Temp\msohtmlclip1\02\clip_image003.jpg"/>
+                    <pic:cNvPr id="0" name="Picture 2" descr="C:\Users\DANIEL~1\AppData\Local\Temp\msohtmlclip1\02\clip_image002.jpg"/>
                     <pic:cNvPicPr>
                       <a:picLocks noChangeAspect="1" noChangeArrowheads="1"/>
                     </pic:cNvPicPr>
@@ -1569,12 +1444,11 @@
           <w:sz w:val="22"/>
           <w:szCs w:val="22"/>
         </w:rPr>
-        <w:lastRenderedPageBreak/>
         <w:drawing>
-          <wp:inline distT="0" distB="0" distL="0" distR="0" wp14:anchorId="63B782BF" wp14:editId="42EFF8E8">
+          <wp:inline distT="0" distB="0" distL="0" distR="0" wp14:anchorId="442BE9DC" wp14:editId="4723F8A1">
             <wp:extent cx="4572000" cy="2579370"/>
             <wp:effectExtent l="0" t="0" r="0" b="0"/>
-            <wp:docPr id="14" name="Picture 14" descr="`&amp;4특`&amp;` 麟1구 "/>
+            <wp:docPr id="15" name="Picture 15" descr="C:\Users\DANIEL~1\AppData\Local\Temp\msohtmlclip1\02\clip_image003.jpg"/>
             <wp:cNvGraphicFramePr>
               <a:graphicFrameLocks xmlns:a="http://schemas.openxmlformats.org/drawingml/2006/main" noChangeAspect="1"/>
             </wp:cNvGraphicFramePr>
@@ -1582,7 +1456,7 @@
               <a:graphicData uri="http://schemas.openxmlformats.org/drawingml/2006/picture">
                 <pic:pic xmlns:pic="http://schemas.openxmlformats.org/drawingml/2006/picture">
                   <pic:nvPicPr>
-                    <pic:cNvPr id="0" name="Picture 4" descr="`&amp;4특`&amp;` 麟1구 "/>
+                    <pic:cNvPr id="0" name="Picture 3" descr="C:\Users\DANIEL~1\AppData\Local\Temp\msohtmlclip1\02\clip_image003.jpg"/>
                     <pic:cNvPicPr>
                       <a:picLocks noChangeAspect="1" noChangeArrowheads="1"/>
                     </pic:cNvPicPr>
@@ -1656,11 +1530,12 @@
           <w:sz w:val="22"/>
           <w:szCs w:val="22"/>
         </w:rPr>
+        <w:lastRenderedPageBreak/>
         <w:drawing>
-          <wp:inline distT="0" distB="0" distL="0" distR="0" wp14:anchorId="121FD3D3" wp14:editId="204B9674">
+          <wp:inline distT="0" distB="0" distL="0" distR="0" wp14:anchorId="63B782BF" wp14:editId="42EFF8E8">
             <wp:extent cx="4572000" cy="2579370"/>
             <wp:effectExtent l="0" t="0" r="0" b="0"/>
-            <wp:docPr id="13" name="Picture 13" descr="/글4쏘 "/>
+            <wp:docPr id="14" name="Picture 14" descr="`&amp;4특`&amp;` 麟1구 "/>
             <wp:cNvGraphicFramePr>
               <a:graphicFrameLocks xmlns:a="http://schemas.openxmlformats.org/drawingml/2006/main" noChangeAspect="1"/>
             </wp:cNvGraphicFramePr>
@@ -1668,7 +1543,7 @@
               <a:graphicData uri="http://schemas.openxmlformats.org/drawingml/2006/picture">
                 <pic:pic xmlns:pic="http://schemas.openxmlformats.org/drawingml/2006/picture">
                   <pic:nvPicPr>
-                    <pic:cNvPr id="0" name="Picture 5" descr="/글4쏘 "/>
+                    <pic:cNvPr id="0" name="Picture 4" descr="`&amp;4특`&amp;` 麟1구 "/>
                     <pic:cNvPicPr>
                       <a:picLocks noChangeAspect="1" noChangeArrowheads="1"/>
                     </pic:cNvPicPr>
@@ -1743,10 +1618,10 @@
           <w:szCs w:val="22"/>
         </w:rPr>
         <w:drawing>
-          <wp:inline distT="0" distB="0" distL="0" distR="0" wp14:anchorId="6A0DF17C" wp14:editId="362AA40B">
+          <wp:inline distT="0" distB="0" distL="0" distR="0" wp14:anchorId="121FD3D3" wp14:editId="204B9674">
             <wp:extent cx="4572000" cy="2579370"/>
             <wp:effectExtent l="0" t="0" r="0" b="0"/>
-            <wp:docPr id="12" name="Picture 12" descr="1 "/>
+            <wp:docPr id="13" name="Picture 13" descr="/글4쏘 "/>
             <wp:cNvGraphicFramePr>
               <a:graphicFrameLocks xmlns:a="http://schemas.openxmlformats.org/drawingml/2006/main" noChangeAspect="1"/>
             </wp:cNvGraphicFramePr>
@@ -1754,7 +1629,7 @@
               <a:graphicData uri="http://schemas.openxmlformats.org/drawingml/2006/picture">
                 <pic:pic xmlns:pic="http://schemas.openxmlformats.org/drawingml/2006/picture">
                   <pic:nvPicPr>
-                    <pic:cNvPr id="0" name="Picture 6" descr="1 "/>
+                    <pic:cNvPr id="0" name="Picture 5" descr="/글4쏘 "/>
                     <pic:cNvPicPr>
                       <a:picLocks noChangeAspect="1" noChangeArrowheads="1"/>
                     </pic:cNvPicPr>
@@ -1828,12 +1703,11 @@
           <w:sz w:val="22"/>
           <w:szCs w:val="22"/>
         </w:rPr>
-        <w:lastRenderedPageBreak/>
         <w:drawing>
-          <wp:inline distT="0" distB="0" distL="0" distR="0" wp14:anchorId="33F605DA" wp14:editId="7B8768B9">
+          <wp:inline distT="0" distB="0" distL="0" distR="0" wp14:anchorId="6A0DF17C" wp14:editId="362AA40B">
             <wp:extent cx="4572000" cy="2579370"/>
             <wp:effectExtent l="0" t="0" r="0" b="0"/>
-            <wp:docPr id="11" name="Picture 11" descr="C:\Users\DANIEL~1\AppData\Local\Temp\msohtmlclip1\02\clip_image007.jpg"/>
+            <wp:docPr id="12" name="Picture 12" descr="1 "/>
             <wp:cNvGraphicFramePr>
               <a:graphicFrameLocks xmlns:a="http://schemas.openxmlformats.org/drawingml/2006/main" noChangeAspect="1"/>
             </wp:cNvGraphicFramePr>
@@ -1841,7 +1715,7 @@
               <a:graphicData uri="http://schemas.openxmlformats.org/drawingml/2006/picture">
                 <pic:pic xmlns:pic="http://schemas.openxmlformats.org/drawingml/2006/picture">
                   <pic:nvPicPr>
-                    <pic:cNvPr id="0" name="Picture 7" descr="C:\Users\DANIEL~1\AppData\Local\Temp\msohtmlclip1\02\clip_image007.jpg"/>
+                    <pic:cNvPr id="0" name="Picture 6" descr="1 "/>
                     <pic:cNvPicPr>
                       <a:picLocks noChangeAspect="1" noChangeArrowheads="1"/>
                     </pic:cNvPicPr>
@@ -1915,11 +1789,12 @@
           <w:sz w:val="22"/>
           <w:szCs w:val="22"/>
         </w:rPr>
+        <w:lastRenderedPageBreak/>
         <w:drawing>
-          <wp:inline distT="0" distB="0" distL="0" distR="0" wp14:anchorId="004B53F1" wp14:editId="039809E1">
+          <wp:inline distT="0" distB="0" distL="0" distR="0" wp14:anchorId="33F605DA" wp14:editId="7B8768B9">
             <wp:extent cx="4572000" cy="2579370"/>
             <wp:effectExtent l="0" t="0" r="0" b="0"/>
-            <wp:docPr id="10" name="Picture 10" descr="C:\Users\DANIEL~1\AppData\Local\Temp\msohtmlclip1\02\clip_image008.jpg"/>
+            <wp:docPr id="11" name="Picture 11" descr="C:\Users\DANIEL~1\AppData\Local\Temp\msohtmlclip1\02\clip_image007.jpg"/>
             <wp:cNvGraphicFramePr>
               <a:graphicFrameLocks xmlns:a="http://schemas.openxmlformats.org/drawingml/2006/main" noChangeAspect="1"/>
             </wp:cNvGraphicFramePr>
@@ -1927,7 +1802,7 @@
               <a:graphicData uri="http://schemas.openxmlformats.org/drawingml/2006/picture">
                 <pic:pic xmlns:pic="http://schemas.openxmlformats.org/drawingml/2006/picture">
                   <pic:nvPicPr>
-                    <pic:cNvPr id="0" name="Picture 8" descr="C:\Users\DANIEL~1\AppData\Local\Temp\msohtmlclip1\02\clip_image008.jpg"/>
+                    <pic:cNvPr id="0" name="Picture 7" descr="C:\Users\DANIEL~1\AppData\Local\Temp\msohtmlclip1\02\clip_image007.jpg"/>
                     <pic:cNvPicPr>
                       <a:picLocks noChangeAspect="1" noChangeArrowheads="1"/>
                     </pic:cNvPicPr>
@@ -2002,10 +1877,10 @@
           <w:szCs w:val="22"/>
         </w:rPr>
         <w:drawing>
-          <wp:inline distT="0" distB="0" distL="0" distR="0" wp14:anchorId="64DFEC90" wp14:editId="55E05291">
+          <wp:inline distT="0" distB="0" distL="0" distR="0" wp14:anchorId="004B53F1" wp14:editId="039809E1">
             <wp:extent cx="4572000" cy="2579370"/>
             <wp:effectExtent l="0" t="0" r="0" b="0"/>
-            <wp:docPr id="9" name="Picture 9" descr="C:\Users\DANIEL~1\AppData\Local\Temp\msohtmlclip1\02\clip_image009.jpg"/>
+            <wp:docPr id="10" name="Picture 10" descr="C:\Users\DANIEL~1\AppData\Local\Temp\msohtmlclip1\02\clip_image008.jpg"/>
             <wp:cNvGraphicFramePr>
               <a:graphicFrameLocks xmlns:a="http://schemas.openxmlformats.org/drawingml/2006/main" noChangeAspect="1"/>
             </wp:cNvGraphicFramePr>
@@ -2013,7 +1888,7 @@
               <a:graphicData uri="http://schemas.openxmlformats.org/drawingml/2006/picture">
                 <pic:pic xmlns:pic="http://schemas.openxmlformats.org/drawingml/2006/picture">
                   <pic:nvPicPr>
-                    <pic:cNvPr id="0" name="Picture 9" descr="C:\Users\DANIEL~1\AppData\Local\Temp\msohtmlclip1\02\clip_image009.jpg"/>
+                    <pic:cNvPr id="0" name="Picture 8" descr="C:\Users\DANIEL~1\AppData\Local\Temp\msohtmlclip1\02\clip_image008.jpg"/>
                     <pic:cNvPicPr>
                       <a:picLocks noChangeAspect="1" noChangeArrowheads="1"/>
                     </pic:cNvPicPr>
@@ -2087,12 +1962,11 @@
           <w:sz w:val="22"/>
           <w:szCs w:val="22"/>
         </w:rPr>
-        <w:lastRenderedPageBreak/>
         <w:drawing>
-          <wp:inline distT="0" distB="0" distL="0" distR="0" wp14:anchorId="7D832A00" wp14:editId="111DD375">
+          <wp:inline distT="0" distB="0" distL="0" distR="0" wp14:anchorId="64DFEC90" wp14:editId="55E05291">
             <wp:extent cx="4572000" cy="2579370"/>
             <wp:effectExtent l="0" t="0" r="0" b="0"/>
-            <wp:docPr id="8" name="Picture 8" descr="C:\Users\DANIEL~1\AppData\Local\Temp\msohtmlclip1\02\clip_image010.jpg"/>
+            <wp:docPr id="9" name="Picture 9" descr="C:\Users\DANIEL~1\AppData\Local\Temp\msohtmlclip1\02\clip_image009.jpg"/>
             <wp:cNvGraphicFramePr>
               <a:graphicFrameLocks xmlns:a="http://schemas.openxmlformats.org/drawingml/2006/main" noChangeAspect="1"/>
             </wp:cNvGraphicFramePr>
@@ -2100,7 +1974,7 @@
               <a:graphicData uri="http://schemas.openxmlformats.org/drawingml/2006/picture">
                 <pic:pic xmlns:pic="http://schemas.openxmlformats.org/drawingml/2006/picture">
                   <pic:nvPicPr>
-                    <pic:cNvPr id="0" name="Picture 10" descr="C:\Users\DANIEL~1\AppData\Local\Temp\msohtmlclip1\02\clip_image010.jpg"/>
+                    <pic:cNvPr id="0" name="Picture 9" descr="C:\Users\DANIEL~1\AppData\Local\Temp\msohtmlclip1\02\clip_image009.jpg"/>
                     <pic:cNvPicPr>
                       <a:picLocks noChangeAspect="1" noChangeArrowheads="1"/>
                     </pic:cNvPicPr>
@@ -2174,11 +2048,12 @@
           <w:sz w:val="22"/>
           <w:szCs w:val="22"/>
         </w:rPr>
+        <w:lastRenderedPageBreak/>
         <w:drawing>
-          <wp:inline distT="0" distB="0" distL="0" distR="0" wp14:anchorId="2BEF3A7C" wp14:editId="6073B3B1">
+          <wp:inline distT="0" distB="0" distL="0" distR="0" wp14:anchorId="7D832A00" wp14:editId="111DD375">
             <wp:extent cx="4572000" cy="2579370"/>
             <wp:effectExtent l="0" t="0" r="0" b="0"/>
-            <wp:docPr id="7" name="Picture 7" descr="C:\Users\DANIEL~1\AppData\Local\Temp\msohtmlclip1\02\clip_image011.jpg"/>
+            <wp:docPr id="8" name="Picture 8" descr="C:\Users\DANIEL~1\AppData\Local\Temp\msohtmlclip1\02\clip_image010.jpg"/>
             <wp:cNvGraphicFramePr>
               <a:graphicFrameLocks xmlns:a="http://schemas.openxmlformats.org/drawingml/2006/main" noChangeAspect="1"/>
             </wp:cNvGraphicFramePr>
@@ -2186,7 +2061,7 @@
               <a:graphicData uri="http://schemas.openxmlformats.org/drawingml/2006/picture">
                 <pic:pic xmlns:pic="http://schemas.openxmlformats.org/drawingml/2006/picture">
                   <pic:nvPicPr>
-                    <pic:cNvPr id="0" name="Picture 11" descr="C:\Users\DANIEL~1\AppData\Local\Temp\msohtmlclip1\02\clip_image011.jpg"/>
+                    <pic:cNvPr id="0" name="Picture 10" descr="C:\Users\DANIEL~1\AppData\Local\Temp\msohtmlclip1\02\clip_image010.jpg"/>
                     <pic:cNvPicPr>
                       <a:picLocks noChangeAspect="1" noChangeArrowheads="1"/>
                     </pic:cNvPicPr>
@@ -2260,6 +2135,92 @@
           <w:sz w:val="22"/>
           <w:szCs w:val="22"/>
         </w:rPr>
+        <w:drawing>
+          <wp:inline distT="0" distB="0" distL="0" distR="0" wp14:anchorId="2BEF3A7C" wp14:editId="6073B3B1">
+            <wp:extent cx="4572000" cy="2579370"/>
+            <wp:effectExtent l="0" t="0" r="0" b="0"/>
+            <wp:docPr id="7" name="Picture 7" descr="C:\Users\DANIEL~1\AppData\Local\Temp\msohtmlclip1\02\clip_image011.jpg"/>
+            <wp:cNvGraphicFramePr>
+              <a:graphicFrameLocks xmlns:a="http://schemas.openxmlformats.org/drawingml/2006/main" noChangeAspect="1"/>
+            </wp:cNvGraphicFramePr>
+            <a:graphic xmlns:a="http://schemas.openxmlformats.org/drawingml/2006/main">
+              <a:graphicData uri="http://schemas.openxmlformats.org/drawingml/2006/picture">
+                <pic:pic xmlns:pic="http://schemas.openxmlformats.org/drawingml/2006/picture">
+                  <pic:nvPicPr>
+                    <pic:cNvPr id="0" name="Picture 11" descr="C:\Users\DANIEL~1\AppData\Local\Temp\msohtmlclip1\02\clip_image011.jpg"/>
+                    <pic:cNvPicPr>
+                      <a:picLocks noChangeAspect="1" noChangeArrowheads="1"/>
+                    </pic:cNvPicPr>
+                  </pic:nvPicPr>
+                  <pic:blipFill>
+                    <a:blip r:embed="rId19" cstate="print">
+                      <a:extLst>
+                        <a:ext uri="{28A0092B-C50C-407E-A947-70E740481C1C}">
+                          <a14:useLocalDpi xmlns:a14="http://schemas.microsoft.com/office/drawing/2010/main" val="0"/>
+                        </a:ext>
+                      </a:extLst>
+                    </a:blip>
+                    <a:srcRect/>
+                    <a:stretch>
+                      <a:fillRect/>
+                    </a:stretch>
+                  </pic:blipFill>
+                  <pic:spPr bwMode="auto">
+                    <a:xfrm>
+                      <a:off x="0" y="0"/>
+                      <a:ext cx="4572000" cy="2579370"/>
+                    </a:xfrm>
+                    <a:prstGeom prst="rect">
+                      <a:avLst/>
+                    </a:prstGeom>
+                    <a:noFill/>
+                    <a:ln>
+                      <a:noFill/>
+                    </a:ln>
+                  </pic:spPr>
+                </pic:pic>
+              </a:graphicData>
+            </a:graphic>
+          </wp:inline>
+        </w:drawing>
+      </w:r>
+    </w:p>
+    <w:p>
+      <w:pPr>
+        <w:pStyle w:val="NormalWeb"/>
+        <w:spacing w:before="0" w:beforeAutospacing="0" w:after="0" w:afterAutospacing="0"/>
+        <w:rPr>
+          <w:rFonts w:ascii="Calibri" w:hAnsi="Calibri" w:cs="Calibri"/>
+          <w:sz w:val="22"/>
+          <w:szCs w:val="22"/>
+        </w:rPr>
+      </w:pPr>
+      <w:r>
+        <w:rPr>
+          <w:rFonts w:ascii="Calibri" w:hAnsi="Calibri" w:cs="Calibri"/>
+          <w:sz w:val="22"/>
+          <w:szCs w:val="22"/>
+        </w:rPr>
+        <w:t> </w:t>
+      </w:r>
+    </w:p>
+    <w:p>
+      <w:pPr>
+        <w:pStyle w:val="NormalWeb"/>
+        <w:spacing w:before="0" w:beforeAutospacing="0" w:after="0" w:afterAutospacing="0"/>
+        <w:rPr>
+          <w:rFonts w:ascii="Calibri" w:hAnsi="Calibri" w:cs="Calibri"/>
+          <w:sz w:val="22"/>
+          <w:szCs w:val="22"/>
+        </w:rPr>
+      </w:pPr>
+      <w:r>
+        <w:rPr>
+          <w:rFonts w:ascii="Calibri" w:hAnsi="Calibri" w:cs="Calibri"/>
+          <w:noProof/>
+          <w:sz w:val="22"/>
+          <w:szCs w:val="22"/>
+        </w:rPr>
         <w:lastRenderedPageBreak/>
         <w:drawing>
           <wp:inline distT="0" distB="0" distL="0" distR="0" wp14:anchorId="13A383E3" wp14:editId="37CE89FA">
@@ -2279,7 +2240,7 @@
                     </pic:cNvPicPr>
                   </pic:nvPicPr>
                   <pic:blipFill>
-                    <a:blip r:embed="rId19" cstate="print">
+                    <a:blip r:embed="rId20" cstate="print">
                       <a:extLst>
                         <a:ext uri="{28A0092B-C50C-407E-A947-70E740481C1C}">
                           <a14:useLocalDpi xmlns:a14="http://schemas.microsoft.com/office/drawing/2010/main" val="0"/>
@@ -2360,93 +2321,6 @@
                 <pic:pic xmlns:pic="http://schemas.openxmlformats.org/drawingml/2006/picture">
                   <pic:nvPicPr>
                     <pic:cNvPr id="0" name="Picture 13" descr="ب &#10;فين.. «موووم..،ن لاب &#10;وو &#10;٢٠٠١) ن "/>
-                    <pic:cNvPicPr>
-                      <a:picLocks noChangeAspect="1" noChangeArrowheads="1"/>
-                    </pic:cNvPicPr>
-                  </pic:nvPicPr>
-                  <pic:blipFill>
-                    <a:blip r:embed="rId20" cstate="print">
-                      <a:extLst>
-                        <a:ext uri="{28A0092B-C50C-407E-A947-70E740481C1C}">
-                          <a14:useLocalDpi xmlns:a14="http://schemas.microsoft.com/office/drawing/2010/main" val="0"/>
-                        </a:ext>
-                      </a:extLst>
-                    </a:blip>
-                    <a:srcRect/>
-                    <a:stretch>
-                      <a:fillRect/>
-                    </a:stretch>
-                  </pic:blipFill>
-                  <pic:spPr bwMode="auto">
-                    <a:xfrm>
-                      <a:off x="0" y="0"/>
-                      <a:ext cx="4572000" cy="2579370"/>
-                    </a:xfrm>
-                    <a:prstGeom prst="rect">
-                      <a:avLst/>
-                    </a:prstGeom>
-                    <a:noFill/>
-                    <a:ln>
-                      <a:noFill/>
-                    </a:ln>
-                  </pic:spPr>
-                </pic:pic>
-              </a:graphicData>
-            </a:graphic>
-          </wp:inline>
-        </w:drawing>
-      </w:r>
-    </w:p>
-    <w:p>
-      <w:pPr>
-        <w:pStyle w:val="NormalWeb"/>
-        <w:spacing w:before="0" w:beforeAutospacing="0" w:after="0" w:afterAutospacing="0"/>
-        <w:rPr>
-          <w:rFonts w:ascii="Calibri" w:hAnsi="Calibri" w:cs="Calibri"/>
-          <w:sz w:val="22"/>
-          <w:szCs w:val="22"/>
-        </w:rPr>
-      </w:pPr>
-      <w:r>
-        <w:rPr>
-          <w:rFonts w:ascii="Calibri" w:hAnsi="Calibri" w:cs="Calibri"/>
-          <w:sz w:val="22"/>
-          <w:szCs w:val="22"/>
-        </w:rPr>
-        <w:lastRenderedPageBreak/>
-        <w:t> </w:t>
-      </w:r>
-    </w:p>
-    <w:p>
-      <w:pPr>
-        <w:pStyle w:val="NormalWeb"/>
-        <w:spacing w:before="0" w:beforeAutospacing="0" w:after="0" w:afterAutospacing="0"/>
-        <w:rPr>
-          <w:rFonts w:ascii="Calibri" w:hAnsi="Calibri" w:cs="Calibri"/>
-          <w:sz w:val="22"/>
-          <w:szCs w:val="22"/>
-        </w:rPr>
-      </w:pPr>
-      <w:r>
-        <w:rPr>
-          <w:rFonts w:ascii="Calibri" w:hAnsi="Calibri" w:cs="Calibri"/>
-          <w:noProof/>
-          <w:sz w:val="22"/>
-          <w:szCs w:val="22"/>
-        </w:rPr>
-        <w:drawing>
-          <wp:inline distT="0" distB="0" distL="0" distR="0" wp14:anchorId="4AB9E1BB" wp14:editId="54FCAA84">
-            <wp:extent cx="4572000" cy="2579370"/>
-            <wp:effectExtent l="0" t="0" r="0" b="0"/>
-            <wp:docPr id="4" name="Picture 4" descr="C:\Users\DANIEL~1\AppData\Local\Temp\msohtmlclip1\02\clip_image014.jpg"/>
-            <wp:cNvGraphicFramePr>
-              <a:graphicFrameLocks xmlns:a="http://schemas.openxmlformats.org/drawingml/2006/main" noChangeAspect="1"/>
-            </wp:cNvGraphicFramePr>
-            <a:graphic xmlns:a="http://schemas.openxmlformats.org/drawingml/2006/main">
-              <a:graphicData uri="http://schemas.openxmlformats.org/drawingml/2006/picture">
-                <pic:pic xmlns:pic="http://schemas.openxmlformats.org/drawingml/2006/picture">
-                  <pic:nvPicPr>
-                    <pic:cNvPr id="0" name="Picture 14" descr="C:\Users\DANIEL~1\AppData\Local\Temp\msohtmlclip1\02\clip_image014.jpg"/>
                     <pic:cNvPicPr>
                       <a:picLocks noChangeAspect="1" noChangeArrowheads="1"/>
                     </pic:cNvPicPr>
@@ -2500,6 +2374,7 @@
           <w:sz w:val="22"/>
           <w:szCs w:val="22"/>
         </w:rPr>
+        <w:lastRenderedPageBreak/>
         <w:t> </w:t>
       </w:r>
     </w:p>
@@ -2521,10 +2396,10 @@
           <w:szCs w:val="22"/>
         </w:rPr>
         <w:drawing>
-          <wp:inline distT="0" distB="0" distL="0" distR="0" wp14:anchorId="5815A025" wp14:editId="233A6DF8">
+          <wp:inline distT="0" distB="0" distL="0" distR="0" wp14:anchorId="4AB9E1BB" wp14:editId="54FCAA84">
             <wp:extent cx="4572000" cy="2579370"/>
             <wp:effectExtent l="0" t="0" r="0" b="0"/>
-            <wp:docPr id="3" name="Picture 3" descr="C:\Users\DANIEL~1\AppData\Local\Temp\msohtmlclip1\02\clip_image015.jpg"/>
+            <wp:docPr id="4" name="Picture 4" descr="C:\Users\DANIEL~1\AppData\Local\Temp\msohtmlclip1\02\clip_image014.jpg"/>
             <wp:cNvGraphicFramePr>
               <a:graphicFrameLocks xmlns:a="http://schemas.openxmlformats.org/drawingml/2006/main" noChangeAspect="1"/>
             </wp:cNvGraphicFramePr>
@@ -2532,7 +2407,7 @@
               <a:graphicData uri="http://schemas.openxmlformats.org/drawingml/2006/picture">
                 <pic:pic xmlns:pic="http://schemas.openxmlformats.org/drawingml/2006/picture">
                   <pic:nvPicPr>
-                    <pic:cNvPr id="0" name="Picture 15" descr="C:\Users\DANIEL~1\AppData\Local\Temp\msohtmlclip1\02\clip_image015.jpg"/>
+                    <pic:cNvPr id="0" name="Picture 14" descr="C:\Users\DANIEL~1\AppData\Local\Temp\msohtmlclip1\02\clip_image014.jpg"/>
                     <pic:cNvPicPr>
                       <a:picLocks noChangeAspect="1" noChangeArrowheads="1"/>
                     </pic:cNvPicPr>
@@ -2607,10 +2482,10 @@
           <w:szCs w:val="22"/>
         </w:rPr>
         <w:drawing>
-          <wp:inline distT="0" distB="0" distL="0" distR="0" wp14:anchorId="50AD9AC9" wp14:editId="50153DA0">
+          <wp:inline distT="0" distB="0" distL="0" distR="0" wp14:anchorId="5815A025" wp14:editId="233A6DF8">
             <wp:extent cx="4572000" cy="2579370"/>
             <wp:effectExtent l="0" t="0" r="0" b="0"/>
-            <wp:docPr id="2" name="Picture 2" descr="C:\Users\DANIEL~1\AppData\Local\Temp\msohtmlclip1\02\clip_image016.jpg"/>
+            <wp:docPr id="3" name="Picture 3" descr="C:\Users\DANIEL~1\AppData\Local\Temp\msohtmlclip1\02\clip_image015.jpg"/>
             <wp:cNvGraphicFramePr>
               <a:graphicFrameLocks xmlns:a="http://schemas.openxmlformats.org/drawingml/2006/main" noChangeAspect="1"/>
             </wp:cNvGraphicFramePr>
@@ -2618,7 +2493,7 @@
               <a:graphicData uri="http://schemas.openxmlformats.org/drawingml/2006/picture">
                 <pic:pic xmlns:pic="http://schemas.openxmlformats.org/drawingml/2006/picture">
                   <pic:nvPicPr>
-                    <pic:cNvPr id="0" name="Picture 16" descr="C:\Users\DANIEL~1\AppData\Local\Temp\msohtmlclip1\02\clip_image016.jpg"/>
+                    <pic:cNvPr id="0" name="Picture 15" descr="C:\Users\DANIEL~1\AppData\Local\Temp\msohtmlclip1\02\clip_image015.jpg"/>
                     <pic:cNvPicPr>
                       <a:picLocks noChangeAspect="1" noChangeArrowheads="1"/>
                     </pic:cNvPicPr>
@@ -2692,12 +2567,11 @@
           <w:sz w:val="22"/>
           <w:szCs w:val="22"/>
         </w:rPr>
-        <w:lastRenderedPageBreak/>
         <w:drawing>
-          <wp:inline distT="0" distB="0" distL="0" distR="0" wp14:anchorId="2F17E7B7" wp14:editId="7A05A823">
+          <wp:inline distT="0" distB="0" distL="0" distR="0" wp14:anchorId="50AD9AC9" wp14:editId="50153DA0">
             <wp:extent cx="4572000" cy="2579370"/>
             <wp:effectExtent l="0" t="0" r="0" b="0"/>
-            <wp:docPr id="1" name="Picture 1" descr="C:\Users\DANIEL~1\AppData\Local\Temp\msohtmlclip1\02\clip_image017.jpg"/>
+            <wp:docPr id="2" name="Picture 2" descr="C:\Users\DANIEL~1\AppData\Local\Temp\msohtmlclip1\02\clip_image016.jpg"/>
             <wp:cNvGraphicFramePr>
               <a:graphicFrameLocks xmlns:a="http://schemas.openxmlformats.org/drawingml/2006/main" noChangeAspect="1"/>
             </wp:cNvGraphicFramePr>
@@ -2705,7 +2579,7 @@
               <a:graphicData uri="http://schemas.openxmlformats.org/drawingml/2006/picture">
                 <pic:pic xmlns:pic="http://schemas.openxmlformats.org/drawingml/2006/picture">
                   <pic:nvPicPr>
-                    <pic:cNvPr id="0" name="Picture 17" descr="C:\Users\DANIEL~1\AppData\Local\Temp\msohtmlclip1\02\clip_image017.jpg"/>
+                    <pic:cNvPr id="0" name="Picture 16" descr="C:\Users\DANIEL~1\AppData\Local\Temp\msohtmlclip1\02\clip_image016.jpg"/>
                     <pic:cNvPicPr>
                       <a:picLocks noChangeAspect="1" noChangeArrowheads="1"/>
                     </pic:cNvPicPr>
@@ -2762,6 +2636,350 @@
         <w:t> </w:t>
       </w:r>
     </w:p>
+    <w:p>
+      <w:pPr>
+        <w:pStyle w:val="NormalWeb"/>
+        <w:spacing w:before="0" w:beforeAutospacing="0" w:after="0" w:afterAutospacing="0"/>
+        <w:rPr>
+          <w:rFonts w:ascii="Calibri" w:hAnsi="Calibri" w:cs="Calibri"/>
+          <w:sz w:val="22"/>
+          <w:szCs w:val="22"/>
+        </w:rPr>
+      </w:pPr>
+      <w:r>
+        <w:rPr>
+          <w:rFonts w:ascii="Calibri" w:hAnsi="Calibri" w:cs="Calibri"/>
+          <w:noProof/>
+          <w:sz w:val="22"/>
+          <w:szCs w:val="22"/>
+        </w:rPr>
+        <w:lastRenderedPageBreak/>
+        <w:drawing>
+          <wp:inline distT="0" distB="0" distL="0" distR="0" wp14:anchorId="2F17E7B7" wp14:editId="7A05A823">
+            <wp:extent cx="4572000" cy="2579370"/>
+            <wp:effectExtent l="0" t="0" r="0" b="0"/>
+            <wp:docPr id="1" name="Picture 1" descr="C:\Users\DANIEL~1\AppData\Local\Temp\msohtmlclip1\02\clip_image017.jpg"/>
+            <wp:cNvGraphicFramePr>
+              <a:graphicFrameLocks xmlns:a="http://schemas.openxmlformats.org/drawingml/2006/main" noChangeAspect="1"/>
+            </wp:cNvGraphicFramePr>
+            <a:graphic xmlns:a="http://schemas.openxmlformats.org/drawingml/2006/main">
+              <a:graphicData uri="http://schemas.openxmlformats.org/drawingml/2006/picture">
+                <pic:pic xmlns:pic="http://schemas.openxmlformats.org/drawingml/2006/picture">
+                  <pic:nvPicPr>
+                    <pic:cNvPr id="0" name="Picture 17" descr="C:\Users\DANIEL~1\AppData\Local\Temp\msohtmlclip1\02\clip_image017.jpg"/>
+                    <pic:cNvPicPr>
+                      <a:picLocks noChangeAspect="1" noChangeArrowheads="1"/>
+                    </pic:cNvPicPr>
+                  </pic:nvPicPr>
+                  <pic:blipFill>
+                    <a:blip r:embed="rId25" cstate="print">
+                      <a:extLst>
+                        <a:ext uri="{28A0092B-C50C-407E-A947-70E740481C1C}">
+                          <a14:useLocalDpi xmlns:a14="http://schemas.microsoft.com/office/drawing/2010/main" val="0"/>
+                        </a:ext>
+                      </a:extLst>
+                    </a:blip>
+                    <a:srcRect/>
+                    <a:stretch>
+                      <a:fillRect/>
+                    </a:stretch>
+                  </pic:blipFill>
+                  <pic:spPr bwMode="auto">
+                    <a:xfrm>
+                      <a:off x="0" y="0"/>
+                      <a:ext cx="4572000" cy="2579370"/>
+                    </a:xfrm>
+                    <a:prstGeom prst="rect">
+                      <a:avLst/>
+                    </a:prstGeom>
+                    <a:noFill/>
+                    <a:ln>
+                      <a:noFill/>
+                    </a:ln>
+                  </pic:spPr>
+                </pic:pic>
+              </a:graphicData>
+            </a:graphic>
+          </wp:inline>
+        </w:drawing>
+      </w:r>
+    </w:p>
+    <w:p>
+      <w:pPr>
+        <w:pStyle w:val="NormalWeb"/>
+        <w:spacing w:before="0" w:beforeAutospacing="0" w:after="0" w:afterAutospacing="0"/>
+        <w:rPr>
+          <w:rFonts w:ascii="Calibri" w:hAnsi="Calibri" w:cs="Calibri"/>
+          <w:sz w:val="22"/>
+          <w:szCs w:val="22"/>
+        </w:rPr>
+      </w:pPr>
+      <w:r>
+        <w:rPr>
+          <w:rFonts w:ascii="Calibri" w:hAnsi="Calibri" w:cs="Calibri"/>
+          <w:sz w:val="22"/>
+          <w:szCs w:val="22"/>
+        </w:rPr>
+        <w:t> </w:t>
+      </w:r>
+    </w:p>
+    <w:p/>
+    <w:p>
+      <w:r>
+        <w:br w:type="page"/>
+      </w:r>
+    </w:p>
+    <w:p>
+      <w:pPr>
+        <w:pStyle w:val="Heading1"/>
+      </w:pPr>
+      <w:r>
+        <w:lastRenderedPageBreak/>
+        <w:t>Equipment List:</w:t>
+      </w:r>
+    </w:p>
+    <w:p/>
+    <w:p>
+      <w:pPr>
+        <w:pStyle w:val="Heading2"/>
+      </w:pPr>
+      <w:r>
+        <w:t xml:space="preserve">Water tank </w:t>
+      </w:r>
+    </w:p>
+    <w:p/>
+    <w:p>
+      <w:r>
+        <w:t xml:space="preserve">The project revolves around using gestures to manipulate water, </w:t>
+      </w:r>
+      <w:bookmarkStart w:id="0" w:name="_GoBack"/>
+      <w:bookmarkEnd w:id="0"/>
+      <w:r>
+        <w:t xml:space="preserve">with water being one of the essential components it will require a container for it to be used. </w:t>
+      </w:r>
+    </w:p>
+    <w:p/>
+    <w:p>
+      <w:pPr>
+        <w:pStyle w:val="Heading3"/>
+      </w:pPr>
+      <w:r>
+        <w:t>Water tank requirements:</w:t>
+      </w:r>
+    </w:p>
+    <w:p/>
+    <w:p>
+      <w:pPr>
+        <w:pStyle w:val="ListParagraph"/>
+        <w:numPr>
+          <w:ilvl w:val="0"/>
+          <w:numId w:val="1"/>
+        </w:numPr>
+      </w:pPr>
+      <w:r>
+        <w:rPr>
+          <w:b/>
+        </w:rPr>
+        <w:t>Square or rectangular shaped water tank</w:t>
+      </w:r>
+      <w:r>
+        <w:t xml:space="preserve"> – A square or rectangular shaped water tank will allow for easier manipulation over the water flow when it is being pushed in a single direction. A circular or round water tank has more space for the water to move around, dispersing all around towards the edges causing the water to seem more stagnant compared to a square or rectangular water tank. </w:t>
+      </w:r>
+    </w:p>
+    <w:p/>
+    <w:p>
+      <w:pPr>
+        <w:pStyle w:val="ListParagraph"/>
+        <w:numPr>
+          <w:ilvl w:val="0"/>
+          <w:numId w:val="1"/>
+        </w:numPr>
+      </w:pPr>
+      <w:r>
+        <w:rPr>
+          <w:b/>
+        </w:rPr>
+        <w:t xml:space="preserve">Water tank must be able to hold at least 200 Litres worth of water </w:t>
+      </w:r>
+      <w:r>
+        <w:t>– The water tank must have enough room to fit in equipment such as the paddles and actuators along with the water itself. There also must be enough room for the water to flow from initial impact from being hit by a paddle to reaching towards the edge of the water tank without causing the water to immediate crash. However, it is also ideal to reduce the size of the water tank and the volume of the water to increase the efficiency to power the actuators. By keeping the water volume and tank size to a minimum, the chances that a relay or alternative power source as well as more powerful and expensive actuators to be used for the artefact are reduced, which will lower the cost of production as well as making it simpler to plan and power the equipment.</w:t>
+      </w:r>
+    </w:p>
+    <w:p>
+      <w:pPr>
+        <w:pStyle w:val="ListParagraph"/>
+      </w:pPr>
+    </w:p>
+    <w:p>
+      <w:pPr>
+        <w:pStyle w:val="ListParagraph"/>
+        <w:numPr>
+          <w:ilvl w:val="0"/>
+          <w:numId w:val="1"/>
+        </w:numPr>
+        <w:rPr>
+          <w:b/>
+        </w:rPr>
+      </w:pPr>
+      <w:r>
+        <w:rPr>
+          <w:b/>
+        </w:rPr>
+        <w:t>Water tank with an o</w:t>
+      </w:r>
+      <w:r>
+        <w:rPr>
+          <w:b/>
+        </w:rPr>
+        <w:t>pen top</w:t>
+      </w:r>
+      <w:r>
+        <w:rPr>
+          <w:b/>
+        </w:rPr>
+        <w:t xml:space="preserve"> – </w:t>
+      </w:r>
+      <w:r>
+        <w:t xml:space="preserve">An open top water tank will enable equipment such as paddles and actuators to be fitted inside the water tank. </w:t>
+      </w:r>
+    </w:p>
+    <w:p>
+      <w:pPr>
+        <w:pStyle w:val="ListParagraph"/>
+        <w:rPr>
+          <w:b/>
+        </w:rPr>
+      </w:pPr>
+    </w:p>
+    <w:p>
+      <w:pPr>
+        <w:pStyle w:val="ListParagraph"/>
+        <w:numPr>
+          <w:ilvl w:val="0"/>
+          <w:numId w:val="1"/>
+        </w:numPr>
+        <w:rPr>
+          <w:b/>
+        </w:rPr>
+      </w:pPr>
+      <w:r>
+        <w:rPr>
+          <w:b/>
+        </w:rPr>
+        <w:t xml:space="preserve">Water tank lid – </w:t>
+      </w:r>
+      <w:r>
+        <w:t xml:space="preserve">Because the water inside the tank will be moving a lot during its use, a lid will be required to contain the water inside its tank. Reason for why this is important are: to avoid water loss for prolonged usage, to avoid damaging the electrical equipment outside of the tank, to avoid water </w:t>
+      </w:r>
+      <w:proofErr w:type="gramStart"/>
+      <w:r>
+        <w:t>coming into contact with</w:t>
+      </w:r>
+      <w:proofErr w:type="gramEnd"/>
+      <w:r>
+        <w:t xml:space="preserve"> the user and ruining their clothes, and to avoid creating an electrical hazard for when water meets electricity. </w:t>
+      </w:r>
+    </w:p>
+    <w:p>
+      <w:pPr>
+        <w:pStyle w:val="ListParagraph"/>
+      </w:pPr>
+    </w:p>
+    <w:p>
+      <w:pPr>
+        <w:rPr>
+          <w:rFonts w:asciiTheme="majorHAnsi" w:eastAsiaTheme="majorEastAsia" w:hAnsiTheme="majorHAnsi" w:cstheme="majorBidi"/>
+          <w:color w:val="2F5496" w:themeColor="accent1" w:themeShade="BF"/>
+          <w:sz w:val="26"/>
+          <w:szCs w:val="26"/>
+        </w:rPr>
+      </w:pPr>
+      <w:r>
+        <w:br w:type="page"/>
+      </w:r>
+    </w:p>
+    <w:p>
+      <w:pPr>
+        <w:pStyle w:val="Heading2"/>
+      </w:pPr>
+      <w:r>
+        <w:lastRenderedPageBreak/>
+        <w:t>Access to a water source</w:t>
+      </w:r>
+    </w:p>
+    <w:p/>
+    <w:p>
+      <w:r>
+        <w:t xml:space="preserve">The artefact will require water for it function. Tap water is the preferred option as it is more easily accessible from local toiletries as well as being the most cost-effective option compared to other liquids such as purchasing and using bottled mineral water. </w:t>
+      </w:r>
+    </w:p>
+    <w:p/>
+    <w:p>
+      <w:pPr>
+        <w:pStyle w:val="Heading2"/>
+      </w:pPr>
+      <w:r>
+        <w:t>Arduino</w:t>
+      </w:r>
+    </w:p>
+    <w:p/>
+    <w:p>
+      <w:r>
+        <w:t>The Arduino is another essential component for the artefact to function. The Arduino is a cheaper alternative to the raspberry pi, with another advantage being a larger source of innate power available to be used for external hardware. Whilst the Arduino is not as powerful as the raspberry pi, the programming used for the artefact should be simple enough for the Arduino to follow through.</w:t>
+      </w:r>
+    </w:p>
+    <w:p/>
+    <w:p>
+      <w:pPr>
+        <w:pStyle w:val="Heading2"/>
+      </w:pPr>
+      <w:r>
+        <w:t>Actuators</w:t>
+      </w:r>
+    </w:p>
+    <w:p/>
+    <w:p>
+      <w:r>
+        <w:t>An actuator that can push and pull water with a paddle attached to it is required for the artefact to work.</w:t>
+      </w:r>
+    </w:p>
+    <w:p/>
+    <w:p>
+      <w:pPr>
+        <w:pStyle w:val="Heading2"/>
+      </w:pPr>
+      <w:r>
+        <w:t>Sensors</w:t>
+      </w:r>
+    </w:p>
+    <w:p/>
+    <w:p>
+      <w:pPr>
+        <w:pStyle w:val="ListParagraph"/>
+        <w:numPr>
+          <w:ilvl w:val="0"/>
+          <w:numId w:val="2"/>
+        </w:numPr>
+      </w:pPr>
+      <w:r>
+        <w:t xml:space="preserve">Ultrasonic Distance Sensor – By using this type of sensor, it can tell the distance between a user’s hand from the water tank, which suits to needs of the artefact perfectly. </w:t>
+      </w:r>
+    </w:p>
+    <w:p/>
+    <w:p>
+      <w:pPr>
+        <w:pStyle w:val="Heading2"/>
+      </w:pPr>
+      <w:r>
+        <w:t>Paddle</w:t>
+      </w:r>
+    </w:p>
+    <w:p/>
+    <w:p>
+      <w:r>
+        <w:t>A paddle is required as it will be attached to an actuator. The increase in surface mass will allow for easier water manipulation compared to using an actuator on its own.</w:t>
+      </w:r>
+    </w:p>
     <w:p/>
     <w:sectPr>
       <w:pgSz w:w="11906" w:h="16838"/>
@@ -2773,6 +2991,243 @@
     </w:sectPr>
   </w:body>
 </w:document>
+</file>
+
+<file path=word/numbering.xml><?xml version="1.0" encoding="utf-8"?>
+<w:numbering xmlns:wpc="http://schemas.microsoft.com/office/word/2010/wordprocessingCanvas" xmlns:cx="http://schemas.microsoft.com/office/drawing/2014/chartex" xmlns:cx1="http://schemas.microsoft.com/office/drawing/2015/9/8/chartex" xmlns:cx2="http://schemas.microsoft.com/office/drawing/2015/10/21/chartex" xmlns:cx3="http://schemas.microsoft.com/office/drawing/2016/5/9/chartex" xmlns:cx4="http://schemas.microsoft.com/office/drawing/2016/5/10/chartex" xmlns:cx5="http://schemas.microsoft.com/office/drawing/2016/5/11/chartex" xmlns:cx6="http://schemas.microsoft.com/office/drawing/2016/5/12/chartex" xmlns:cx7="http://schemas.microsoft.com/office/drawing/2016/5/13/chartex" xmlns:cx8="http://schemas.microsoft.com/office/drawing/2016/5/14/chartex" xmlns:mc="http://schemas.openxmlformats.org/markup-compatibility/2006" xmlns:aink="http://schemas.microsoft.com/office/drawing/2016/ink" xmlns:am3d="http://schemas.microsoft.com/office/drawing/2017/model3d" xmlns:o="urn:schemas-microsoft-com:office:office" xmlns:r="http://schemas.openxmlformats.org/officeDocument/2006/relationships" xmlns:m="http://schemas.openxmlformats.org/officeDocument/2006/math" xmlns:v="urn:schemas-microsoft-com:vml" xmlns:wp14="http://schemas.microsoft.com/office/word/2010/wordprocessingDrawing" xmlns:wp="http://schemas.openxmlformats.org/drawingml/2006/wordprocessingDrawing" xmlns:w10="urn:schemas-microsoft-com:office:word" xmlns:w="http://schemas.openxmlformats.org/wordprocessingml/2006/main" xmlns:w14="http://schemas.microsoft.com/office/word/2010/wordml" xmlns:w15="http://schemas.microsoft.com/office/word/2012/wordml" xmlns:w16cid="http://schemas.microsoft.com/office/word/2016/wordml/cid" xmlns:w16se="http://schemas.microsoft.com/office/word/2015/wordml/symex" xmlns:wpg="http://schemas.microsoft.com/office/word/2010/wordprocessingGroup" xmlns:wpi="http://schemas.microsoft.com/office/word/2010/wordprocessingInk" xmlns:wne="http://schemas.microsoft.com/office/word/2006/wordml" xmlns:wps="http://schemas.microsoft.com/office/word/2010/wordprocessingShape" mc:Ignorable="w14 w15 w16se w16cid wp14">
+  <w:abstractNum w:abstractNumId="0" w15:restartNumberingAfterBreak="0">
+    <w:nsid w:val="358747AB"/>
+    <w:multiLevelType w:val="hybridMultilevel"/>
+    <w:tmpl w:val="563A5BFC"/>
+    <w:lvl w:ilvl="0" w:tplc="08090001">
+      <w:start w:val="1"/>
+      <w:numFmt w:val="bullet"/>
+      <w:lvlText w:val=""/>
+      <w:lvlJc w:val="left"/>
+      <w:pPr>
+        <w:ind w:left="720" w:hanging="360"/>
+      </w:pPr>
+      <w:rPr>
+        <w:rFonts w:ascii="Symbol" w:hAnsi="Symbol" w:hint="default"/>
+      </w:rPr>
+    </w:lvl>
+    <w:lvl w:ilvl="1" w:tplc="08090003" w:tentative="1">
+      <w:start w:val="1"/>
+      <w:numFmt w:val="bullet"/>
+      <w:lvlText w:val="o"/>
+      <w:lvlJc w:val="left"/>
+      <w:pPr>
+        <w:ind w:left="1440" w:hanging="360"/>
+      </w:pPr>
+      <w:rPr>
+        <w:rFonts w:ascii="Courier New" w:hAnsi="Courier New" w:cs="Courier New" w:hint="default"/>
+      </w:rPr>
+    </w:lvl>
+    <w:lvl w:ilvl="2" w:tplc="08090005" w:tentative="1">
+      <w:start w:val="1"/>
+      <w:numFmt w:val="bullet"/>
+      <w:lvlText w:val=""/>
+      <w:lvlJc w:val="left"/>
+      <w:pPr>
+        <w:ind w:left="2160" w:hanging="360"/>
+      </w:pPr>
+      <w:rPr>
+        <w:rFonts w:ascii="Wingdings" w:hAnsi="Wingdings" w:hint="default"/>
+      </w:rPr>
+    </w:lvl>
+    <w:lvl w:ilvl="3" w:tplc="08090001" w:tentative="1">
+      <w:start w:val="1"/>
+      <w:numFmt w:val="bullet"/>
+      <w:lvlText w:val=""/>
+      <w:lvlJc w:val="left"/>
+      <w:pPr>
+        <w:ind w:left="2880" w:hanging="360"/>
+      </w:pPr>
+      <w:rPr>
+        <w:rFonts w:ascii="Symbol" w:hAnsi="Symbol" w:hint="default"/>
+      </w:rPr>
+    </w:lvl>
+    <w:lvl w:ilvl="4" w:tplc="08090003" w:tentative="1">
+      <w:start w:val="1"/>
+      <w:numFmt w:val="bullet"/>
+      <w:lvlText w:val="o"/>
+      <w:lvlJc w:val="left"/>
+      <w:pPr>
+        <w:ind w:left="3600" w:hanging="360"/>
+      </w:pPr>
+      <w:rPr>
+        <w:rFonts w:ascii="Courier New" w:hAnsi="Courier New" w:cs="Courier New" w:hint="default"/>
+      </w:rPr>
+    </w:lvl>
+    <w:lvl w:ilvl="5" w:tplc="08090005" w:tentative="1">
+      <w:start w:val="1"/>
+      <w:numFmt w:val="bullet"/>
+      <w:lvlText w:val=""/>
+      <w:lvlJc w:val="left"/>
+      <w:pPr>
+        <w:ind w:left="4320" w:hanging="360"/>
+      </w:pPr>
+      <w:rPr>
+        <w:rFonts w:ascii="Wingdings" w:hAnsi="Wingdings" w:hint="default"/>
+      </w:rPr>
+    </w:lvl>
+    <w:lvl w:ilvl="6" w:tplc="08090001" w:tentative="1">
+      <w:start w:val="1"/>
+      <w:numFmt w:val="bullet"/>
+      <w:lvlText w:val=""/>
+      <w:lvlJc w:val="left"/>
+      <w:pPr>
+        <w:ind w:left="5040" w:hanging="360"/>
+      </w:pPr>
+      <w:rPr>
+        <w:rFonts w:ascii="Symbol" w:hAnsi="Symbol" w:hint="default"/>
+      </w:rPr>
+    </w:lvl>
+    <w:lvl w:ilvl="7" w:tplc="08090003" w:tentative="1">
+      <w:start w:val="1"/>
+      <w:numFmt w:val="bullet"/>
+      <w:lvlText w:val="o"/>
+      <w:lvlJc w:val="left"/>
+      <w:pPr>
+        <w:ind w:left="5760" w:hanging="360"/>
+      </w:pPr>
+      <w:rPr>
+        <w:rFonts w:ascii="Courier New" w:hAnsi="Courier New" w:cs="Courier New" w:hint="default"/>
+      </w:rPr>
+    </w:lvl>
+    <w:lvl w:ilvl="8" w:tplc="08090005" w:tentative="1">
+      <w:start w:val="1"/>
+      <w:numFmt w:val="bullet"/>
+      <w:lvlText w:val=""/>
+      <w:lvlJc w:val="left"/>
+      <w:pPr>
+        <w:ind w:left="6480" w:hanging="360"/>
+      </w:pPr>
+      <w:rPr>
+        <w:rFonts w:ascii="Wingdings" w:hAnsi="Wingdings" w:hint="default"/>
+      </w:rPr>
+    </w:lvl>
+  </w:abstractNum>
+  <w:abstractNum w:abstractNumId="1" w15:restartNumberingAfterBreak="0">
+    <w:nsid w:val="62B34645"/>
+    <w:multiLevelType w:val="hybridMultilevel"/>
+    <w:tmpl w:val="00785F72"/>
+    <w:lvl w:ilvl="0" w:tplc="08090001">
+      <w:start w:val="1"/>
+      <w:numFmt w:val="bullet"/>
+      <w:lvlText w:val=""/>
+      <w:lvlJc w:val="left"/>
+      <w:pPr>
+        <w:ind w:left="720" w:hanging="360"/>
+      </w:pPr>
+      <w:rPr>
+        <w:rFonts w:ascii="Symbol" w:hAnsi="Symbol" w:hint="default"/>
+      </w:rPr>
+    </w:lvl>
+    <w:lvl w:ilvl="1" w:tplc="08090003" w:tentative="1">
+      <w:start w:val="1"/>
+      <w:numFmt w:val="bullet"/>
+      <w:lvlText w:val="o"/>
+      <w:lvlJc w:val="left"/>
+      <w:pPr>
+        <w:ind w:left="1440" w:hanging="360"/>
+      </w:pPr>
+      <w:rPr>
+        <w:rFonts w:ascii="Courier New" w:hAnsi="Courier New" w:cs="Courier New" w:hint="default"/>
+      </w:rPr>
+    </w:lvl>
+    <w:lvl w:ilvl="2" w:tplc="08090005" w:tentative="1">
+      <w:start w:val="1"/>
+      <w:numFmt w:val="bullet"/>
+      <w:lvlText w:val=""/>
+      <w:lvlJc w:val="left"/>
+      <w:pPr>
+        <w:ind w:left="2160" w:hanging="360"/>
+      </w:pPr>
+      <w:rPr>
+        <w:rFonts w:ascii="Wingdings" w:hAnsi="Wingdings" w:hint="default"/>
+      </w:rPr>
+    </w:lvl>
+    <w:lvl w:ilvl="3" w:tplc="08090001" w:tentative="1">
+      <w:start w:val="1"/>
+      <w:numFmt w:val="bullet"/>
+      <w:lvlText w:val=""/>
+      <w:lvlJc w:val="left"/>
+      <w:pPr>
+        <w:ind w:left="2880" w:hanging="360"/>
+      </w:pPr>
+      <w:rPr>
+        <w:rFonts w:ascii="Symbol" w:hAnsi="Symbol" w:hint="default"/>
+      </w:rPr>
+    </w:lvl>
+    <w:lvl w:ilvl="4" w:tplc="08090003" w:tentative="1">
+      <w:start w:val="1"/>
+      <w:numFmt w:val="bullet"/>
+      <w:lvlText w:val="o"/>
+      <w:lvlJc w:val="left"/>
+      <w:pPr>
+        <w:ind w:left="3600" w:hanging="360"/>
+      </w:pPr>
+      <w:rPr>
+        <w:rFonts w:ascii="Courier New" w:hAnsi="Courier New" w:cs="Courier New" w:hint="default"/>
+      </w:rPr>
+    </w:lvl>
+    <w:lvl w:ilvl="5" w:tplc="08090005" w:tentative="1">
+      <w:start w:val="1"/>
+      <w:numFmt w:val="bullet"/>
+      <w:lvlText w:val=""/>
+      <w:lvlJc w:val="left"/>
+      <w:pPr>
+        <w:ind w:left="4320" w:hanging="360"/>
+      </w:pPr>
+      <w:rPr>
+        <w:rFonts w:ascii="Wingdings" w:hAnsi="Wingdings" w:hint="default"/>
+      </w:rPr>
+    </w:lvl>
+    <w:lvl w:ilvl="6" w:tplc="08090001" w:tentative="1">
+      <w:start w:val="1"/>
+      <w:numFmt w:val="bullet"/>
+      <w:lvlText w:val=""/>
+      <w:lvlJc w:val="left"/>
+      <w:pPr>
+        <w:ind w:left="5040" w:hanging="360"/>
+      </w:pPr>
+      <w:rPr>
+        <w:rFonts w:ascii="Symbol" w:hAnsi="Symbol" w:hint="default"/>
+      </w:rPr>
+    </w:lvl>
+    <w:lvl w:ilvl="7" w:tplc="08090003" w:tentative="1">
+      <w:start w:val="1"/>
+      <w:numFmt w:val="bullet"/>
+      <w:lvlText w:val="o"/>
+      <w:lvlJc w:val="left"/>
+      <w:pPr>
+        <w:ind w:left="5760" w:hanging="360"/>
+      </w:pPr>
+      <w:rPr>
+        <w:rFonts w:ascii="Courier New" w:hAnsi="Courier New" w:cs="Courier New" w:hint="default"/>
+      </w:rPr>
+    </w:lvl>
+    <w:lvl w:ilvl="8" w:tplc="08090005" w:tentative="1">
+      <w:start w:val="1"/>
+      <w:numFmt w:val="bullet"/>
+      <w:lvlText w:val=""/>
+      <w:lvlJc w:val="left"/>
+      <w:pPr>
+        <w:ind w:left="6480" w:hanging="360"/>
+      </w:pPr>
+      <w:rPr>
+        <w:rFonts w:ascii="Wingdings" w:hAnsi="Wingdings" w:hint="default"/>
+      </w:rPr>
+    </w:lvl>
+  </w:abstractNum>
+  <w:num w:numId="1">
+    <w:abstractNumId w:val="0"/>
+  </w:num>
+  <w:num w:numId="2">
+    <w:abstractNumId w:val="1"/>
+  </w:num>
+</w:numbering>
 </file>
 
 <file path=word/styles.xml><?xml version="1.0" encoding="utf-8"?>
@@ -3395,6 +3850,17 @@
       <w:szCs w:val="24"/>
     </w:rPr>
   </w:style>
+  <w:style w:type="paragraph" w:styleId="ListParagraph">
+    <w:name w:val="List Paragraph"/>
+    <w:basedOn w:val="Normal"/>
+    <w:uiPriority w:val="34"/>
+    <w:qFormat/>
+    <w:rsid w:val="00D748A0"/>
+    <w:pPr>
+      <w:ind w:left="720"/>
+      <w:contextualSpacing/>
+    </w:pPr>
+  </w:style>
 </w:styles>
 </file>
 
@@ -3698,7 +4164,7 @@
 </file>
 
 <file path=customXml/itemProps1.xml><?xml version="1.0" encoding="utf-8"?>
-<ds:datastoreItem xmlns:ds="http://schemas.openxmlformats.org/officeDocument/2006/customXml" ds:itemID="{B8C33DA6-5563-45C6-9964-BD61DEE128BA}">
+<ds:datastoreItem xmlns:ds="http://schemas.openxmlformats.org/officeDocument/2006/customXml" ds:itemID="{F2851AC7-F9DA-4F82-9776-DCF90693FCA1}">
   <ds:schemaRefs>
     <ds:schemaRef ds:uri="http://schemas.openxmlformats.org/officeDocument/2006/bibliography"/>
   </ds:schemaRefs>

</xml_diff>

<commit_message>
Updated document with all preproduction sections needed
</commit_message>
<xml_diff>
--- a/Installation Development Project Documentation.docx
+++ b/Installation Development Project Documentation.docx
@@ -825,7 +825,7 @@
             </w:rPr>
             <w:fldChar w:fldCharType="separate"/>
           </w:r>
-          <w:hyperlink w:anchor="_Toc1476865" w:history="1">
+          <w:hyperlink w:anchor="_Toc3291972" w:history="1">
             <w:r>
               <w:rPr>
                 <w:rStyle w:val="Hyperlink"/>
@@ -852,7 +852,7 @@
                 <w:noProof/>
                 <w:webHidden/>
               </w:rPr>
-              <w:instrText xml:space="preserve"> PAGEREF _Toc1476865 \h </w:instrText>
+              <w:instrText xml:space="preserve"> PAGEREF _Toc3291972 \h </w:instrText>
             </w:r>
             <w:r>
               <w:rPr>
@@ -896,7 +896,7 @@
               <w:lang w:eastAsia="en-GB"/>
             </w:rPr>
           </w:pPr>
-          <w:hyperlink w:anchor="_Toc1476866" w:history="1">
+          <w:hyperlink w:anchor="_Toc3291973" w:history="1">
             <w:r>
               <w:rPr>
                 <w:rStyle w:val="Hyperlink"/>
@@ -923,7 +923,78 @@
                 <w:noProof/>
                 <w:webHidden/>
               </w:rPr>
-              <w:instrText xml:space="preserve"> PAGEREF _Toc1476866 \h </w:instrText>
+              <w:instrText xml:space="preserve"> PAGEREF _Toc3291973 \h </w:instrText>
+            </w:r>
+            <w:r>
+              <w:rPr>
+                <w:noProof/>
+                <w:webHidden/>
+              </w:rPr>
+            </w:r>
+            <w:r>
+              <w:rPr>
+                <w:noProof/>
+                <w:webHidden/>
+              </w:rPr>
+              <w:fldChar w:fldCharType="separate"/>
+            </w:r>
+            <w:r>
+              <w:rPr>
+                <w:noProof/>
+                <w:webHidden/>
+              </w:rPr>
+              <w:t>2</w:t>
+            </w:r>
+            <w:r>
+              <w:rPr>
+                <w:noProof/>
+                <w:webHidden/>
+              </w:rPr>
+              <w:fldChar w:fldCharType="end"/>
+            </w:r>
+          </w:hyperlink>
+        </w:p>
+        <w:p>
+          <w:pPr>
+            <w:pStyle w:val="TOC1"/>
+            <w:tabs>
+              <w:tab w:val="right" w:leader="dot" w:pos="9016"/>
+            </w:tabs>
+            <w:rPr>
+              <w:rFonts w:asciiTheme="minorHAnsi" w:eastAsiaTheme="minorEastAsia" w:hAnsiTheme="minorHAnsi"/>
+              <w:noProof/>
+              <w:sz w:val="22"/>
+              <w:lang w:eastAsia="en-GB"/>
+            </w:rPr>
+          </w:pPr>
+          <w:hyperlink w:anchor="_Toc3291974" w:history="1">
+            <w:r>
+              <w:rPr>
+                <w:rStyle w:val="Hyperlink"/>
+                <w:noProof/>
+              </w:rPr>
+              <w:t>Ideation</w:t>
+            </w:r>
+            <w:r>
+              <w:rPr>
+                <w:noProof/>
+                <w:webHidden/>
+              </w:rPr>
+              <w:tab/>
+            </w:r>
+            <w:r>
+              <w:rPr>
+                <w:noProof/>
+                <w:webHidden/>
+              </w:rPr>
+              <w:fldChar w:fldCharType="begin"/>
+            </w:r>
+            <w:r>
+              <w:rPr>
+                <w:noProof/>
+                <w:webHidden/>
+              </w:rPr>
+              <w:instrText xml:space="preserve"> PAGEREF _Toc3291974 \h </w:instrText>
             </w:r>
             <w:r>
               <w:rPr>
@@ -967,13 +1038,13 @@
               <w:lang w:eastAsia="en-GB"/>
             </w:rPr>
           </w:pPr>
-          <w:hyperlink w:anchor="_Toc1476867" w:history="1">
+          <w:hyperlink w:anchor="_Toc3291975" w:history="1">
             <w:r>
               <w:rPr>
                 <w:rStyle w:val="Hyperlink"/>
                 <w:noProof/>
               </w:rPr>
-              <w:t>Asset List</w:t>
+              <w:t>Designs sketches</w:t>
             </w:r>
             <w:r>
               <w:rPr>
@@ -994,7 +1065,78 @@
                 <w:noProof/>
                 <w:webHidden/>
               </w:rPr>
-              <w:instrText xml:space="preserve"> PAGEREF _Toc1476867 \h </w:instrText>
+              <w:instrText xml:space="preserve"> PAGEREF _Toc3291975 \h </w:instrText>
+            </w:r>
+            <w:r>
+              <w:rPr>
+                <w:noProof/>
+                <w:webHidden/>
+              </w:rPr>
+            </w:r>
+            <w:r>
+              <w:rPr>
+                <w:noProof/>
+                <w:webHidden/>
+              </w:rPr>
+              <w:fldChar w:fldCharType="separate"/>
+            </w:r>
+            <w:r>
+              <w:rPr>
+                <w:noProof/>
+                <w:webHidden/>
+              </w:rPr>
+              <w:t>2</w:t>
+            </w:r>
+            <w:r>
+              <w:rPr>
+                <w:noProof/>
+                <w:webHidden/>
+              </w:rPr>
+              <w:fldChar w:fldCharType="end"/>
+            </w:r>
+          </w:hyperlink>
+        </w:p>
+        <w:p>
+          <w:pPr>
+            <w:pStyle w:val="TOC2"/>
+            <w:tabs>
+              <w:tab w:val="right" w:leader="dot" w:pos="9016"/>
+            </w:tabs>
+            <w:rPr>
+              <w:rFonts w:asciiTheme="minorHAnsi" w:eastAsiaTheme="minorEastAsia" w:hAnsiTheme="minorHAnsi"/>
+              <w:noProof/>
+              <w:sz w:val="22"/>
+              <w:lang w:eastAsia="en-GB"/>
+            </w:rPr>
+          </w:pPr>
+          <w:hyperlink w:anchor="_Toc3291976" w:history="1">
+            <w:r>
+              <w:rPr>
+                <w:rStyle w:val="Hyperlink"/>
+                <w:noProof/>
+              </w:rPr>
+              <w:t>Blueprints</w:t>
+            </w:r>
+            <w:r>
+              <w:rPr>
+                <w:noProof/>
+                <w:webHidden/>
+              </w:rPr>
+              <w:tab/>
+            </w:r>
+            <w:r>
+              <w:rPr>
+                <w:noProof/>
+                <w:webHidden/>
+              </w:rPr>
+              <w:fldChar w:fldCharType="begin"/>
+            </w:r>
+            <w:r>
+              <w:rPr>
+                <w:noProof/>
+                <w:webHidden/>
+              </w:rPr>
+              <w:instrText xml:space="preserve"> PAGEREF _Toc3291976 \h </w:instrText>
             </w:r>
             <w:r>
               <w:rPr>
@@ -1038,13 +1180,14 @@
               <w:lang w:eastAsia="en-GB"/>
             </w:rPr>
           </w:pPr>
-          <w:hyperlink w:anchor="_Toc1476868" w:history="1">
+          <w:hyperlink w:anchor="_Toc3291977" w:history="1">
             <w:r>
               <w:rPr>
                 <w:rStyle w:val="Hyperlink"/>
-                <w:noProof/>
-              </w:rPr>
-              <w:t>Ideation</w:t>
+                <w:rFonts w:cs="Arial"/>
+                <w:noProof/>
+              </w:rPr>
+              <w:t>Equipment List:</w:t>
             </w:r>
             <w:r>
               <w:rPr>
@@ -1065,7 +1208,7 @@
                 <w:noProof/>
                 <w:webHidden/>
               </w:rPr>
-              <w:instrText xml:space="preserve"> PAGEREF _Toc1476868 \h </w:instrText>
+              <w:instrText xml:space="preserve"> PAGEREF _Toc3291977 \h </w:instrText>
             </w:r>
             <w:r>
               <w:rPr>
@@ -1085,7 +1228,7 @@
                 <w:noProof/>
                 <w:webHidden/>
               </w:rPr>
-              <w:t>2</w:t>
+              <w:t>3</w:t>
             </w:r>
             <w:r>
               <w:rPr>
@@ -1109,13 +1252,14 @@
               <w:lang w:eastAsia="en-GB"/>
             </w:rPr>
           </w:pPr>
-          <w:hyperlink w:anchor="_Toc1476869" w:history="1">
+          <w:hyperlink w:anchor="_Toc3291978" w:history="1">
             <w:r>
               <w:rPr>
                 <w:rStyle w:val="Hyperlink"/>
-                <w:noProof/>
-              </w:rPr>
-              <w:t>Designs</w:t>
+                <w:rFonts w:cs="Arial"/>
+                <w:noProof/>
+              </w:rPr>
+              <w:t>Water tank</w:t>
             </w:r>
             <w:r>
               <w:rPr>
@@ -1136,7 +1280,7 @@
                 <w:noProof/>
                 <w:webHidden/>
               </w:rPr>
-              <w:instrText xml:space="preserve"> PAGEREF _Toc1476869 \h </w:instrText>
+              <w:instrText xml:space="preserve"> PAGEREF _Toc3291978 \h </w:instrText>
             </w:r>
             <w:r>
               <w:rPr>
@@ -1156,7 +1300,439 @@
                 <w:noProof/>
                 <w:webHidden/>
               </w:rPr>
-              <w:t>2</w:t>
+              <w:t>3</w:t>
+            </w:r>
+            <w:r>
+              <w:rPr>
+                <w:noProof/>
+                <w:webHidden/>
+              </w:rPr>
+              <w:fldChar w:fldCharType="end"/>
+            </w:r>
+          </w:hyperlink>
+        </w:p>
+        <w:p>
+          <w:pPr>
+            <w:pStyle w:val="TOC3"/>
+            <w:tabs>
+              <w:tab w:val="right" w:leader="dot" w:pos="9016"/>
+            </w:tabs>
+            <w:rPr>
+              <w:rFonts w:asciiTheme="minorHAnsi" w:eastAsiaTheme="minorEastAsia" w:hAnsiTheme="minorHAnsi"/>
+              <w:noProof/>
+              <w:sz w:val="22"/>
+              <w:lang w:eastAsia="en-GB"/>
+            </w:rPr>
+          </w:pPr>
+          <w:hyperlink w:anchor="_Toc3291979" w:history="1">
+            <w:r>
+              <w:rPr>
+                <w:rStyle w:val="Hyperlink"/>
+                <w:rFonts w:cs="Arial"/>
+                <w:noProof/>
+              </w:rPr>
+              <w:t>Water tank requirements:</w:t>
+            </w:r>
+            <w:r>
+              <w:rPr>
+                <w:noProof/>
+                <w:webHidden/>
+              </w:rPr>
+              <w:tab/>
+            </w:r>
+            <w:r>
+              <w:rPr>
+                <w:noProof/>
+                <w:webHidden/>
+              </w:rPr>
+              <w:fldChar w:fldCharType="begin"/>
+            </w:r>
+            <w:r>
+              <w:rPr>
+                <w:noProof/>
+                <w:webHidden/>
+              </w:rPr>
+              <w:instrText xml:space="preserve"> PAGEREF _Toc3291979 \h </w:instrText>
+            </w:r>
+            <w:r>
+              <w:rPr>
+                <w:noProof/>
+                <w:webHidden/>
+              </w:rPr>
+            </w:r>
+            <w:r>
+              <w:rPr>
+                <w:noProof/>
+                <w:webHidden/>
+              </w:rPr>
+              <w:fldChar w:fldCharType="separate"/>
+            </w:r>
+            <w:r>
+              <w:rPr>
+                <w:noProof/>
+                <w:webHidden/>
+              </w:rPr>
+              <w:t>3</w:t>
+            </w:r>
+            <w:r>
+              <w:rPr>
+                <w:noProof/>
+                <w:webHidden/>
+              </w:rPr>
+              <w:fldChar w:fldCharType="end"/>
+            </w:r>
+          </w:hyperlink>
+        </w:p>
+        <w:p>
+          <w:pPr>
+            <w:pStyle w:val="TOC2"/>
+            <w:tabs>
+              <w:tab w:val="right" w:leader="dot" w:pos="9016"/>
+            </w:tabs>
+            <w:rPr>
+              <w:rFonts w:asciiTheme="minorHAnsi" w:eastAsiaTheme="minorEastAsia" w:hAnsiTheme="minorHAnsi"/>
+              <w:noProof/>
+              <w:sz w:val="22"/>
+              <w:lang w:eastAsia="en-GB"/>
+            </w:rPr>
+          </w:pPr>
+          <w:hyperlink w:anchor="_Toc3291980" w:history="1">
+            <w:r>
+              <w:rPr>
+                <w:rStyle w:val="Hyperlink"/>
+                <w:rFonts w:cs="Arial"/>
+                <w:noProof/>
+              </w:rPr>
+              <w:t>Access to a water source</w:t>
+            </w:r>
+            <w:r>
+              <w:rPr>
+                <w:noProof/>
+                <w:webHidden/>
+              </w:rPr>
+              <w:tab/>
+            </w:r>
+            <w:r>
+              <w:rPr>
+                <w:noProof/>
+                <w:webHidden/>
+              </w:rPr>
+              <w:fldChar w:fldCharType="begin"/>
+            </w:r>
+            <w:r>
+              <w:rPr>
+                <w:noProof/>
+                <w:webHidden/>
+              </w:rPr>
+              <w:instrText xml:space="preserve"> PAGEREF _Toc3291980 \h </w:instrText>
+            </w:r>
+            <w:r>
+              <w:rPr>
+                <w:noProof/>
+                <w:webHidden/>
+              </w:rPr>
+            </w:r>
+            <w:r>
+              <w:rPr>
+                <w:noProof/>
+                <w:webHidden/>
+              </w:rPr>
+              <w:fldChar w:fldCharType="separate"/>
+            </w:r>
+            <w:r>
+              <w:rPr>
+                <w:noProof/>
+                <w:webHidden/>
+              </w:rPr>
+              <w:t>4</w:t>
+            </w:r>
+            <w:r>
+              <w:rPr>
+                <w:noProof/>
+                <w:webHidden/>
+              </w:rPr>
+              <w:fldChar w:fldCharType="end"/>
+            </w:r>
+          </w:hyperlink>
+        </w:p>
+        <w:p>
+          <w:pPr>
+            <w:pStyle w:val="TOC2"/>
+            <w:tabs>
+              <w:tab w:val="right" w:leader="dot" w:pos="9016"/>
+            </w:tabs>
+            <w:rPr>
+              <w:rFonts w:asciiTheme="minorHAnsi" w:eastAsiaTheme="minorEastAsia" w:hAnsiTheme="minorHAnsi"/>
+              <w:noProof/>
+              <w:sz w:val="22"/>
+              <w:lang w:eastAsia="en-GB"/>
+            </w:rPr>
+          </w:pPr>
+          <w:hyperlink w:anchor="_Toc3291981" w:history="1">
+            <w:r>
+              <w:rPr>
+                <w:rStyle w:val="Hyperlink"/>
+                <w:rFonts w:cs="Arial"/>
+                <w:noProof/>
+              </w:rPr>
+              <w:t>Arduino</w:t>
+            </w:r>
+            <w:r>
+              <w:rPr>
+                <w:noProof/>
+                <w:webHidden/>
+              </w:rPr>
+              <w:tab/>
+            </w:r>
+            <w:r>
+              <w:rPr>
+                <w:noProof/>
+                <w:webHidden/>
+              </w:rPr>
+              <w:fldChar w:fldCharType="begin"/>
+            </w:r>
+            <w:r>
+              <w:rPr>
+                <w:noProof/>
+                <w:webHidden/>
+              </w:rPr>
+              <w:instrText xml:space="preserve"> PAGEREF _Toc3291981 \h </w:instrText>
+            </w:r>
+            <w:r>
+              <w:rPr>
+                <w:noProof/>
+                <w:webHidden/>
+              </w:rPr>
+            </w:r>
+            <w:r>
+              <w:rPr>
+                <w:noProof/>
+                <w:webHidden/>
+              </w:rPr>
+              <w:fldChar w:fldCharType="separate"/>
+            </w:r>
+            <w:r>
+              <w:rPr>
+                <w:noProof/>
+                <w:webHidden/>
+              </w:rPr>
+              <w:t>4</w:t>
+            </w:r>
+            <w:r>
+              <w:rPr>
+                <w:noProof/>
+                <w:webHidden/>
+              </w:rPr>
+              <w:fldChar w:fldCharType="end"/>
+            </w:r>
+          </w:hyperlink>
+        </w:p>
+        <w:p>
+          <w:pPr>
+            <w:pStyle w:val="TOC2"/>
+            <w:tabs>
+              <w:tab w:val="right" w:leader="dot" w:pos="9016"/>
+            </w:tabs>
+            <w:rPr>
+              <w:rFonts w:asciiTheme="minorHAnsi" w:eastAsiaTheme="minorEastAsia" w:hAnsiTheme="minorHAnsi"/>
+              <w:noProof/>
+              <w:sz w:val="22"/>
+              <w:lang w:eastAsia="en-GB"/>
+            </w:rPr>
+          </w:pPr>
+          <w:hyperlink w:anchor="_Toc3291982" w:history="1">
+            <w:r>
+              <w:rPr>
+                <w:rStyle w:val="Hyperlink"/>
+                <w:rFonts w:cs="Arial"/>
+                <w:noProof/>
+              </w:rPr>
+              <w:t>Actuators</w:t>
+            </w:r>
+            <w:r>
+              <w:rPr>
+                <w:noProof/>
+                <w:webHidden/>
+              </w:rPr>
+              <w:tab/>
+            </w:r>
+            <w:r>
+              <w:rPr>
+                <w:noProof/>
+                <w:webHidden/>
+              </w:rPr>
+              <w:fldChar w:fldCharType="begin"/>
+            </w:r>
+            <w:r>
+              <w:rPr>
+                <w:noProof/>
+                <w:webHidden/>
+              </w:rPr>
+              <w:instrText xml:space="preserve"> PAGEREF _Toc3291982 \h </w:instrText>
+            </w:r>
+            <w:r>
+              <w:rPr>
+                <w:noProof/>
+                <w:webHidden/>
+              </w:rPr>
+            </w:r>
+            <w:r>
+              <w:rPr>
+                <w:noProof/>
+                <w:webHidden/>
+              </w:rPr>
+              <w:fldChar w:fldCharType="separate"/>
+            </w:r>
+            <w:r>
+              <w:rPr>
+                <w:noProof/>
+                <w:webHidden/>
+              </w:rPr>
+              <w:t>4</w:t>
+            </w:r>
+            <w:r>
+              <w:rPr>
+                <w:noProof/>
+                <w:webHidden/>
+              </w:rPr>
+              <w:fldChar w:fldCharType="end"/>
+            </w:r>
+          </w:hyperlink>
+        </w:p>
+        <w:p>
+          <w:pPr>
+            <w:pStyle w:val="TOC2"/>
+            <w:tabs>
+              <w:tab w:val="right" w:leader="dot" w:pos="9016"/>
+            </w:tabs>
+            <w:rPr>
+              <w:rFonts w:asciiTheme="minorHAnsi" w:eastAsiaTheme="minorEastAsia" w:hAnsiTheme="minorHAnsi"/>
+              <w:noProof/>
+              <w:sz w:val="22"/>
+              <w:lang w:eastAsia="en-GB"/>
+            </w:rPr>
+          </w:pPr>
+          <w:hyperlink w:anchor="_Toc3291983" w:history="1">
+            <w:r>
+              <w:rPr>
+                <w:rStyle w:val="Hyperlink"/>
+                <w:rFonts w:cs="Arial"/>
+                <w:noProof/>
+              </w:rPr>
+              <w:t>Sensors</w:t>
+            </w:r>
+            <w:r>
+              <w:rPr>
+                <w:noProof/>
+                <w:webHidden/>
+              </w:rPr>
+              <w:tab/>
+            </w:r>
+            <w:r>
+              <w:rPr>
+                <w:noProof/>
+                <w:webHidden/>
+              </w:rPr>
+              <w:fldChar w:fldCharType="begin"/>
+            </w:r>
+            <w:r>
+              <w:rPr>
+                <w:noProof/>
+                <w:webHidden/>
+              </w:rPr>
+              <w:instrText xml:space="preserve"> PAGEREF _Toc3291983 \h </w:instrText>
+            </w:r>
+            <w:r>
+              <w:rPr>
+                <w:noProof/>
+                <w:webHidden/>
+              </w:rPr>
+            </w:r>
+            <w:r>
+              <w:rPr>
+                <w:noProof/>
+                <w:webHidden/>
+              </w:rPr>
+              <w:fldChar w:fldCharType="separate"/>
+            </w:r>
+            <w:r>
+              <w:rPr>
+                <w:noProof/>
+                <w:webHidden/>
+              </w:rPr>
+              <w:t>4</w:t>
+            </w:r>
+            <w:r>
+              <w:rPr>
+                <w:noProof/>
+                <w:webHidden/>
+              </w:rPr>
+              <w:fldChar w:fldCharType="end"/>
+            </w:r>
+          </w:hyperlink>
+        </w:p>
+        <w:p>
+          <w:pPr>
+            <w:pStyle w:val="TOC2"/>
+            <w:tabs>
+              <w:tab w:val="right" w:leader="dot" w:pos="9016"/>
+            </w:tabs>
+            <w:rPr>
+              <w:rFonts w:asciiTheme="minorHAnsi" w:eastAsiaTheme="minorEastAsia" w:hAnsiTheme="minorHAnsi"/>
+              <w:noProof/>
+              <w:sz w:val="22"/>
+              <w:lang w:eastAsia="en-GB"/>
+            </w:rPr>
+          </w:pPr>
+          <w:hyperlink w:anchor="_Toc3291984" w:history="1">
+            <w:r>
+              <w:rPr>
+                <w:rStyle w:val="Hyperlink"/>
+                <w:rFonts w:cs="Arial"/>
+                <w:noProof/>
+              </w:rPr>
+              <w:t>Paddle</w:t>
+            </w:r>
+            <w:r>
+              <w:rPr>
+                <w:noProof/>
+                <w:webHidden/>
+              </w:rPr>
+              <w:tab/>
+            </w:r>
+            <w:r>
+              <w:rPr>
+                <w:noProof/>
+                <w:webHidden/>
+              </w:rPr>
+              <w:fldChar w:fldCharType="begin"/>
+            </w:r>
+            <w:r>
+              <w:rPr>
+                <w:noProof/>
+                <w:webHidden/>
+              </w:rPr>
+              <w:instrText xml:space="preserve"> PAGEREF _Toc3291984 \h </w:instrText>
+            </w:r>
+            <w:r>
+              <w:rPr>
+                <w:noProof/>
+                <w:webHidden/>
+              </w:rPr>
+            </w:r>
+            <w:r>
+              <w:rPr>
+                <w:noProof/>
+                <w:webHidden/>
+              </w:rPr>
+              <w:fldChar w:fldCharType="separate"/>
+            </w:r>
+            <w:r>
+              <w:rPr>
+                <w:noProof/>
+                <w:webHidden/>
+              </w:rPr>
+              <w:t>4</w:t>
             </w:r>
             <w:r>
               <w:rPr>
@@ -1180,13 +1756,13 @@
               <w:lang w:eastAsia="en-GB"/>
             </w:rPr>
           </w:pPr>
-          <w:hyperlink w:anchor="_Toc1476870" w:history="1">
+          <w:hyperlink w:anchor="_Toc3291985" w:history="1">
             <w:r>
               <w:rPr>
                 <w:rStyle w:val="Hyperlink"/>
                 <w:noProof/>
               </w:rPr>
-              <w:t>Prototypes</w:t>
+              <w:t>Technical Architecture</w:t>
             </w:r>
             <w:r>
               <w:rPr>
@@ -1207,7 +1783,7 @@
                 <w:noProof/>
                 <w:webHidden/>
               </w:rPr>
-              <w:instrText xml:space="preserve"> PAGEREF _Toc1476870 \h </w:instrText>
+              <w:instrText xml:space="preserve"> PAGEREF _Toc3291985 \h </w:instrText>
             </w:r>
             <w:r>
               <w:rPr>
@@ -1227,7 +1803,7 @@
                 <w:noProof/>
                 <w:webHidden/>
               </w:rPr>
-              <w:t>3</w:t>
+              <w:t>5</w:t>
             </w:r>
             <w:r>
               <w:rPr>
@@ -1251,12 +1827,154 @@
               <w:lang w:eastAsia="en-GB"/>
             </w:rPr>
           </w:pPr>
-          <w:hyperlink w:anchor="_Toc1476871" w:history="1">
+          <w:hyperlink w:anchor="_Toc3291986" w:history="1">
             <w:r>
               <w:rPr>
                 <w:rStyle w:val="Hyperlink"/>
                 <w:noProof/>
               </w:rPr>
+              <w:t>APIS</w:t>
+            </w:r>
+            <w:r>
+              <w:rPr>
+                <w:noProof/>
+                <w:webHidden/>
+              </w:rPr>
+              <w:tab/>
+            </w:r>
+            <w:r>
+              <w:rPr>
+                <w:noProof/>
+                <w:webHidden/>
+              </w:rPr>
+              <w:fldChar w:fldCharType="begin"/>
+            </w:r>
+            <w:r>
+              <w:rPr>
+                <w:noProof/>
+                <w:webHidden/>
+              </w:rPr>
+              <w:instrText xml:space="preserve"> PAGEREF _Toc3291986 \h </w:instrText>
+            </w:r>
+            <w:r>
+              <w:rPr>
+                <w:noProof/>
+                <w:webHidden/>
+              </w:rPr>
+            </w:r>
+            <w:r>
+              <w:rPr>
+                <w:noProof/>
+                <w:webHidden/>
+              </w:rPr>
+              <w:fldChar w:fldCharType="separate"/>
+            </w:r>
+            <w:r>
+              <w:rPr>
+                <w:noProof/>
+                <w:webHidden/>
+              </w:rPr>
+              <w:t>5</w:t>
+            </w:r>
+            <w:r>
+              <w:rPr>
+                <w:noProof/>
+                <w:webHidden/>
+              </w:rPr>
+              <w:fldChar w:fldCharType="end"/>
+            </w:r>
+          </w:hyperlink>
+        </w:p>
+        <w:p>
+          <w:pPr>
+            <w:pStyle w:val="TOC1"/>
+            <w:tabs>
+              <w:tab w:val="right" w:leader="dot" w:pos="9016"/>
+            </w:tabs>
+            <w:rPr>
+              <w:rFonts w:asciiTheme="minorHAnsi" w:eastAsiaTheme="minorEastAsia" w:hAnsiTheme="minorHAnsi"/>
+              <w:noProof/>
+              <w:sz w:val="22"/>
+              <w:lang w:eastAsia="en-GB"/>
+            </w:rPr>
+          </w:pPr>
+          <w:hyperlink w:anchor="_Toc3291987" w:history="1">
+            <w:r>
+              <w:rPr>
+                <w:rStyle w:val="Hyperlink"/>
+                <w:noProof/>
+              </w:rPr>
+              <w:t>Prototypes</w:t>
+            </w:r>
+            <w:r>
+              <w:rPr>
+                <w:noProof/>
+                <w:webHidden/>
+              </w:rPr>
+              <w:tab/>
+            </w:r>
+            <w:r>
+              <w:rPr>
+                <w:noProof/>
+                <w:webHidden/>
+              </w:rPr>
+              <w:fldChar w:fldCharType="begin"/>
+            </w:r>
+            <w:r>
+              <w:rPr>
+                <w:noProof/>
+                <w:webHidden/>
+              </w:rPr>
+              <w:instrText xml:space="preserve"> PAGEREF _Toc3291987 \h </w:instrText>
+            </w:r>
+            <w:r>
+              <w:rPr>
+                <w:noProof/>
+                <w:webHidden/>
+              </w:rPr>
+            </w:r>
+            <w:r>
+              <w:rPr>
+                <w:noProof/>
+                <w:webHidden/>
+              </w:rPr>
+              <w:fldChar w:fldCharType="separate"/>
+            </w:r>
+            <w:r>
+              <w:rPr>
+                <w:noProof/>
+                <w:webHidden/>
+              </w:rPr>
+              <w:t>6</w:t>
+            </w:r>
+            <w:r>
+              <w:rPr>
+                <w:noProof/>
+                <w:webHidden/>
+              </w:rPr>
+              <w:fldChar w:fldCharType="end"/>
+            </w:r>
+          </w:hyperlink>
+        </w:p>
+        <w:p>
+          <w:pPr>
+            <w:pStyle w:val="TOC2"/>
+            <w:tabs>
+              <w:tab w:val="right" w:leader="dot" w:pos="9016"/>
+            </w:tabs>
+            <w:rPr>
+              <w:rFonts w:asciiTheme="minorHAnsi" w:eastAsiaTheme="minorEastAsia" w:hAnsiTheme="minorHAnsi"/>
+              <w:noProof/>
+              <w:sz w:val="22"/>
+              <w:lang w:eastAsia="en-GB"/>
+            </w:rPr>
+          </w:pPr>
+          <w:hyperlink w:anchor="_Toc3291988" w:history="1">
+            <w:r>
+              <w:rPr>
+                <w:rStyle w:val="Hyperlink"/>
+                <w:noProof/>
+              </w:rPr>
               <w:t>Making the Wave</w:t>
             </w:r>
             <w:r>
@@ -1278,7 +1996,7 @@
                 <w:noProof/>
                 <w:webHidden/>
               </w:rPr>
-              <w:instrText xml:space="preserve"> PAGEREF _Toc1476871 \h </w:instrText>
+              <w:instrText xml:space="preserve"> PAGEREF _Toc3291988 \h </w:instrText>
             </w:r>
             <w:r>
               <w:rPr>
@@ -1298,7 +2016,7 @@
                 <w:noProof/>
                 <w:webHidden/>
               </w:rPr>
-              <w:t>3</w:t>
+              <w:t>6</w:t>
             </w:r>
             <w:r>
               <w:rPr>
@@ -1322,7 +2040,7 @@
               <w:lang w:eastAsia="en-GB"/>
             </w:rPr>
           </w:pPr>
-          <w:hyperlink w:anchor="_Toc1476872" w:history="1">
+          <w:hyperlink w:anchor="_Toc3291989" w:history="1">
             <w:r>
               <w:rPr>
                 <w:rStyle w:val="Hyperlink"/>
@@ -1349,7 +2067,7 @@
                 <w:noProof/>
                 <w:webHidden/>
               </w:rPr>
-              <w:instrText xml:space="preserve"> PAGEREF _Toc1476872 \h </w:instrText>
+              <w:instrText xml:space="preserve"> PAGEREF _Toc3291989 \h </w:instrText>
             </w:r>
             <w:r>
               <w:rPr>
@@ -1369,7 +2087,7 @@
                 <w:noProof/>
                 <w:webHidden/>
               </w:rPr>
-              <w:t>3</w:t>
+              <w:t>6</w:t>
             </w:r>
             <w:r>
               <w:rPr>
@@ -1393,13 +2111,13 @@
               <w:lang w:eastAsia="en-GB"/>
             </w:rPr>
           </w:pPr>
-          <w:hyperlink w:anchor="_Toc1476873" w:history="1">
+          <w:hyperlink w:anchor="_Toc3291990" w:history="1">
             <w:r>
               <w:rPr>
                 <w:rStyle w:val="Hyperlink"/>
                 <w:noProof/>
               </w:rPr>
-              <w:t>Propeller</w:t>
+              <w:t>Propeller:</w:t>
             </w:r>
             <w:r>
               <w:rPr>
@@ -1420,7 +2138,7 @@
                 <w:noProof/>
                 <w:webHidden/>
               </w:rPr>
-              <w:instrText xml:space="preserve"> PAGEREF _Toc1476873 \h </w:instrText>
+              <w:instrText xml:space="preserve"> PAGEREF _Toc3291990 \h </w:instrText>
             </w:r>
             <w:r>
               <w:rPr>
@@ -1440,7 +2158,7 @@
                 <w:noProof/>
                 <w:webHidden/>
               </w:rPr>
-              <w:t>4</w:t>
+              <w:t>7</w:t>
             </w:r>
             <w:r>
               <w:rPr>
@@ -1464,7 +2182,7 @@
               <w:lang w:eastAsia="en-GB"/>
             </w:rPr>
           </w:pPr>
-          <w:hyperlink w:anchor="_Toc1476874" w:history="1">
+          <w:hyperlink w:anchor="_Toc3291991" w:history="1">
             <w:r>
               <w:rPr>
                 <w:rStyle w:val="Hyperlink"/>
@@ -1491,583 +2209,7 @@
                 <w:noProof/>
                 <w:webHidden/>
               </w:rPr>
-              <w:instrText xml:space="preserve"> PAGEREF _Toc1476874 \h </w:instrText>
-            </w:r>
-            <w:r>
-              <w:rPr>
-                <w:noProof/>
-                <w:webHidden/>
-              </w:rPr>
-            </w:r>
-            <w:r>
-              <w:rPr>
-                <w:noProof/>
-                <w:webHidden/>
-              </w:rPr>
-              <w:fldChar w:fldCharType="separate"/>
-            </w:r>
-            <w:r>
-              <w:rPr>
-                <w:noProof/>
-                <w:webHidden/>
-              </w:rPr>
-              <w:t>6</w:t>
-            </w:r>
-            <w:r>
-              <w:rPr>
-                <w:noProof/>
-                <w:webHidden/>
-              </w:rPr>
-              <w:fldChar w:fldCharType="end"/>
-            </w:r>
-          </w:hyperlink>
-        </w:p>
-        <w:p>
-          <w:pPr>
-            <w:pStyle w:val="TOC1"/>
-            <w:tabs>
-              <w:tab w:val="right" w:leader="dot" w:pos="9016"/>
-            </w:tabs>
-            <w:rPr>
-              <w:rFonts w:asciiTheme="minorHAnsi" w:eastAsiaTheme="minorEastAsia" w:hAnsiTheme="minorHAnsi"/>
-              <w:noProof/>
-              <w:sz w:val="22"/>
-              <w:lang w:eastAsia="en-GB"/>
-            </w:rPr>
-          </w:pPr>
-          <w:hyperlink w:anchor="_Toc1476875" w:history="1">
-            <w:r>
-              <w:rPr>
-                <w:rStyle w:val="Hyperlink"/>
-                <w:rFonts w:cs="Arial"/>
-                <w:noProof/>
-              </w:rPr>
-              <w:t>Equipment List:</w:t>
-            </w:r>
-            <w:r>
-              <w:rPr>
-                <w:noProof/>
-                <w:webHidden/>
-              </w:rPr>
-              <w:tab/>
-            </w:r>
-            <w:r>
-              <w:rPr>
-                <w:noProof/>
-                <w:webHidden/>
-              </w:rPr>
-              <w:fldChar w:fldCharType="begin"/>
-            </w:r>
-            <w:r>
-              <w:rPr>
-                <w:noProof/>
-                <w:webHidden/>
-              </w:rPr>
-              <w:instrText xml:space="preserve"> PAGEREF _Toc1476875 \h </w:instrText>
-            </w:r>
-            <w:r>
-              <w:rPr>
-                <w:noProof/>
-                <w:webHidden/>
-              </w:rPr>
-            </w:r>
-            <w:r>
-              <w:rPr>
-                <w:noProof/>
-                <w:webHidden/>
-              </w:rPr>
-              <w:fldChar w:fldCharType="separate"/>
-            </w:r>
-            <w:r>
-              <w:rPr>
-                <w:noProof/>
-                <w:webHidden/>
-              </w:rPr>
-              <w:t>8</w:t>
-            </w:r>
-            <w:r>
-              <w:rPr>
-                <w:noProof/>
-                <w:webHidden/>
-              </w:rPr>
-              <w:fldChar w:fldCharType="end"/>
-            </w:r>
-          </w:hyperlink>
-        </w:p>
-        <w:p>
-          <w:pPr>
-            <w:pStyle w:val="TOC2"/>
-            <w:tabs>
-              <w:tab w:val="right" w:leader="dot" w:pos="9016"/>
-            </w:tabs>
-            <w:rPr>
-              <w:rFonts w:asciiTheme="minorHAnsi" w:eastAsiaTheme="minorEastAsia" w:hAnsiTheme="minorHAnsi"/>
-              <w:noProof/>
-              <w:sz w:val="22"/>
-              <w:lang w:eastAsia="en-GB"/>
-            </w:rPr>
-          </w:pPr>
-          <w:hyperlink w:anchor="_Toc1476876" w:history="1">
-            <w:r>
-              <w:rPr>
-                <w:rStyle w:val="Hyperlink"/>
-                <w:rFonts w:cs="Arial"/>
-                <w:noProof/>
-              </w:rPr>
-              <w:t>Water tank</w:t>
-            </w:r>
-            <w:r>
-              <w:rPr>
-                <w:noProof/>
-                <w:webHidden/>
-              </w:rPr>
-              <w:tab/>
-            </w:r>
-            <w:r>
-              <w:rPr>
-                <w:noProof/>
-                <w:webHidden/>
-              </w:rPr>
-              <w:fldChar w:fldCharType="begin"/>
-            </w:r>
-            <w:r>
-              <w:rPr>
-                <w:noProof/>
-                <w:webHidden/>
-              </w:rPr>
-              <w:instrText xml:space="preserve"> PAGEREF _Toc1476876 \h </w:instrText>
-            </w:r>
-            <w:r>
-              <w:rPr>
-                <w:noProof/>
-                <w:webHidden/>
-              </w:rPr>
-            </w:r>
-            <w:r>
-              <w:rPr>
-                <w:noProof/>
-                <w:webHidden/>
-              </w:rPr>
-              <w:fldChar w:fldCharType="separate"/>
-            </w:r>
-            <w:r>
-              <w:rPr>
-                <w:noProof/>
-                <w:webHidden/>
-              </w:rPr>
-              <w:t>8</w:t>
-            </w:r>
-            <w:r>
-              <w:rPr>
-                <w:noProof/>
-                <w:webHidden/>
-              </w:rPr>
-              <w:fldChar w:fldCharType="end"/>
-            </w:r>
-          </w:hyperlink>
-        </w:p>
-        <w:p>
-          <w:pPr>
-            <w:pStyle w:val="TOC3"/>
-            <w:tabs>
-              <w:tab w:val="right" w:leader="dot" w:pos="9016"/>
-            </w:tabs>
-            <w:rPr>
-              <w:rFonts w:asciiTheme="minorHAnsi" w:eastAsiaTheme="minorEastAsia" w:hAnsiTheme="minorHAnsi"/>
-              <w:noProof/>
-              <w:sz w:val="22"/>
-              <w:lang w:eastAsia="en-GB"/>
-            </w:rPr>
-          </w:pPr>
-          <w:hyperlink w:anchor="_Toc1476877" w:history="1">
-            <w:r>
-              <w:rPr>
-                <w:rStyle w:val="Hyperlink"/>
-                <w:rFonts w:cs="Arial"/>
-                <w:noProof/>
-              </w:rPr>
-              <w:t>Water tank requirements:</w:t>
-            </w:r>
-            <w:r>
-              <w:rPr>
-                <w:noProof/>
-                <w:webHidden/>
-              </w:rPr>
-              <w:tab/>
-            </w:r>
-            <w:r>
-              <w:rPr>
-                <w:noProof/>
-                <w:webHidden/>
-              </w:rPr>
-              <w:fldChar w:fldCharType="begin"/>
-            </w:r>
-            <w:r>
-              <w:rPr>
-                <w:noProof/>
-                <w:webHidden/>
-              </w:rPr>
-              <w:instrText xml:space="preserve"> PAGEREF _Toc1476877 \h </w:instrText>
-            </w:r>
-            <w:r>
-              <w:rPr>
-                <w:noProof/>
-                <w:webHidden/>
-              </w:rPr>
-            </w:r>
-            <w:r>
-              <w:rPr>
-                <w:noProof/>
-                <w:webHidden/>
-              </w:rPr>
-              <w:fldChar w:fldCharType="separate"/>
-            </w:r>
-            <w:r>
-              <w:rPr>
-                <w:noProof/>
-                <w:webHidden/>
-              </w:rPr>
-              <w:t>8</w:t>
-            </w:r>
-            <w:r>
-              <w:rPr>
-                <w:noProof/>
-                <w:webHidden/>
-              </w:rPr>
-              <w:fldChar w:fldCharType="end"/>
-            </w:r>
-          </w:hyperlink>
-        </w:p>
-        <w:p>
-          <w:pPr>
-            <w:pStyle w:val="TOC2"/>
-            <w:tabs>
-              <w:tab w:val="right" w:leader="dot" w:pos="9016"/>
-            </w:tabs>
-            <w:rPr>
-              <w:rFonts w:asciiTheme="minorHAnsi" w:eastAsiaTheme="minorEastAsia" w:hAnsiTheme="minorHAnsi"/>
-              <w:noProof/>
-              <w:sz w:val="22"/>
-              <w:lang w:eastAsia="en-GB"/>
-            </w:rPr>
-          </w:pPr>
-          <w:hyperlink w:anchor="_Toc1476878" w:history="1">
-            <w:r>
-              <w:rPr>
-                <w:rStyle w:val="Hyperlink"/>
-                <w:rFonts w:cs="Arial"/>
-                <w:noProof/>
-              </w:rPr>
-              <w:t>Access to a water source</w:t>
-            </w:r>
-            <w:r>
-              <w:rPr>
-                <w:noProof/>
-                <w:webHidden/>
-              </w:rPr>
-              <w:tab/>
-            </w:r>
-            <w:r>
-              <w:rPr>
-                <w:noProof/>
-                <w:webHidden/>
-              </w:rPr>
-              <w:fldChar w:fldCharType="begin"/>
-            </w:r>
-            <w:r>
-              <w:rPr>
-                <w:noProof/>
-                <w:webHidden/>
-              </w:rPr>
-              <w:instrText xml:space="preserve"> PAGEREF _Toc1476878 \h </w:instrText>
-            </w:r>
-            <w:r>
-              <w:rPr>
-                <w:noProof/>
-                <w:webHidden/>
-              </w:rPr>
-            </w:r>
-            <w:r>
-              <w:rPr>
-                <w:noProof/>
-                <w:webHidden/>
-              </w:rPr>
-              <w:fldChar w:fldCharType="separate"/>
-            </w:r>
-            <w:r>
-              <w:rPr>
-                <w:noProof/>
-                <w:webHidden/>
-              </w:rPr>
-              <w:t>9</w:t>
-            </w:r>
-            <w:r>
-              <w:rPr>
-                <w:noProof/>
-                <w:webHidden/>
-              </w:rPr>
-              <w:fldChar w:fldCharType="end"/>
-            </w:r>
-          </w:hyperlink>
-        </w:p>
-        <w:p>
-          <w:pPr>
-            <w:pStyle w:val="TOC2"/>
-            <w:tabs>
-              <w:tab w:val="right" w:leader="dot" w:pos="9016"/>
-            </w:tabs>
-            <w:rPr>
-              <w:rFonts w:asciiTheme="minorHAnsi" w:eastAsiaTheme="minorEastAsia" w:hAnsiTheme="minorHAnsi"/>
-              <w:noProof/>
-              <w:sz w:val="22"/>
-              <w:lang w:eastAsia="en-GB"/>
-            </w:rPr>
-          </w:pPr>
-          <w:hyperlink w:anchor="_Toc1476879" w:history="1">
-            <w:r>
-              <w:rPr>
-                <w:rStyle w:val="Hyperlink"/>
-                <w:rFonts w:cs="Arial"/>
-                <w:noProof/>
-              </w:rPr>
-              <w:t>Arduino</w:t>
-            </w:r>
-            <w:r>
-              <w:rPr>
-                <w:noProof/>
-                <w:webHidden/>
-              </w:rPr>
-              <w:tab/>
-            </w:r>
-            <w:r>
-              <w:rPr>
-                <w:noProof/>
-                <w:webHidden/>
-              </w:rPr>
-              <w:fldChar w:fldCharType="begin"/>
-            </w:r>
-            <w:r>
-              <w:rPr>
-                <w:noProof/>
-                <w:webHidden/>
-              </w:rPr>
-              <w:instrText xml:space="preserve"> PAGEREF _Toc1476879 \h </w:instrText>
-            </w:r>
-            <w:r>
-              <w:rPr>
-                <w:noProof/>
-                <w:webHidden/>
-              </w:rPr>
-            </w:r>
-            <w:r>
-              <w:rPr>
-                <w:noProof/>
-                <w:webHidden/>
-              </w:rPr>
-              <w:fldChar w:fldCharType="separate"/>
-            </w:r>
-            <w:r>
-              <w:rPr>
-                <w:noProof/>
-                <w:webHidden/>
-              </w:rPr>
-              <w:t>9</w:t>
-            </w:r>
-            <w:r>
-              <w:rPr>
-                <w:noProof/>
-                <w:webHidden/>
-              </w:rPr>
-              <w:fldChar w:fldCharType="end"/>
-            </w:r>
-          </w:hyperlink>
-        </w:p>
-        <w:p>
-          <w:pPr>
-            <w:pStyle w:val="TOC2"/>
-            <w:tabs>
-              <w:tab w:val="right" w:leader="dot" w:pos="9016"/>
-            </w:tabs>
-            <w:rPr>
-              <w:rFonts w:asciiTheme="minorHAnsi" w:eastAsiaTheme="minorEastAsia" w:hAnsiTheme="minorHAnsi"/>
-              <w:noProof/>
-              <w:sz w:val="22"/>
-              <w:lang w:eastAsia="en-GB"/>
-            </w:rPr>
-          </w:pPr>
-          <w:hyperlink w:anchor="_Toc1476880" w:history="1">
-            <w:r>
-              <w:rPr>
-                <w:rStyle w:val="Hyperlink"/>
-                <w:rFonts w:cs="Arial"/>
-                <w:noProof/>
-              </w:rPr>
-              <w:t>Actuators</w:t>
-            </w:r>
-            <w:r>
-              <w:rPr>
-                <w:noProof/>
-                <w:webHidden/>
-              </w:rPr>
-              <w:tab/>
-            </w:r>
-            <w:r>
-              <w:rPr>
-                <w:noProof/>
-                <w:webHidden/>
-              </w:rPr>
-              <w:fldChar w:fldCharType="begin"/>
-            </w:r>
-            <w:r>
-              <w:rPr>
-                <w:noProof/>
-                <w:webHidden/>
-              </w:rPr>
-              <w:instrText xml:space="preserve"> PAGEREF _Toc1476880 \h </w:instrText>
-            </w:r>
-            <w:r>
-              <w:rPr>
-                <w:noProof/>
-                <w:webHidden/>
-              </w:rPr>
-            </w:r>
-            <w:r>
-              <w:rPr>
-                <w:noProof/>
-                <w:webHidden/>
-              </w:rPr>
-              <w:fldChar w:fldCharType="separate"/>
-            </w:r>
-            <w:r>
-              <w:rPr>
-                <w:noProof/>
-                <w:webHidden/>
-              </w:rPr>
-              <w:t>9</w:t>
-            </w:r>
-            <w:r>
-              <w:rPr>
-                <w:noProof/>
-                <w:webHidden/>
-              </w:rPr>
-              <w:fldChar w:fldCharType="end"/>
-            </w:r>
-          </w:hyperlink>
-        </w:p>
-        <w:p>
-          <w:pPr>
-            <w:pStyle w:val="TOC2"/>
-            <w:tabs>
-              <w:tab w:val="right" w:leader="dot" w:pos="9016"/>
-            </w:tabs>
-            <w:rPr>
-              <w:rFonts w:asciiTheme="minorHAnsi" w:eastAsiaTheme="minorEastAsia" w:hAnsiTheme="minorHAnsi"/>
-              <w:noProof/>
-              <w:sz w:val="22"/>
-              <w:lang w:eastAsia="en-GB"/>
-            </w:rPr>
-          </w:pPr>
-          <w:hyperlink w:anchor="_Toc1476881" w:history="1">
-            <w:r>
-              <w:rPr>
-                <w:rStyle w:val="Hyperlink"/>
-                <w:rFonts w:cs="Arial"/>
-                <w:noProof/>
-              </w:rPr>
-              <w:t>Sensors</w:t>
-            </w:r>
-            <w:r>
-              <w:rPr>
-                <w:noProof/>
-                <w:webHidden/>
-              </w:rPr>
-              <w:tab/>
-            </w:r>
-            <w:r>
-              <w:rPr>
-                <w:noProof/>
-                <w:webHidden/>
-              </w:rPr>
-              <w:fldChar w:fldCharType="begin"/>
-            </w:r>
-            <w:r>
-              <w:rPr>
-                <w:noProof/>
-                <w:webHidden/>
-              </w:rPr>
-              <w:instrText xml:space="preserve"> PAGEREF _Toc1476881 \h </w:instrText>
-            </w:r>
-            <w:r>
-              <w:rPr>
-                <w:noProof/>
-                <w:webHidden/>
-              </w:rPr>
-            </w:r>
-            <w:r>
-              <w:rPr>
-                <w:noProof/>
-                <w:webHidden/>
-              </w:rPr>
-              <w:fldChar w:fldCharType="separate"/>
-            </w:r>
-            <w:r>
-              <w:rPr>
-                <w:noProof/>
-                <w:webHidden/>
-              </w:rPr>
-              <w:t>9</w:t>
-            </w:r>
-            <w:r>
-              <w:rPr>
-                <w:noProof/>
-                <w:webHidden/>
-              </w:rPr>
-              <w:fldChar w:fldCharType="end"/>
-            </w:r>
-          </w:hyperlink>
-        </w:p>
-        <w:p>
-          <w:pPr>
-            <w:pStyle w:val="TOC2"/>
-            <w:tabs>
-              <w:tab w:val="right" w:leader="dot" w:pos="9016"/>
-            </w:tabs>
-            <w:rPr>
-              <w:rFonts w:asciiTheme="minorHAnsi" w:eastAsiaTheme="minorEastAsia" w:hAnsiTheme="minorHAnsi"/>
-              <w:noProof/>
-              <w:sz w:val="22"/>
-              <w:lang w:eastAsia="en-GB"/>
-            </w:rPr>
-          </w:pPr>
-          <w:hyperlink w:anchor="_Toc1476882" w:history="1">
-            <w:r>
-              <w:rPr>
-                <w:rStyle w:val="Hyperlink"/>
-                <w:rFonts w:cs="Arial"/>
-                <w:noProof/>
-              </w:rPr>
-              <w:t>Paddle</w:t>
-            </w:r>
-            <w:r>
-              <w:rPr>
-                <w:noProof/>
-                <w:webHidden/>
-              </w:rPr>
-              <w:tab/>
-            </w:r>
-            <w:r>
-              <w:rPr>
-                <w:noProof/>
-                <w:webHidden/>
-              </w:rPr>
-              <w:fldChar w:fldCharType="begin"/>
-            </w:r>
-            <w:r>
-              <w:rPr>
-                <w:noProof/>
-                <w:webHidden/>
-              </w:rPr>
-              <w:instrText xml:space="preserve"> PAGEREF _Toc1476882 \h </w:instrText>
+              <w:instrText xml:space="preserve"> PAGEREF _Toc3291991 \h </w:instrText>
             </w:r>
             <w:r>
               <w:rPr>
@@ -2119,6 +2261,8 @@
           <w:szCs w:val="32"/>
         </w:rPr>
       </w:pPr>
+      <w:bookmarkStart w:id="0" w:name="_GoBack"/>
+      <w:bookmarkEnd w:id="0"/>
       <w:r>
         <w:br w:type="page"/>
       </w:r>
@@ -2127,39 +2271,28 @@
       <w:pPr>
         <w:pStyle w:val="Heading1"/>
       </w:pPr>
-      <w:bookmarkStart w:id="0" w:name="_Toc1476865"/>
+      <w:bookmarkStart w:id="1" w:name="_Toc3291972"/>
       <w:r>
         <w:lastRenderedPageBreak/>
         <w:t>Concept</w:t>
       </w:r>
-      <w:bookmarkEnd w:id="0"/>
+      <w:bookmarkEnd w:id="1"/>
     </w:p>
     <w:p>
       <w:pPr>
         <w:pStyle w:val="Heading2"/>
       </w:pPr>
-      <w:bookmarkStart w:id="1" w:name="_Toc1476866"/>
+      <w:bookmarkStart w:id="2" w:name="_Toc3291973"/>
       <w:r>
         <w:t>Vision</w:t>
       </w:r>
-      <w:bookmarkEnd w:id="1"/>
-    </w:p>
-    <w:p/>
-    <w:p>
-      <w:pPr>
-        <w:pStyle w:val="Heading2"/>
-      </w:pPr>
-      <w:bookmarkStart w:id="2" w:name="_Toc1476867"/>
-      <w:r>
-        <w:t>Asset List</w:t>
-      </w:r>
       <w:bookmarkEnd w:id="2"/>
     </w:p>
     <w:p>
       <w:pPr>
         <w:pStyle w:val="Heading1"/>
       </w:pPr>
-      <w:bookmarkStart w:id="3" w:name="_Toc1476868"/>
+      <w:bookmarkStart w:id="3" w:name="_Toc3291974"/>
       <w:r>
         <w:t>Idea</w:t>
       </w:r>
@@ -2228,11 +2361,25 @@
       <w:pPr>
         <w:pStyle w:val="Heading2"/>
       </w:pPr>
-      <w:bookmarkStart w:id="4" w:name="_Toc1476869"/>
+      <w:bookmarkStart w:id="4" w:name="_Toc3291975"/>
       <w:r>
         <w:t>Designs</w:t>
       </w:r>
+      <w:r>
+        <w:t xml:space="preserve"> sketches</w:t>
+      </w:r>
       <w:bookmarkEnd w:id="4"/>
+    </w:p>
+    <w:p/>
+    <w:p>
+      <w:pPr>
+        <w:pStyle w:val="Heading2"/>
+      </w:pPr>
+      <w:bookmarkStart w:id="5" w:name="_Toc3291976"/>
+      <w:r>
+        <w:t>Blueprints</w:t>
+      </w:r>
+      <w:bookmarkEnd w:id="5"/>
     </w:p>
     <w:p>
       <w:pPr>
@@ -2250,19 +2397,495 @@
     <w:p>
       <w:pPr>
         <w:pStyle w:val="Heading1"/>
-      </w:pPr>
-      <w:bookmarkStart w:id="5" w:name="_Toc1476870"/>
+        <w:rPr>
+          <w:rFonts w:cs="Arial"/>
+        </w:rPr>
+      </w:pPr>
+      <w:bookmarkStart w:id="6" w:name="_Toc3291977"/>
+      <w:r>
+        <w:rPr>
+          <w:rFonts w:cs="Arial"/>
+        </w:rPr>
+        <w:lastRenderedPageBreak/>
+        <w:t>Equipment List:</w:t>
+      </w:r>
+      <w:bookmarkEnd w:id="6"/>
+    </w:p>
+    <w:p>
+      <w:pPr>
+        <w:pStyle w:val="Heading2"/>
+        <w:rPr>
+          <w:rFonts w:cs="Arial"/>
+        </w:rPr>
+      </w:pPr>
+      <w:bookmarkStart w:id="7" w:name="_Toc3291978"/>
+      <w:r>
+        <w:rPr>
+          <w:rFonts w:cs="Arial"/>
+        </w:rPr>
+        <w:t>Water tank</w:t>
+      </w:r>
+      <w:bookmarkEnd w:id="7"/>
+      <w:r>
+        <w:rPr>
+          <w:rFonts w:cs="Arial"/>
+        </w:rPr>
+        <w:t xml:space="preserve"> </w:t>
+      </w:r>
+    </w:p>
+    <w:p>
+      <w:pPr>
+        <w:rPr>
+          <w:rFonts w:cs="Arial"/>
+        </w:rPr>
+      </w:pPr>
+      <w:r>
+        <w:rPr>
+          <w:rFonts w:cs="Arial"/>
+        </w:rPr>
+        <w:t xml:space="preserve">The project revolves around using gestures to manipulate water, with water being one of the essential components it will require a container for it to be used. </w:t>
+      </w:r>
+    </w:p>
+    <w:p>
+      <w:pPr>
+        <w:pStyle w:val="Heading3"/>
+        <w:rPr>
+          <w:rFonts w:cs="Arial"/>
+        </w:rPr>
+      </w:pPr>
+      <w:bookmarkStart w:id="8" w:name="_Toc3291979"/>
+      <w:r>
+        <w:rPr>
+          <w:rFonts w:cs="Arial"/>
+        </w:rPr>
+        <w:t>Water tank requirements:</w:t>
+      </w:r>
+      <w:bookmarkEnd w:id="8"/>
+    </w:p>
+    <w:p>
+      <w:pPr>
+        <w:pStyle w:val="ListParagraph"/>
+        <w:numPr>
+          <w:ilvl w:val="0"/>
+          <w:numId w:val="1"/>
+        </w:numPr>
+        <w:rPr>
+          <w:rFonts w:cs="Arial"/>
+        </w:rPr>
+      </w:pPr>
+      <w:r>
+        <w:rPr>
+          <w:rFonts w:cs="Arial"/>
+          <w:b/>
+        </w:rPr>
+        <w:t>Square or rectangular shaped water tank</w:t>
+      </w:r>
+      <w:r>
+        <w:rPr>
+          <w:rFonts w:cs="Arial"/>
+        </w:rPr>
+        <w:t xml:space="preserve"> – A square or rectangular shaped water tank will allow for easier manipulation over the water flow when it is being pushed in a single direction. A circular or round water tank has more space for the water to move around, dispersing all around towards the edges causing the water to seem more stagnant compared to a square or rectangular water tank. </w:t>
+      </w:r>
+    </w:p>
+    <w:p>
+      <w:pPr>
+        <w:pStyle w:val="ListParagraph"/>
+        <w:rPr>
+          <w:rFonts w:cs="Arial"/>
+        </w:rPr>
+      </w:pPr>
+    </w:p>
+    <w:p>
+      <w:pPr>
+        <w:pStyle w:val="ListParagraph"/>
+        <w:numPr>
+          <w:ilvl w:val="0"/>
+          <w:numId w:val="1"/>
+        </w:numPr>
+        <w:rPr>
+          <w:rFonts w:cs="Arial"/>
+        </w:rPr>
+      </w:pPr>
+      <w:r>
+        <w:rPr>
+          <w:rFonts w:cs="Arial"/>
+          <w:b/>
+        </w:rPr>
+        <w:t>Water tank</w:t>
+      </w:r>
+      <w:r>
+        <w:rPr>
+          <w:rFonts w:cs="Arial"/>
+          <w:b/>
+        </w:rPr>
+        <w:t xml:space="preserve"> </w:t>
+      </w:r>
+      <w:r>
+        <w:rPr>
+          <w:rFonts w:cs="Arial"/>
+        </w:rPr>
+        <w:t>– The water tank must have enough room to fit in equipment such as the paddles and actuators along with the water itself. There also must be enough room for the water to flow from initial impact from being hit by a paddle to reaching towards the edge of the water tank without causing the water to immediate crash. However, it is also ideal to reduce the size of the water tank and the volume of the water to increase the efficiency to power the actuators. By keeping the water volume and tank size to a minimum, the chances that a relay or alternative power source as well as more powerful and expensive actuators to be used for the artefact are reduced, which will lower the cost of production as well as making it simpler to plan and power the equipment.</w:t>
+      </w:r>
+    </w:p>
+    <w:p>
+      <w:pPr>
+        <w:pStyle w:val="ListParagraph"/>
+        <w:rPr>
+          <w:rFonts w:cs="Arial"/>
+        </w:rPr>
+      </w:pPr>
+    </w:p>
+    <w:p>
+      <w:pPr>
+        <w:pStyle w:val="ListParagraph"/>
+        <w:rPr>
+          <w:rFonts w:cs="Arial"/>
+        </w:rPr>
+      </w:pPr>
+      <w:r>
+        <w:rPr>
+          <w:rFonts w:cs="Arial"/>
+        </w:rPr>
+        <w:t>Plexiglass</w:t>
+      </w:r>
+    </w:p>
+    <w:p>
+      <w:pPr>
+        <w:pStyle w:val="ListParagraph"/>
+        <w:rPr>
+          <w:rFonts w:cs="Arial"/>
+        </w:rPr>
+      </w:pPr>
+    </w:p>
+    <w:p>
+      <w:pPr>
+        <w:pStyle w:val="ListParagraph"/>
+        <w:rPr>
+          <w:rFonts w:cs="Arial"/>
+        </w:rPr>
+      </w:pPr>
+      <w:r>
+        <w:rPr>
+          <w:rFonts w:cs="Arial"/>
+        </w:rPr>
+        <w:t>Epoxy sealant</w:t>
+      </w:r>
+    </w:p>
+    <w:p>
+      <w:pPr>
+        <w:pStyle w:val="ListParagraph"/>
+        <w:rPr>
+          <w:rFonts w:cs="Arial"/>
+        </w:rPr>
+      </w:pPr>
+    </w:p>
+    <w:p>
+      <w:pPr>
+        <w:pStyle w:val="ListParagraph"/>
+        <w:numPr>
+          <w:ilvl w:val="0"/>
+          <w:numId w:val="1"/>
+        </w:numPr>
+        <w:rPr>
+          <w:rFonts w:cs="Arial"/>
+          <w:b/>
+        </w:rPr>
+      </w:pPr>
+      <w:r>
+        <w:rPr>
+          <w:rFonts w:cs="Arial"/>
+          <w:b/>
+        </w:rPr>
+        <w:t xml:space="preserve">Water tank with an open top – </w:t>
+      </w:r>
+      <w:r>
+        <w:rPr>
+          <w:rFonts w:cs="Arial"/>
+        </w:rPr>
+        <w:t xml:space="preserve">An open top water tank will enable equipment such as paddles and actuators to be fitted inside the water tank. </w:t>
+      </w:r>
+    </w:p>
+    <w:p>
+      <w:pPr>
+        <w:pStyle w:val="ListParagraph"/>
+        <w:rPr>
+          <w:rFonts w:cs="Arial"/>
+          <w:b/>
+        </w:rPr>
+      </w:pPr>
+    </w:p>
+    <w:p>
+      <w:pPr>
+        <w:pStyle w:val="ListParagraph"/>
+        <w:numPr>
+          <w:ilvl w:val="0"/>
+          <w:numId w:val="1"/>
+        </w:numPr>
+        <w:rPr>
+          <w:rFonts w:cs="Arial"/>
+          <w:b/>
+        </w:rPr>
+      </w:pPr>
+      <w:r>
+        <w:rPr>
+          <w:rFonts w:cs="Arial"/>
+          <w:b/>
+        </w:rPr>
+        <w:t xml:space="preserve">Water tank lid – </w:t>
+      </w:r>
+      <w:r>
+        <w:rPr>
+          <w:rFonts w:cs="Arial"/>
+        </w:rPr>
+        <w:t xml:space="preserve">Because the water inside the tank will be moving a lot during its use, a lid will be required to contain the water inside its tank. Reason for why this is important are: to avoid water loss for prolonged usage, to avoid damaging the electrical equipment outside of the tank, to avoid water coming into contact with the user and ruining their clothes, and to avoid creating an electrical hazard for when water meets electricity. </w:t>
+      </w:r>
+      <w:r>
+        <w:rPr>
+          <w:rFonts w:cs="Arial"/>
+        </w:rPr>
+        <w:br w:type="page"/>
+      </w:r>
+    </w:p>
+    <w:p>
+      <w:pPr>
+        <w:pStyle w:val="Heading2"/>
+        <w:rPr>
+          <w:rFonts w:cs="Arial"/>
+        </w:rPr>
+      </w:pPr>
+      <w:bookmarkStart w:id="9" w:name="_Toc3291980"/>
+      <w:r>
+        <w:rPr>
+          <w:rFonts w:cs="Arial"/>
+        </w:rPr>
+        <w:lastRenderedPageBreak/>
+        <w:t>Access to a water source</w:t>
+      </w:r>
+      <w:bookmarkEnd w:id="9"/>
+    </w:p>
+    <w:p>
+      <w:pPr>
+        <w:rPr>
+          <w:rFonts w:cs="Arial"/>
+        </w:rPr>
+      </w:pPr>
+      <w:r>
+        <w:rPr>
+          <w:rFonts w:cs="Arial"/>
+        </w:rPr>
+        <w:t xml:space="preserve">The artefact will require water for it function. Tap water is the preferred option as it is more easily accessible from local toiletries as well as being the most cost-effective option compared to other liquids such as purchasing and using bottled mineral water. </w:t>
+      </w:r>
+    </w:p>
+    <w:p>
+      <w:pPr>
+        <w:pStyle w:val="Heading2"/>
+        <w:rPr>
+          <w:rFonts w:cs="Arial"/>
+        </w:rPr>
+      </w:pPr>
+      <w:bookmarkStart w:id="10" w:name="_Toc3291981"/>
+      <w:r>
+        <w:rPr>
+          <w:rFonts w:cs="Arial"/>
+        </w:rPr>
+        <w:t>Arduino</w:t>
+      </w:r>
+      <w:bookmarkEnd w:id="10"/>
+    </w:p>
+    <w:p>
+      <w:pPr>
+        <w:rPr>
+          <w:rFonts w:cs="Arial"/>
+        </w:rPr>
+      </w:pPr>
+      <w:r>
+        <w:rPr>
+          <w:rFonts w:cs="Arial"/>
+        </w:rPr>
+        <w:t>The Arduino is another essential component for the artefact to function. The Arduino is a cheaper alternative to the raspberry pi, with another advantage being a larger source of innate power available to be used for external hardware. Whilst the Arduino is not as powerful as the raspberry pi, the programming used for the artefact should be simple enough for the Arduino to follow through.</w:t>
+      </w:r>
+    </w:p>
+    <w:p>
+      <w:pPr>
+        <w:pStyle w:val="Heading2"/>
+        <w:rPr>
+          <w:rFonts w:cs="Arial"/>
+        </w:rPr>
+      </w:pPr>
+      <w:bookmarkStart w:id="11" w:name="_Toc3291982"/>
+      <w:r>
+        <w:rPr>
+          <w:rFonts w:cs="Arial"/>
+        </w:rPr>
+        <w:t>Actuators</w:t>
+      </w:r>
+      <w:bookmarkEnd w:id="11"/>
+    </w:p>
+    <w:p>
+      <w:pPr>
+        <w:rPr>
+          <w:rFonts w:cs="Arial"/>
+        </w:rPr>
+      </w:pPr>
+      <w:proofErr w:type="gramStart"/>
+      <w:r>
+        <w:rPr>
+          <w:rFonts w:cs="Arial"/>
+        </w:rPr>
+        <w:t>An</w:t>
+      </w:r>
+      <w:proofErr w:type="gramEnd"/>
+      <w:r>
+        <w:rPr>
+          <w:rFonts w:cs="Arial"/>
+        </w:rPr>
+        <w:t xml:space="preserve"> </w:t>
+      </w:r>
+      <w:r>
+        <w:rPr>
+          <w:rFonts w:cs="Arial"/>
+        </w:rPr>
+        <w:t>linear servo</w:t>
+      </w:r>
+      <w:r>
+        <w:rPr>
+          <w:rFonts w:cs="Arial"/>
+        </w:rPr>
+        <w:t xml:space="preserve"> that can push and pull water with a paddle attached to it is required for the artefact to work.</w:t>
+      </w:r>
+    </w:p>
+    <w:p>
+      <w:pPr>
+        <w:pStyle w:val="Heading2"/>
+        <w:rPr>
+          <w:rFonts w:cs="Arial"/>
+        </w:rPr>
+      </w:pPr>
+      <w:bookmarkStart w:id="12" w:name="_Toc3291983"/>
+      <w:r>
+        <w:rPr>
+          <w:rFonts w:cs="Arial"/>
+        </w:rPr>
+        <w:t>Sensors</w:t>
+      </w:r>
+      <w:bookmarkEnd w:id="12"/>
+    </w:p>
+    <w:p>
+      <w:r>
+        <w:t>Kinect Camera Sensor – This sensor will be used to track the user’s hands and will be able output a number based on the horizontal distance of the hands. This will be the ideal user experience and is the first choice for input.</w:t>
+      </w:r>
+    </w:p>
+    <w:p>
+      <w:pPr>
+        <w:rPr>
+          <w:rFonts w:cs="Arial"/>
+        </w:rPr>
+      </w:pPr>
+      <w:r>
+        <w:rPr>
+          <w:rFonts w:cs="Arial"/>
+        </w:rPr>
+        <w:t xml:space="preserve">Ultrasonic Distance Sensor – By using this type of sensor, it can tell the distance between a user’s hand from the water tank, </w:t>
+      </w:r>
+      <w:r>
+        <w:rPr>
+          <w:rFonts w:cs="Arial"/>
+        </w:rPr>
+        <w:t>this sensor will be a backup if the Kinect sensor ends up failing.</w:t>
+      </w:r>
+    </w:p>
+    <w:p>
+      <w:pPr>
+        <w:pStyle w:val="Heading2"/>
+        <w:rPr>
+          <w:rFonts w:cs="Arial"/>
+        </w:rPr>
+      </w:pPr>
+      <w:bookmarkStart w:id="13" w:name="_Toc3291984"/>
+      <w:r>
+        <w:rPr>
+          <w:rFonts w:cs="Arial"/>
+        </w:rPr>
+        <w:t>Paddle</w:t>
+      </w:r>
+      <w:bookmarkEnd w:id="13"/>
+    </w:p>
+    <w:p>
+      <w:pPr>
+        <w:rPr>
+          <w:rFonts w:cs="Arial"/>
+        </w:rPr>
+      </w:pPr>
+      <w:r>
+        <w:rPr>
+          <w:rFonts w:cs="Arial"/>
+        </w:rPr>
+        <w:t>A paddle is required as it will be attached to an actuator. The increase in surface mass will allow for easier water manipulation compared to using an actuator on its own.</w:t>
+      </w:r>
+    </w:p>
+    <w:p>
+      <w:pPr>
+        <w:rPr>
+          <w:rFonts w:cs="Arial"/>
+        </w:rPr>
+      </w:pPr>
+      <w:r>
+        <w:rPr>
+          <w:rFonts w:cs="Arial"/>
+        </w:rPr>
+        <w:br w:type="page"/>
+      </w:r>
+    </w:p>
+    <w:p>
+      <w:pPr>
+        <w:pStyle w:val="Heading1"/>
+      </w:pPr>
+      <w:bookmarkStart w:id="14" w:name="_Toc3291985"/>
+      <w:r>
+        <w:lastRenderedPageBreak/>
+        <w:t>Technical Architecture</w:t>
+      </w:r>
+      <w:bookmarkEnd w:id="14"/>
+    </w:p>
+    <w:p>
+      <w:pPr>
+        <w:pStyle w:val="Heading2"/>
+      </w:pPr>
+      <w:bookmarkStart w:id="15" w:name="_Toc3291986"/>
+      <w:r>
+        <w:t>APIS</w:t>
+      </w:r>
+      <w:bookmarkEnd w:id="15"/>
+    </w:p>
+    <w:p>
+      <w:pPr>
+        <w:rPr>
+          <w:rFonts w:eastAsiaTheme="majorEastAsia" w:cstheme="majorBidi"/>
+          <w:color w:val="2F5496" w:themeColor="accent1" w:themeShade="BF"/>
+          <w:sz w:val="32"/>
+          <w:szCs w:val="32"/>
+        </w:rPr>
+      </w:pPr>
+      <w:r>
+        <w:br w:type="page"/>
+      </w:r>
+    </w:p>
+    <w:p>
+      <w:pPr>
+        <w:pStyle w:val="Heading1"/>
+      </w:pPr>
+      <w:bookmarkStart w:id="16" w:name="_Toc3291987"/>
       <w:r>
         <w:lastRenderedPageBreak/>
         <w:t>Prototypes</w:t>
       </w:r>
-      <w:bookmarkEnd w:id="5"/>
+      <w:bookmarkEnd w:id="16"/>
     </w:p>
     <w:p>
       <w:pPr>
         <w:pStyle w:val="Heading2"/>
       </w:pPr>
-      <w:bookmarkStart w:id="6" w:name="_Toc1476871"/>
+      <w:bookmarkStart w:id="17" w:name="_Toc3291988"/>
       <w:r>
         <w:t>Making</w:t>
       </w:r>
@@ -2272,7 +2895,7 @@
       <w:r>
         <w:t xml:space="preserve"> Wave</w:t>
       </w:r>
-      <w:bookmarkEnd w:id="6"/>
+      <w:bookmarkEnd w:id="17"/>
     </w:p>
     <w:p>
       <w:pPr>
@@ -2284,7 +2907,7 @@
           <w:szCs w:val="22"/>
         </w:rPr>
       </w:pPr>
-      <w:bookmarkStart w:id="7" w:name="_Toc1476872"/>
+      <w:bookmarkStart w:id="18" w:name="_Toc3291989"/>
       <w:r>
         <w:t>Materials use</w:t>
       </w:r>
@@ -2294,7 +2917,7 @@
       <w:r>
         <w:t>:</w:t>
       </w:r>
-      <w:bookmarkEnd w:id="7"/>
+      <w:bookmarkEnd w:id="18"/>
     </w:p>
     <w:p>
       <w:pPr>
@@ -2305,7 +2928,7 @@
           <w:noProof/>
         </w:rPr>
         <w:drawing>
-          <wp:inline distT="0" distB="0" distL="0" distR="0" wp14:anchorId="7154488D" wp14:editId="49704F45">
+          <wp:inline distT="0" distB="0" distL="0" distR="0" wp14:anchorId="2C1EE0B7" wp14:editId="379FA9EB">
             <wp:extent cx="4572000" cy="2579370"/>
             <wp:effectExtent l="0" t="0" r="0" b="0"/>
             <wp:docPr id="5" name="Picture 5" descr="ب &#10;فين.. «موووم..،ن لاب &#10;وو &#10;٢٠٠١) ن "/>
@@ -2489,33 +3112,15 @@
     <w:p>
       <w:r>
         <w:tab/>
-        <w:t>The wave that need</w:t>
-      </w:r>
-      <w:r>
-        <w:t>s</w:t>
-      </w:r>
-      <w:r>
-        <w:t xml:space="preserve"> to be created </w:t>
+        <w:t xml:space="preserve">The wave that needs to be created </w:t>
       </w:r>
       <w:proofErr w:type="gramStart"/>
       <w:r>
-        <w:t>ha</w:t>
-      </w:r>
-      <w:r>
-        <w:t>s</w:t>
-      </w:r>
-      <w:r>
-        <w:t xml:space="preserve"> to</w:t>
+        <w:t>has to</w:t>
       </w:r>
       <w:proofErr w:type="gramEnd"/>
       <w:r>
-        <w:t xml:space="preserve"> </w:t>
-      </w:r>
-      <w:r>
-        <w:t xml:space="preserve">be </w:t>
-      </w:r>
-      <w:r>
-        <w:t>big, as the aim is to imitate as close as possible the motions of the hand. If the hand motion over the sensor is slow, the wave should also go slow; if the hand motion is fast, the wave motion should also be fast.</w:t>
+        <w:t xml:space="preserve"> be big, as the aim is to imitate as close as possible the motions of the hand. If the hand motion over the sensor is slow, the wave should also go slow; if the hand motion is fast, the wave motion should also be fast.</w:t>
       </w:r>
       <w:r>
         <w:br w:type="page"/>
@@ -2525,15 +3130,12 @@
       <w:pPr>
         <w:pStyle w:val="Heading3"/>
       </w:pPr>
-      <w:bookmarkStart w:id="8" w:name="_Toc1476873"/>
+      <w:bookmarkStart w:id="19" w:name="_Toc3291990"/>
       <w:r>
         <w:lastRenderedPageBreak/>
-        <w:t>Propeller</w:t>
-      </w:r>
-      <w:bookmarkEnd w:id="8"/>
-      <w:r>
-        <w:t>:</w:t>
-      </w:r>
+        <w:t>Propeller:</w:t>
+      </w:r>
+      <w:bookmarkEnd w:id="19"/>
     </w:p>
     <w:p>
       <w:pPr>
@@ -2559,7 +3161,7 @@
           <w:sz w:val="22"/>
         </w:rPr>
         <w:drawing>
-          <wp:inline distT="0" distB="0" distL="0" distR="0" wp14:anchorId="0BA552A1" wp14:editId="605F9DD0">
+          <wp:inline distT="0" distB="0" distL="0" distR="0" wp14:anchorId="03466342" wp14:editId="3E5A8802">
             <wp:extent cx="4572000" cy="2579370"/>
             <wp:effectExtent l="0" t="0" r="0" b="0"/>
             <wp:docPr id="11" name="Picture 11" descr="C:\Users\DANIEL~1\AppData\Local\Temp\msohtmlclip1\02\clip_image007.jpg"/>
@@ -2632,7 +3234,7 @@
           <w:sz w:val="22"/>
         </w:rPr>
         <w:drawing>
-          <wp:inline distT="0" distB="0" distL="0" distR="0" wp14:anchorId="4D867BBB" wp14:editId="3B459152">
+          <wp:inline distT="0" distB="0" distL="0" distR="0" wp14:anchorId="322094F0" wp14:editId="26FE8E5C">
             <wp:extent cx="4572000" cy="2579370"/>
             <wp:effectExtent l="0" t="0" r="0" b="0"/>
             <wp:docPr id="17" name="Picture 17" descr="C:\Users\DANIEL~1\AppData\Local\Temp\msohtmlclip1\02\clip_image001.jpg"/>
@@ -2693,7 +3295,7 @@
         </w:rPr>
         <w:lastRenderedPageBreak/>
         <w:drawing>
-          <wp:inline distT="0" distB="0" distL="0" distR="0" wp14:anchorId="36C15DB7" wp14:editId="3335025C">
+          <wp:inline distT="0" distB="0" distL="0" distR="0" wp14:anchorId="0EA82ABA" wp14:editId="647BEA19">
             <wp:extent cx="4572000" cy="2579370"/>
             <wp:effectExtent l="0" t="0" r="0" b="0"/>
             <wp:docPr id="16" name="Picture 16" descr="C:\Users\DANIEL~1\AppData\Local\Temp\msohtmlclip1\02\clip_image002.jpg"/>
@@ -2761,7 +3363,7 @@
           <w:sz w:val="22"/>
         </w:rPr>
         <w:drawing>
-          <wp:inline distT="0" distB="0" distL="0" distR="0" wp14:anchorId="61E56375" wp14:editId="38257A76">
+          <wp:inline distT="0" distB="0" distL="0" distR="0" wp14:anchorId="00D0BAB2" wp14:editId="6296EA92">
             <wp:extent cx="4572000" cy="2579370"/>
             <wp:effectExtent l="0" t="0" r="0" b="0"/>
             <wp:docPr id="14" name="Picture 14" descr="`&amp;4특`&amp;` 麟1구 "/>
@@ -2821,7 +3423,7 @@
           <w:sz w:val="22"/>
         </w:rPr>
         <w:drawing>
-          <wp:inline distT="0" distB="0" distL="0" distR="0" wp14:anchorId="6ED35E67" wp14:editId="3DD9891C">
+          <wp:inline distT="0" distB="0" distL="0" distR="0" wp14:anchorId="52B1CDD0" wp14:editId="0A3183A6">
             <wp:extent cx="4572000" cy="2579370"/>
             <wp:effectExtent l="0" t="0" r="0" b="0"/>
             <wp:docPr id="12" name="Picture 12" descr="1 "/>
@@ -2874,12 +3476,12 @@
       <w:pPr>
         <w:pStyle w:val="Heading3"/>
       </w:pPr>
-      <w:bookmarkStart w:id="9" w:name="_Toc1476874"/>
+      <w:bookmarkStart w:id="20" w:name="_Toc3291991"/>
       <w:r>
         <w:lastRenderedPageBreak/>
         <w:t>Paddles:</w:t>
       </w:r>
-      <w:bookmarkEnd w:id="9"/>
+      <w:bookmarkEnd w:id="20"/>
     </w:p>
     <w:p>
       <w:r>
@@ -2898,7 +3500,7 @@
           <w:sz w:val="22"/>
         </w:rPr>
         <w:drawing>
-          <wp:inline distT="0" distB="0" distL="0" distR="0" wp14:anchorId="2C3A60B2" wp14:editId="6A6835D6">
+          <wp:inline distT="0" distB="0" distL="0" distR="0" wp14:anchorId="28943E0A" wp14:editId="5A1CCB17">
             <wp:extent cx="2562013" cy="4537454"/>
             <wp:effectExtent l="2857" t="0" r="0" b="0"/>
             <wp:docPr id="6" name="Picture 6" descr="C:\Users\DANIEL~1\AppData\Local\Temp\msohtmlclip1\02\clip_image012.jpg"/>
@@ -2958,7 +3560,7 @@
           <w:sz w:val="22"/>
         </w:rPr>
         <w:drawing>
-          <wp:inline distT="0" distB="0" distL="0" distR="0" wp14:anchorId="2BEF3A7C" wp14:editId="6073B3B1">
+          <wp:inline distT="0" distB="0" distL="0" distR="0" wp14:anchorId="1DA819CF" wp14:editId="54F2D59E">
             <wp:extent cx="4572000" cy="2579370"/>
             <wp:effectExtent l="0" t="0" r="0" b="0"/>
             <wp:docPr id="7" name="Picture 7" descr="C:\Users\DANIEL~1\AppData\Local\Temp\msohtmlclip1\02\clip_image011.jpg"/>
@@ -3019,7 +3621,7 @@
         </w:rPr>
         <w:lastRenderedPageBreak/>
         <w:drawing>
-          <wp:inline distT="0" distB="0" distL="0" distR="0" wp14:anchorId="7EAE18E1" wp14:editId="77FD7243">
+          <wp:inline distT="0" distB="0" distL="0" distR="0" wp14:anchorId="02F9E9D1" wp14:editId="488B9B1E">
             <wp:extent cx="4572000" cy="2579370"/>
             <wp:effectExtent l="0" t="0" r="0" b="0"/>
             <wp:docPr id="1" name="Picture 1" descr="C:\Users\DANIEL~1\AppData\Local\Temp\msohtmlclip1\02\clip_image017.jpg"/>
@@ -3085,7 +3687,7 @@
           <w:sz w:val="22"/>
         </w:rPr>
         <w:drawing>
-          <wp:inline distT="0" distB="0" distL="0" distR="0" wp14:anchorId="50A398B4" wp14:editId="2F260A8F">
+          <wp:inline distT="0" distB="0" distL="0" distR="0" wp14:anchorId="2ECA9D7A" wp14:editId="2E08180E">
             <wp:extent cx="4572000" cy="2579370"/>
             <wp:effectExtent l="0" t="0" r="0" b="0"/>
             <wp:docPr id="10" name="Picture 10" descr="C:\Users\DANIEL~1\AppData\Local\Temp\msohtmlclip1\02\clip_image008.jpg"/>
@@ -3145,7 +3747,7 @@
           <w:sz w:val="22"/>
         </w:rPr>
         <w:drawing>
-          <wp:inline distT="0" distB="0" distL="0" distR="0" wp14:anchorId="4AB9E1BB" wp14:editId="54FCAA84">
+          <wp:inline distT="0" distB="0" distL="0" distR="0" wp14:anchorId="078F968C" wp14:editId="2A8F3AF3">
             <wp:extent cx="4572000" cy="2579370"/>
             <wp:effectExtent l="0" t="0" r="0" b="0"/>
             <wp:docPr id="4" name="Picture 4" descr="C:\Users\DANIEL~1\AppData\Local\Temp\msohtmlclip1\02\clip_image014.jpg"/>
@@ -3195,409 +3797,9 @@
       </w:r>
     </w:p>
     <w:p>
-      <w:pPr>
-        <w:pStyle w:val="Heading1"/>
-        <w:rPr>
-          <w:rFonts w:cs="Arial"/>
-        </w:rPr>
-      </w:pPr>
-      <w:bookmarkStart w:id="10" w:name="_Toc1476875"/>
-      <w:r>
-        <w:rPr>
-          <w:rFonts w:cs="Arial"/>
-        </w:rPr>
-        <w:lastRenderedPageBreak/>
-        <w:t>Equipment List:</w:t>
-      </w:r>
-      <w:bookmarkEnd w:id="10"/>
-    </w:p>
-    <w:p>
-      <w:pPr>
-        <w:pStyle w:val="Heading2"/>
-        <w:rPr>
-          <w:rFonts w:cs="Arial"/>
-        </w:rPr>
-      </w:pPr>
-      <w:bookmarkStart w:id="11" w:name="_Toc1476876"/>
-      <w:r>
-        <w:rPr>
-          <w:rFonts w:cs="Arial"/>
-        </w:rPr>
-        <w:t>Water tank</w:t>
-      </w:r>
-      <w:bookmarkEnd w:id="11"/>
-      <w:r>
-        <w:rPr>
-          <w:rFonts w:cs="Arial"/>
-        </w:rPr>
-        <w:t xml:space="preserve"> </w:t>
-      </w:r>
-    </w:p>
-    <w:p>
-      <w:pPr>
-        <w:rPr>
-          <w:rFonts w:cs="Arial"/>
-        </w:rPr>
-      </w:pPr>
-      <w:r>
-        <w:rPr>
-          <w:rFonts w:cs="Arial"/>
-        </w:rPr>
-        <w:t xml:space="preserve">The project revolves around using gestures to manipulate water, with water being one of the essential components it will require a container for it to be used. </w:t>
-      </w:r>
-    </w:p>
-    <w:p>
-      <w:pPr>
-        <w:pStyle w:val="Heading3"/>
-        <w:rPr>
-          <w:rFonts w:cs="Arial"/>
-        </w:rPr>
-      </w:pPr>
-      <w:bookmarkStart w:id="12" w:name="_Toc1476877"/>
-      <w:r>
-        <w:rPr>
-          <w:rFonts w:cs="Arial"/>
-        </w:rPr>
-        <w:t>Water tank requirements:</w:t>
-      </w:r>
-      <w:bookmarkEnd w:id="12"/>
-    </w:p>
-    <w:p>
-      <w:pPr>
-        <w:pStyle w:val="ListParagraph"/>
-        <w:numPr>
-          <w:ilvl w:val="0"/>
-          <w:numId w:val="1"/>
-        </w:numPr>
-        <w:rPr>
-          <w:rFonts w:cs="Arial"/>
-        </w:rPr>
-      </w:pPr>
-      <w:r>
-        <w:rPr>
-          <w:rFonts w:cs="Arial"/>
-          <w:b/>
-        </w:rPr>
-        <w:t>Square or rectangular shaped water tank</w:t>
-      </w:r>
-      <w:r>
-        <w:rPr>
-          <w:rFonts w:cs="Arial"/>
-        </w:rPr>
-        <w:t xml:space="preserve"> – A square or rectangular shaped water tank will allow for easier manipulation over the water flow when it is being pushed in a single direction. A circular or round water tank has more space for the water to move around, dispersing all around towards the edges causing the water to seem more stagnant compared to a square or rectangular water tank. </w:t>
-      </w:r>
-    </w:p>
-    <w:p>
-      <w:pPr>
-        <w:pStyle w:val="ListParagraph"/>
-        <w:rPr>
-          <w:rFonts w:cs="Arial"/>
-        </w:rPr>
-      </w:pPr>
-    </w:p>
-    <w:p>
-      <w:pPr>
-        <w:pStyle w:val="ListParagraph"/>
-        <w:numPr>
-          <w:ilvl w:val="0"/>
-          <w:numId w:val="1"/>
-        </w:numPr>
-        <w:rPr>
-          <w:rFonts w:cs="Arial"/>
-        </w:rPr>
-      </w:pPr>
-      <w:r>
-        <w:rPr>
-          <w:rFonts w:cs="Arial"/>
-          <w:b/>
-        </w:rPr>
-        <w:t xml:space="preserve">Water tank must be able to hold at least 200 Litres worth of water </w:t>
-      </w:r>
-      <w:r>
-        <w:rPr>
-          <w:rFonts w:cs="Arial"/>
-        </w:rPr>
-        <w:t>– The water tank must have enough room to fit in equipment such as the paddles and actuators along with the water itself. There also must be enough room for the water to flow from initial impact from being hit by a paddle to reaching towards the edge of the water tank without causing the water to immediate crash. However, it is also ideal to reduce the size of the water tank and the volume of the water to increase the efficiency to power the actuators. By keeping the water volume and tank size to a minimum, the chances that a relay or alternative power source as well as more powerful and expensive actuators to be used for the artefact are reduced, which will lower the cost of production as well as making it simpler to plan and power the equipment.</w:t>
-      </w:r>
-    </w:p>
-    <w:p>
-      <w:pPr>
-        <w:pStyle w:val="ListParagraph"/>
-        <w:rPr>
-          <w:rFonts w:cs="Arial"/>
-        </w:rPr>
-      </w:pPr>
-    </w:p>
-    <w:p>
-      <w:pPr>
-        <w:pStyle w:val="ListParagraph"/>
-        <w:rPr>
-          <w:rFonts w:cs="Arial"/>
-        </w:rPr>
-      </w:pPr>
-      <w:r>
-        <w:rPr>
-          <w:rFonts w:cs="Arial"/>
-        </w:rPr>
-        <w:t>Plexiglass</w:t>
-      </w:r>
-    </w:p>
-    <w:p>
-      <w:pPr>
-        <w:pStyle w:val="ListParagraph"/>
-        <w:rPr>
-          <w:rFonts w:cs="Arial"/>
-        </w:rPr>
-      </w:pPr>
-    </w:p>
-    <w:p>
-      <w:pPr>
-        <w:pStyle w:val="ListParagraph"/>
-        <w:rPr>
-          <w:rFonts w:cs="Arial"/>
-        </w:rPr>
-      </w:pPr>
-      <w:r>
-        <w:rPr>
-          <w:rFonts w:cs="Arial"/>
-        </w:rPr>
-        <w:t>Epoxy sealant</w:t>
-      </w:r>
-      <w:bookmarkStart w:id="13" w:name="_GoBack"/>
-      <w:bookmarkEnd w:id="13"/>
-    </w:p>
-    <w:p>
-      <w:pPr>
-        <w:pStyle w:val="ListParagraph"/>
-        <w:rPr>
-          <w:rFonts w:cs="Arial"/>
-        </w:rPr>
-      </w:pPr>
-    </w:p>
-    <w:p>
-      <w:pPr>
-        <w:pStyle w:val="ListParagraph"/>
-        <w:numPr>
-          <w:ilvl w:val="0"/>
-          <w:numId w:val="1"/>
-        </w:numPr>
-        <w:rPr>
-          <w:rFonts w:cs="Arial"/>
-          <w:b/>
-        </w:rPr>
-      </w:pPr>
-      <w:r>
-        <w:rPr>
-          <w:rFonts w:cs="Arial"/>
-          <w:b/>
-        </w:rPr>
-        <w:t xml:space="preserve">Water tank with an open top – </w:t>
-      </w:r>
-      <w:r>
-        <w:rPr>
-          <w:rFonts w:cs="Arial"/>
-        </w:rPr>
-        <w:t xml:space="preserve">An open top water tank will enable equipment such as paddles and actuators to be fitted inside the water tank. </w:t>
-      </w:r>
-    </w:p>
-    <w:p>
-      <w:pPr>
-        <w:pStyle w:val="ListParagraph"/>
-        <w:rPr>
-          <w:rFonts w:cs="Arial"/>
-          <w:b/>
-        </w:rPr>
-      </w:pPr>
-    </w:p>
-    <w:p>
-      <w:pPr>
-        <w:pStyle w:val="ListParagraph"/>
-        <w:numPr>
-          <w:ilvl w:val="0"/>
-          <w:numId w:val="1"/>
-        </w:numPr>
-        <w:rPr>
-          <w:rFonts w:cs="Arial"/>
-          <w:b/>
-        </w:rPr>
-      </w:pPr>
-      <w:r>
-        <w:rPr>
-          <w:rFonts w:cs="Arial"/>
-          <w:b/>
-        </w:rPr>
-        <w:t xml:space="preserve">Water tank lid – </w:t>
-      </w:r>
-      <w:r>
-        <w:rPr>
-          <w:rFonts w:cs="Arial"/>
-        </w:rPr>
-        <w:t xml:space="preserve">Because the water inside the tank will be moving a lot during its use, a lid will be required to contain the water inside its tank. Reason for why this is important are: to avoid water loss for prolonged usage, to avoid damaging the electrical equipment outside of the tank, to avoid water coming into contact with the user and ruining their clothes, and to avoid creating an electrical hazard for when water meets electricity. </w:t>
-      </w:r>
-      <w:r>
-        <w:rPr>
-          <w:rFonts w:cs="Arial"/>
-        </w:rPr>
+      <w:r>
         <w:br w:type="page"/>
       </w:r>
-    </w:p>
-    <w:p>
-      <w:pPr>
-        <w:pStyle w:val="Heading2"/>
-        <w:rPr>
-          <w:rFonts w:cs="Arial"/>
-        </w:rPr>
-      </w:pPr>
-      <w:bookmarkStart w:id="14" w:name="_Toc1476878"/>
-      <w:r>
-        <w:rPr>
-          <w:rFonts w:cs="Arial"/>
-        </w:rPr>
-        <w:lastRenderedPageBreak/>
-        <w:t>Access to a water source</w:t>
-      </w:r>
-      <w:bookmarkEnd w:id="14"/>
-    </w:p>
-    <w:p>
-      <w:pPr>
-        <w:rPr>
-          <w:rFonts w:cs="Arial"/>
-        </w:rPr>
-      </w:pPr>
-      <w:r>
-        <w:rPr>
-          <w:rFonts w:cs="Arial"/>
-        </w:rPr>
-        <w:t xml:space="preserve">The artefact will require water for it function. Tap water is the preferred option as it is more easily accessible from local toiletries as well as being the most cost-effective option compared to other liquids such as purchasing and using bottled mineral water. </w:t>
-      </w:r>
-    </w:p>
-    <w:p>
-      <w:pPr>
-        <w:pStyle w:val="Heading2"/>
-        <w:rPr>
-          <w:rFonts w:cs="Arial"/>
-        </w:rPr>
-      </w:pPr>
-      <w:bookmarkStart w:id="15" w:name="_Toc1476879"/>
-      <w:r>
-        <w:rPr>
-          <w:rFonts w:cs="Arial"/>
-        </w:rPr>
-        <w:t>Arduino</w:t>
-      </w:r>
-      <w:bookmarkEnd w:id="15"/>
-    </w:p>
-    <w:p>
-      <w:pPr>
-        <w:rPr>
-          <w:rFonts w:cs="Arial"/>
-        </w:rPr>
-      </w:pPr>
-      <w:r>
-        <w:rPr>
-          <w:rFonts w:cs="Arial"/>
-        </w:rPr>
-        <w:t>The Arduino is another essential component for the artefact to function. The Arduino is a cheaper alternative to the raspberry pi, with another advantage being a larger source of innate power available to be used for external hardware. Whilst the Arduino is not as powerful as the raspberry pi, the programming used for the artefact should be simple enough for the Arduino to follow through.</w:t>
-      </w:r>
-    </w:p>
-    <w:p>
-      <w:pPr>
-        <w:pStyle w:val="Heading2"/>
-        <w:rPr>
-          <w:rFonts w:cs="Arial"/>
-        </w:rPr>
-      </w:pPr>
-      <w:bookmarkStart w:id="16" w:name="_Toc1476880"/>
-      <w:r>
-        <w:rPr>
-          <w:rFonts w:cs="Arial"/>
-        </w:rPr>
-        <w:t>Actuators</w:t>
-      </w:r>
-      <w:bookmarkEnd w:id="16"/>
-    </w:p>
-    <w:p>
-      <w:pPr>
-        <w:rPr>
-          <w:rFonts w:cs="Arial"/>
-        </w:rPr>
-      </w:pPr>
-      <w:r>
-        <w:rPr>
-          <w:rFonts w:cs="Arial"/>
-        </w:rPr>
-        <w:t>An actuator that can push and pull water with a paddle attached to it is required for the artefact to work.</w:t>
-      </w:r>
-    </w:p>
-    <w:p>
-      <w:pPr>
-        <w:pStyle w:val="Heading2"/>
-        <w:rPr>
-          <w:rFonts w:cs="Arial"/>
-        </w:rPr>
-      </w:pPr>
-      <w:bookmarkStart w:id="17" w:name="_Toc1476881"/>
-      <w:r>
-        <w:rPr>
-          <w:rFonts w:cs="Arial"/>
-        </w:rPr>
-        <w:t>Sensors</w:t>
-      </w:r>
-      <w:bookmarkEnd w:id="17"/>
-    </w:p>
-    <w:p>
-      <w:pPr>
-        <w:pStyle w:val="ListParagraph"/>
-        <w:numPr>
-          <w:ilvl w:val="0"/>
-          <w:numId w:val="2"/>
-        </w:numPr>
-        <w:rPr>
-          <w:rFonts w:cs="Arial"/>
-        </w:rPr>
-      </w:pPr>
-      <w:r>
-        <w:rPr>
-          <w:rFonts w:cs="Arial"/>
-        </w:rPr>
-        <w:t xml:space="preserve">Ultrasonic Distance Sensor – By using this type of sensor, it can tell the distance between a user’s hand from the water tank, which suits to needs of the artefact perfectly. </w:t>
-      </w:r>
-    </w:p>
-    <w:p>
-      <w:pPr>
-        <w:pStyle w:val="Heading2"/>
-        <w:rPr>
-          <w:rFonts w:cs="Arial"/>
-        </w:rPr>
-      </w:pPr>
-      <w:bookmarkStart w:id="18" w:name="_Toc1476882"/>
-      <w:r>
-        <w:rPr>
-          <w:rFonts w:cs="Arial"/>
-        </w:rPr>
-        <w:t>Paddle</w:t>
-      </w:r>
-      <w:bookmarkEnd w:id="18"/>
-    </w:p>
-    <w:p>
-      <w:pPr>
-        <w:rPr>
-          <w:rFonts w:cs="Arial"/>
-        </w:rPr>
-      </w:pPr>
-      <w:r>
-        <w:rPr>
-          <w:rFonts w:cs="Arial"/>
-        </w:rPr>
-        <w:t>A paddle is required as it will be attached to an actuator. The increase in surface mass will allow for easier water manipulation compared to using an actuator on its own.</w:t>
-      </w:r>
-    </w:p>
-    <w:p>
-      <w:pPr>
-        <w:rPr>
-          <w:rFonts w:cs="Arial"/>
-        </w:rPr>
-      </w:pPr>
     </w:p>
     <w:sectPr>
       <w:pgSz w:w="11906" w:h="16838"/>
@@ -4645,6 +4847,36 @@
       <w:u w:val="single"/>
     </w:rPr>
   </w:style>
+  <w:style w:type="paragraph" w:styleId="BalloonText">
+    <w:name w:val="Balloon Text"/>
+    <w:basedOn w:val="Normal"/>
+    <w:link w:val="BalloonTextChar"/>
+    <w:uiPriority w:val="99"/>
+    <w:semiHidden/>
+    <w:unhideWhenUsed/>
+    <w:rsid w:val="003E22C8"/>
+    <w:pPr>
+      <w:spacing w:after="0" w:line="240" w:lineRule="auto"/>
+    </w:pPr>
+    <w:rPr>
+      <w:rFonts w:ascii="Segoe UI" w:hAnsi="Segoe UI" w:cs="Segoe UI"/>
+      <w:sz w:val="18"/>
+      <w:szCs w:val="18"/>
+    </w:rPr>
+  </w:style>
+  <w:style w:type="character" w:customStyle="1" w:styleId="BalloonTextChar">
+    <w:name w:val="Balloon Text Char"/>
+    <w:basedOn w:val="DefaultParagraphFont"/>
+    <w:link w:val="BalloonText"/>
+    <w:uiPriority w:val="99"/>
+    <w:semiHidden/>
+    <w:rsid w:val="003E22C8"/>
+    <w:rPr>
+      <w:rFonts w:ascii="Segoe UI" w:hAnsi="Segoe UI" w:cs="Segoe UI"/>
+      <w:sz w:val="18"/>
+      <w:szCs w:val="18"/>
+    </w:rPr>
+  </w:style>
 </w:styles>
 </file>
 
@@ -4948,7 +5180,7 @@
 </file>
 
 <file path=customXml/itemProps1.xml><?xml version="1.0" encoding="utf-8"?>
-<ds:datastoreItem xmlns:ds="http://schemas.openxmlformats.org/officeDocument/2006/customXml" ds:itemID="{A200E2C8-E717-4E68-B2E2-5730B09FEA3D}">
+<ds:datastoreItem xmlns:ds="http://schemas.openxmlformats.org/officeDocument/2006/customXml" ds:itemID="{1F534C33-863A-4211-AE25-93A203244AEB}">
   <ds:schemaRefs>
     <ds:schemaRef ds:uri="http://schemas.openxmlformats.org/officeDocument/2006/bibliography"/>
   </ds:schemaRefs>

</xml_diff>

<commit_message>
Technical Arcutecture (I can't spell)
-Added section to the document
</commit_message>
<xml_diff>
--- a/Installation Development Project Documentation.docx
+++ b/Installation Development Project Documentation.docx
@@ -776,7 +776,6 @@
           <w:b/>
           <w:bCs/>
           <w:noProof/>
-          <w:sz w:val="24"/>
         </w:rPr>
       </w:sdtEndPr>
       <w:sdtContent>
@@ -797,7 +796,6 @@
             <w:rPr>
               <w:rFonts w:asciiTheme="minorHAnsi" w:eastAsiaTheme="minorEastAsia" w:hAnsiTheme="minorHAnsi"/>
               <w:noProof/>
-              <w:sz w:val="22"/>
               <w:lang w:eastAsia="en-GB"/>
             </w:rPr>
           </w:pPr>
@@ -892,7 +890,6 @@
             <w:rPr>
               <w:rFonts w:asciiTheme="minorHAnsi" w:eastAsiaTheme="minorEastAsia" w:hAnsiTheme="minorHAnsi"/>
               <w:noProof/>
-              <w:sz w:val="22"/>
               <w:lang w:eastAsia="en-GB"/>
             </w:rPr>
           </w:pPr>
@@ -963,7 +960,6 @@
             <w:rPr>
               <w:rFonts w:asciiTheme="minorHAnsi" w:eastAsiaTheme="minorEastAsia" w:hAnsiTheme="minorHAnsi"/>
               <w:noProof/>
-              <w:sz w:val="22"/>
               <w:lang w:eastAsia="en-GB"/>
             </w:rPr>
           </w:pPr>
@@ -1034,7 +1030,6 @@
             <w:rPr>
               <w:rFonts w:asciiTheme="minorHAnsi" w:eastAsiaTheme="minorEastAsia" w:hAnsiTheme="minorHAnsi"/>
               <w:noProof/>
-              <w:sz w:val="22"/>
               <w:lang w:eastAsia="en-GB"/>
             </w:rPr>
           </w:pPr>
@@ -1105,7 +1100,6 @@
             <w:rPr>
               <w:rFonts w:asciiTheme="minorHAnsi" w:eastAsiaTheme="minorEastAsia" w:hAnsiTheme="minorHAnsi"/>
               <w:noProof/>
-              <w:sz w:val="22"/>
               <w:lang w:eastAsia="en-GB"/>
             </w:rPr>
           </w:pPr>
@@ -1176,7 +1170,6 @@
             <w:rPr>
               <w:rFonts w:asciiTheme="minorHAnsi" w:eastAsiaTheme="minorEastAsia" w:hAnsiTheme="minorHAnsi"/>
               <w:noProof/>
-              <w:sz w:val="22"/>
               <w:lang w:eastAsia="en-GB"/>
             </w:rPr>
           </w:pPr>
@@ -1248,7 +1241,6 @@
             <w:rPr>
               <w:rFonts w:asciiTheme="minorHAnsi" w:eastAsiaTheme="minorEastAsia" w:hAnsiTheme="minorHAnsi"/>
               <w:noProof/>
-              <w:sz w:val="22"/>
               <w:lang w:eastAsia="en-GB"/>
             </w:rPr>
           </w:pPr>
@@ -1320,7 +1312,6 @@
             <w:rPr>
               <w:rFonts w:asciiTheme="minorHAnsi" w:eastAsiaTheme="minorEastAsia" w:hAnsiTheme="minorHAnsi"/>
               <w:noProof/>
-              <w:sz w:val="22"/>
               <w:lang w:eastAsia="en-GB"/>
             </w:rPr>
           </w:pPr>
@@ -1392,7 +1383,6 @@
             <w:rPr>
               <w:rFonts w:asciiTheme="minorHAnsi" w:eastAsiaTheme="minorEastAsia" w:hAnsiTheme="minorHAnsi"/>
               <w:noProof/>
-              <w:sz w:val="22"/>
               <w:lang w:eastAsia="en-GB"/>
             </w:rPr>
           </w:pPr>
@@ -1464,7 +1454,6 @@
             <w:rPr>
               <w:rFonts w:asciiTheme="minorHAnsi" w:eastAsiaTheme="minorEastAsia" w:hAnsiTheme="minorHAnsi"/>
               <w:noProof/>
-              <w:sz w:val="22"/>
               <w:lang w:eastAsia="en-GB"/>
             </w:rPr>
           </w:pPr>
@@ -1536,7 +1525,6 @@
             <w:rPr>
               <w:rFonts w:asciiTheme="minorHAnsi" w:eastAsiaTheme="minorEastAsia" w:hAnsiTheme="minorHAnsi"/>
               <w:noProof/>
-              <w:sz w:val="22"/>
               <w:lang w:eastAsia="en-GB"/>
             </w:rPr>
           </w:pPr>
@@ -1608,7 +1596,6 @@
             <w:rPr>
               <w:rFonts w:asciiTheme="minorHAnsi" w:eastAsiaTheme="minorEastAsia" w:hAnsiTheme="minorHAnsi"/>
               <w:noProof/>
-              <w:sz w:val="22"/>
               <w:lang w:eastAsia="en-GB"/>
             </w:rPr>
           </w:pPr>
@@ -1680,7 +1667,6 @@
             <w:rPr>
               <w:rFonts w:asciiTheme="minorHAnsi" w:eastAsiaTheme="minorEastAsia" w:hAnsiTheme="minorHAnsi"/>
               <w:noProof/>
-              <w:sz w:val="22"/>
               <w:lang w:eastAsia="en-GB"/>
             </w:rPr>
           </w:pPr>
@@ -1752,7 +1738,6 @@
             <w:rPr>
               <w:rFonts w:asciiTheme="minorHAnsi" w:eastAsiaTheme="minorEastAsia" w:hAnsiTheme="minorHAnsi"/>
               <w:noProof/>
-              <w:sz w:val="22"/>
               <w:lang w:eastAsia="en-GB"/>
             </w:rPr>
           </w:pPr>
@@ -1823,7 +1808,6 @@
             <w:rPr>
               <w:rFonts w:asciiTheme="minorHAnsi" w:eastAsiaTheme="minorEastAsia" w:hAnsiTheme="minorHAnsi"/>
               <w:noProof/>
-              <w:sz w:val="22"/>
               <w:lang w:eastAsia="en-GB"/>
             </w:rPr>
           </w:pPr>
@@ -1894,7 +1878,6 @@
             <w:rPr>
               <w:rFonts w:asciiTheme="minorHAnsi" w:eastAsiaTheme="minorEastAsia" w:hAnsiTheme="minorHAnsi"/>
               <w:noProof/>
-              <w:sz w:val="22"/>
               <w:lang w:eastAsia="en-GB"/>
             </w:rPr>
           </w:pPr>
@@ -1965,7 +1948,6 @@
             <w:rPr>
               <w:rFonts w:asciiTheme="minorHAnsi" w:eastAsiaTheme="minorEastAsia" w:hAnsiTheme="minorHAnsi"/>
               <w:noProof/>
-              <w:sz w:val="22"/>
               <w:lang w:eastAsia="en-GB"/>
             </w:rPr>
           </w:pPr>
@@ -2036,7 +2018,6 @@
             <w:rPr>
               <w:rFonts w:asciiTheme="minorHAnsi" w:eastAsiaTheme="minorEastAsia" w:hAnsiTheme="minorHAnsi"/>
               <w:noProof/>
-              <w:sz w:val="22"/>
               <w:lang w:eastAsia="en-GB"/>
             </w:rPr>
           </w:pPr>
@@ -2107,7 +2088,6 @@
             <w:rPr>
               <w:rFonts w:asciiTheme="minorHAnsi" w:eastAsiaTheme="minorEastAsia" w:hAnsiTheme="minorHAnsi"/>
               <w:noProof/>
-              <w:sz w:val="22"/>
               <w:lang w:eastAsia="en-GB"/>
             </w:rPr>
           </w:pPr>
@@ -2178,7 +2158,6 @@
             <w:rPr>
               <w:rFonts w:asciiTheme="minorHAnsi" w:eastAsiaTheme="minorEastAsia" w:hAnsiTheme="minorHAnsi"/>
               <w:noProof/>
-              <w:sz w:val="22"/>
               <w:lang w:eastAsia="en-GB"/>
             </w:rPr>
           </w:pPr>
@@ -2261,8 +2240,6 @@
           <w:szCs w:val="32"/>
         </w:rPr>
       </w:pPr>
-      <w:bookmarkStart w:id="0" w:name="_GoBack"/>
-      <w:bookmarkEnd w:id="0"/>
       <w:r>
         <w:br w:type="page"/>
       </w:r>
@@ -2271,35 +2248,35 @@
       <w:pPr>
         <w:pStyle w:val="Heading1"/>
       </w:pPr>
-      <w:bookmarkStart w:id="1" w:name="_Toc3291972"/>
+      <w:bookmarkStart w:id="0" w:name="_Toc3291972"/>
       <w:r>
         <w:lastRenderedPageBreak/>
         <w:t>Concept</w:t>
       </w:r>
+      <w:bookmarkEnd w:id="0"/>
+    </w:p>
+    <w:p>
+      <w:pPr>
+        <w:pStyle w:val="Heading2"/>
+      </w:pPr>
+      <w:bookmarkStart w:id="1" w:name="_Toc3291973"/>
+      <w:r>
+        <w:t>Vision</w:t>
+      </w:r>
       <w:bookmarkEnd w:id="1"/>
     </w:p>
     <w:p>
       <w:pPr>
-        <w:pStyle w:val="Heading2"/>
-      </w:pPr>
-      <w:bookmarkStart w:id="2" w:name="_Toc3291973"/>
-      <w:r>
-        <w:t>Vision</w:t>
+        <w:pStyle w:val="Heading1"/>
+      </w:pPr>
+      <w:bookmarkStart w:id="2" w:name="_Toc3291974"/>
+      <w:r>
+        <w:t>Idea</w:t>
+      </w:r>
+      <w:r>
+        <w:t>tion</w:t>
       </w:r>
       <w:bookmarkEnd w:id="2"/>
-    </w:p>
-    <w:p>
-      <w:pPr>
-        <w:pStyle w:val="Heading1"/>
-      </w:pPr>
-      <w:bookmarkStart w:id="3" w:name="_Toc3291974"/>
-      <w:r>
-        <w:t>Idea</w:t>
-      </w:r>
-      <w:r>
-        <w:t>tion</w:t>
-      </w:r>
-      <w:bookmarkEnd w:id="3"/>
     </w:p>
     <w:p>
       <w:r>
@@ -2361,25 +2338,25 @@
       <w:pPr>
         <w:pStyle w:val="Heading2"/>
       </w:pPr>
-      <w:bookmarkStart w:id="4" w:name="_Toc3291975"/>
+      <w:bookmarkStart w:id="3" w:name="_Toc3291975"/>
       <w:r>
         <w:t>Designs</w:t>
       </w:r>
       <w:r>
         <w:t xml:space="preserve"> sketches</w:t>
       </w:r>
+      <w:bookmarkEnd w:id="3"/>
+    </w:p>
+    <w:p/>
+    <w:p>
+      <w:pPr>
+        <w:pStyle w:val="Heading2"/>
+      </w:pPr>
+      <w:bookmarkStart w:id="4" w:name="_Toc3291976"/>
+      <w:r>
+        <w:t>Blueprints</w:t>
+      </w:r>
       <w:bookmarkEnd w:id="4"/>
-    </w:p>
-    <w:p/>
-    <w:p>
-      <w:pPr>
-        <w:pStyle w:val="Heading2"/>
-      </w:pPr>
-      <w:bookmarkStart w:id="5" w:name="_Toc3291976"/>
-      <w:r>
-        <w:t>Blueprints</w:t>
-      </w:r>
-      <w:bookmarkEnd w:id="5"/>
     </w:p>
     <w:p>
       <w:pPr>
@@ -2401,7 +2378,7 @@
           <w:rFonts w:cs="Arial"/>
         </w:rPr>
       </w:pPr>
-      <w:bookmarkStart w:id="6" w:name="_Toc3291977"/>
+      <w:bookmarkStart w:id="5" w:name="_Toc3291977"/>
       <w:r>
         <w:rPr>
           <w:rFonts w:cs="Arial"/>
@@ -2409,58 +2386,58 @@
         <w:lastRenderedPageBreak/>
         <w:t>Equipment List:</w:t>
       </w:r>
+      <w:bookmarkEnd w:id="5"/>
+    </w:p>
+    <w:p>
+      <w:pPr>
+        <w:pStyle w:val="Heading2"/>
+        <w:rPr>
+          <w:rFonts w:cs="Arial"/>
+        </w:rPr>
+      </w:pPr>
+      <w:bookmarkStart w:id="6" w:name="_Toc3291978"/>
+      <w:r>
+        <w:rPr>
+          <w:rFonts w:cs="Arial"/>
+        </w:rPr>
+        <w:t>Water tank</w:t>
+      </w:r>
       <w:bookmarkEnd w:id="6"/>
-    </w:p>
-    <w:p>
-      <w:pPr>
-        <w:pStyle w:val="Heading2"/>
-        <w:rPr>
-          <w:rFonts w:cs="Arial"/>
-        </w:rPr>
-      </w:pPr>
-      <w:bookmarkStart w:id="7" w:name="_Toc3291978"/>
-      <w:r>
-        <w:rPr>
-          <w:rFonts w:cs="Arial"/>
-        </w:rPr>
-        <w:t>Water tank</w:t>
+      <w:r>
+        <w:rPr>
+          <w:rFonts w:cs="Arial"/>
+        </w:rPr>
+        <w:t xml:space="preserve"> </w:t>
+      </w:r>
+    </w:p>
+    <w:p>
+      <w:pPr>
+        <w:rPr>
+          <w:rFonts w:cs="Arial"/>
+        </w:rPr>
+      </w:pPr>
+      <w:r>
+        <w:rPr>
+          <w:rFonts w:cs="Arial"/>
+        </w:rPr>
+        <w:t xml:space="preserve">The project revolves around using gestures to manipulate water, with water being one of the essential components it will require a container for it to be used. </w:t>
+      </w:r>
+    </w:p>
+    <w:p>
+      <w:pPr>
+        <w:pStyle w:val="Heading3"/>
+        <w:rPr>
+          <w:rFonts w:cs="Arial"/>
+        </w:rPr>
+      </w:pPr>
+      <w:bookmarkStart w:id="7" w:name="_Toc3291979"/>
+      <w:r>
+        <w:rPr>
+          <w:rFonts w:cs="Arial"/>
+        </w:rPr>
+        <w:t>Water tank requirements:</w:t>
       </w:r>
       <w:bookmarkEnd w:id="7"/>
-      <w:r>
-        <w:rPr>
-          <w:rFonts w:cs="Arial"/>
-        </w:rPr>
-        <w:t xml:space="preserve"> </w:t>
-      </w:r>
-    </w:p>
-    <w:p>
-      <w:pPr>
-        <w:rPr>
-          <w:rFonts w:cs="Arial"/>
-        </w:rPr>
-      </w:pPr>
-      <w:r>
-        <w:rPr>
-          <w:rFonts w:cs="Arial"/>
-        </w:rPr>
-        <w:t xml:space="preserve">The project revolves around using gestures to manipulate water, with water being one of the essential components it will require a container for it to be used. </w:t>
-      </w:r>
-    </w:p>
-    <w:p>
-      <w:pPr>
-        <w:pStyle w:val="Heading3"/>
-        <w:rPr>
-          <w:rFonts w:cs="Arial"/>
-        </w:rPr>
-      </w:pPr>
-      <w:bookmarkStart w:id="8" w:name="_Toc3291979"/>
-      <w:r>
-        <w:rPr>
-          <w:rFonts w:cs="Arial"/>
-        </w:rPr>
-        <w:t>Water tank requirements:</w:t>
-      </w:r>
-      <w:bookmarkEnd w:id="8"/>
     </w:p>
     <w:p>
       <w:pPr>
@@ -2653,7 +2630,7 @@
           <w:rFonts w:cs="Arial"/>
         </w:rPr>
       </w:pPr>
-      <w:bookmarkStart w:id="9" w:name="_Toc3291980"/>
+      <w:bookmarkStart w:id="8" w:name="_Toc3291980"/>
       <w:r>
         <w:rPr>
           <w:rFonts w:cs="Arial"/>
@@ -2661,6 +2638,35 @@
         <w:lastRenderedPageBreak/>
         <w:t>Access to a water source</w:t>
       </w:r>
+      <w:bookmarkEnd w:id="8"/>
+    </w:p>
+    <w:p>
+      <w:pPr>
+        <w:rPr>
+          <w:rFonts w:cs="Arial"/>
+        </w:rPr>
+      </w:pPr>
+      <w:r>
+        <w:rPr>
+          <w:rFonts w:cs="Arial"/>
+        </w:rPr>
+        <w:t xml:space="preserve">The artefact will require water for it function. Tap water is the preferred option as it is more easily accessible from local toiletries as well as being the most cost-effective option compared to other liquids such as purchasing and using bottled mineral water. </w:t>
+      </w:r>
+    </w:p>
+    <w:p>
+      <w:pPr>
+        <w:pStyle w:val="Heading2"/>
+        <w:rPr>
+          <w:rFonts w:cs="Arial"/>
+        </w:rPr>
+      </w:pPr>
+      <w:bookmarkStart w:id="9" w:name="_Toc3291981"/>
+      <w:r>
+        <w:rPr>
+          <w:rFonts w:cs="Arial"/>
+        </w:rPr>
+        <w:t>Arduino</w:t>
+      </w:r>
       <w:bookmarkEnd w:id="9"/>
     </w:p>
     <w:p>
@@ -2673,7 +2679,7 @@
         <w:rPr>
           <w:rFonts w:cs="Arial"/>
         </w:rPr>
-        <w:t xml:space="preserve">The artefact will require water for it function. Tap water is the preferred option as it is more easily accessible from local toiletries as well as being the most cost-effective option compared to other liquids such as purchasing and using bottled mineral water. </w:t>
+        <w:t>The Arduino is another essential component for the artefact to function. The Arduino is a cheaper alternative to the raspberry pi, with another advantage being a larger source of innate power available to be used for external hardware. Whilst the Arduino is not as powerful as the raspberry pi, the programming used for the artefact should be simple enough for the Arduino to follow through.</w:t>
       </w:r>
     </w:p>
     <w:p>
@@ -2683,12 +2689,12 @@
           <w:rFonts w:cs="Arial"/>
         </w:rPr>
       </w:pPr>
-      <w:bookmarkStart w:id="10" w:name="_Toc3291981"/>
-      <w:r>
-        <w:rPr>
-          <w:rFonts w:cs="Arial"/>
-        </w:rPr>
-        <w:t>Arduino</w:t>
+      <w:bookmarkStart w:id="10" w:name="_Toc3291982"/>
+      <w:r>
+        <w:rPr>
+          <w:rFonts w:cs="Arial"/>
+        </w:rPr>
+        <w:t>Actuators</w:t>
       </w:r>
       <w:bookmarkEnd w:id="10"/>
     </w:p>
@@ -2698,11 +2704,31 @@
           <w:rFonts w:cs="Arial"/>
         </w:rPr>
       </w:pPr>
-      <w:r>
-        <w:rPr>
-          <w:rFonts w:cs="Arial"/>
-        </w:rPr>
-        <w:t>The Arduino is another essential component for the artefact to function. The Arduino is a cheaper alternative to the raspberry pi, with another advantage being a larger source of innate power available to be used for external hardware. Whilst the Arduino is not as powerful as the raspberry pi, the programming used for the artefact should be simple enough for the Arduino to follow through.</w:t>
+      <w:proofErr w:type="gramStart"/>
+      <w:r>
+        <w:rPr>
+          <w:rFonts w:cs="Arial"/>
+        </w:rPr>
+        <w:t>An</w:t>
+      </w:r>
+      <w:proofErr w:type="gramEnd"/>
+      <w:r>
+        <w:rPr>
+          <w:rFonts w:cs="Arial"/>
+        </w:rPr>
+        <w:t xml:space="preserve"> </w:t>
+      </w:r>
+      <w:r>
+        <w:rPr>
+          <w:rFonts w:cs="Arial"/>
+        </w:rPr>
+        <w:t>linear servo</w:t>
+      </w:r>
+      <w:r>
+        <w:rPr>
+          <w:rFonts w:cs="Arial"/>
+        </w:rPr>
+        <w:t xml:space="preserve"> that can push and pull water with a paddle attached to it is required for the artefact to work.</w:t>
       </w:r>
     </w:p>
     <w:p>
@@ -2712,46 +2738,40 @@
           <w:rFonts w:cs="Arial"/>
         </w:rPr>
       </w:pPr>
-      <w:bookmarkStart w:id="11" w:name="_Toc3291982"/>
-      <w:r>
-        <w:rPr>
-          <w:rFonts w:cs="Arial"/>
-        </w:rPr>
-        <w:t>Actuators</w:t>
+      <w:bookmarkStart w:id="11" w:name="_Toc3291983"/>
+      <w:r>
+        <w:rPr>
+          <w:rFonts w:cs="Arial"/>
+        </w:rPr>
+        <w:t>Sensors</w:t>
       </w:r>
       <w:bookmarkEnd w:id="11"/>
     </w:p>
     <w:p>
-      <w:pPr>
-        <w:rPr>
-          <w:rFonts w:cs="Arial"/>
-        </w:rPr>
-      </w:pPr>
-      <w:proofErr w:type="gramStart"/>
-      <w:r>
-        <w:rPr>
-          <w:rFonts w:cs="Arial"/>
-        </w:rPr>
-        <w:t>An</w:t>
-      </w:r>
-      <w:proofErr w:type="gramEnd"/>
-      <w:r>
-        <w:rPr>
-          <w:rFonts w:cs="Arial"/>
-        </w:rPr>
-        <w:t xml:space="preserve"> </w:t>
-      </w:r>
-      <w:r>
-        <w:rPr>
-          <w:rFonts w:cs="Arial"/>
-        </w:rPr>
-        <w:t>linear servo</w:t>
-      </w:r>
-      <w:r>
-        <w:rPr>
-          <w:rFonts w:cs="Arial"/>
-        </w:rPr>
-        <w:t xml:space="preserve"> that can push and pull water with a paddle attached to it is required for the artefact to work.</w:t>
+      <w:r>
+        <w:t xml:space="preserve">Xbox One </w:t>
+      </w:r>
+      <w:r>
+        <w:t>Kinect Camera Sensor – This sensor will be used to track the user’s hands and will be able output a number based on the horizontal distance of the hands. This will be the ideal user experience and is the first choice for input.</w:t>
+      </w:r>
+    </w:p>
+    <w:p>
+      <w:pPr>
+        <w:rPr>
+          <w:rFonts w:cs="Arial"/>
+        </w:rPr>
+      </w:pPr>
+      <w:r>
+        <w:rPr>
+          <w:rFonts w:cs="Arial"/>
+        </w:rPr>
+        <w:t xml:space="preserve">Ultrasonic Distance Sensor – By using this type of sensor, it can tell the distance between a user’s hand from the water tank, </w:t>
+      </w:r>
+      <w:r>
+        <w:rPr>
+          <w:rFonts w:cs="Arial"/>
+        </w:rPr>
+        <w:t>this sensor will be a backup if the Kinect sensor ends up failing.</w:t>
       </w:r>
     </w:p>
     <w:p>
@@ -2761,56 +2781,16 @@
           <w:rFonts w:cs="Arial"/>
         </w:rPr>
       </w:pPr>
-      <w:bookmarkStart w:id="12" w:name="_Toc3291983"/>
-      <w:r>
-        <w:rPr>
-          <w:rFonts w:cs="Arial"/>
-        </w:rPr>
-        <w:t>Sensors</w:t>
+      <w:bookmarkStart w:id="12" w:name="_Toc3291984"/>
+      <w:r>
+        <w:rPr>
+          <w:rFonts w:cs="Arial"/>
+        </w:rPr>
+        <w:t>Paddle</w:t>
       </w:r>
       <w:bookmarkEnd w:id="12"/>
     </w:p>
     <w:p>
-      <w:r>
-        <w:t>Kinect Camera Sensor – This sensor will be used to track the user’s hands and will be able output a number based on the horizontal distance of the hands. This will be the ideal user experience and is the first choice for input.</w:t>
-      </w:r>
-    </w:p>
-    <w:p>
-      <w:pPr>
-        <w:rPr>
-          <w:rFonts w:cs="Arial"/>
-        </w:rPr>
-      </w:pPr>
-      <w:r>
-        <w:rPr>
-          <w:rFonts w:cs="Arial"/>
-        </w:rPr>
-        <w:t xml:space="preserve">Ultrasonic Distance Sensor – By using this type of sensor, it can tell the distance between a user’s hand from the water tank, </w:t>
-      </w:r>
-      <w:r>
-        <w:rPr>
-          <w:rFonts w:cs="Arial"/>
-        </w:rPr>
-        <w:t>this sensor will be a backup if the Kinect sensor ends up failing.</w:t>
-      </w:r>
-    </w:p>
-    <w:p>
-      <w:pPr>
-        <w:pStyle w:val="Heading2"/>
-        <w:rPr>
-          <w:rFonts w:cs="Arial"/>
-        </w:rPr>
-      </w:pPr>
-      <w:bookmarkStart w:id="13" w:name="_Toc3291984"/>
-      <w:r>
-        <w:rPr>
-          <w:rFonts w:cs="Arial"/>
-        </w:rPr>
-        <w:t>Paddle</w:t>
-      </w:r>
-      <w:bookmarkEnd w:id="13"/>
-    </w:p>
-    <w:p>
       <w:pPr>
         <w:rPr>
           <w:rFonts w:cs="Arial"/>
@@ -2840,22 +2820,377 @@
       <w:pPr>
         <w:pStyle w:val="Heading1"/>
       </w:pPr>
-      <w:bookmarkStart w:id="14" w:name="_Toc3291985"/>
+      <w:bookmarkStart w:id="13" w:name="_Toc3291985"/>
       <w:r>
         <w:lastRenderedPageBreak/>
         <w:t>Technical Architecture</w:t>
       </w:r>
+      <w:bookmarkEnd w:id="13"/>
+    </w:p>
+    <w:p>
+      <w:r>
+        <w:t>The user will be able to wave their hands in front of a Kinect sensor and when the user moves their hands to the side the servo mounted paddle connected to the Arduino will fire and hit a ping pong ball.</w:t>
+      </w:r>
+    </w:p>
+    <w:p>
+      <w:r>
+        <w:t>The solution will start with using a Kinect sensor for input. This will be connected to a computer powerful enough to process the data from the sensor and get hand coordinates. The processed data will then be sent to an Arduino which will use that data to move the servos.</w:t>
+      </w:r>
+    </w:p>
+    <w:p>
+      <w:pPr>
+        <w:pStyle w:val="Heading2"/>
+      </w:pPr>
+      <w:r>
+        <w:t>APIs, IDEs</w:t>
+      </w:r>
+      <w:r>
+        <w:t xml:space="preserve">, Libraries and </w:t>
+      </w:r>
+      <w:r>
+        <w:t>SDKs Required</w:t>
+      </w:r>
+    </w:p>
+    <w:p>
+      <w:pPr>
+        <w:pStyle w:val="Heading3"/>
+      </w:pPr>
+      <w:r>
+        <w:t>Kinect for Windows SDK 2.0</w:t>
+      </w:r>
+    </w:p>
+    <w:p>
+      <w:pPr>
+        <w:ind w:left="720"/>
+      </w:pPr>
+      <w:sdt>
+        <w:sdtPr>
+          <w:id w:val="843509436"/>
+          <w:citation/>
+        </w:sdtPr>
+        <w:sdtEndPr/>
+        <w:sdtContent>
+          <w:r>
+            <w:fldChar w:fldCharType="begin"/>
+          </w:r>
+          <w:r>
+            <w:rPr>
+              <w:lang w:val="en-US"/>
+            </w:rPr>
+            <w:instrText xml:space="preserve">CITATION Mic14 \l 1033 </w:instrText>
+          </w:r>
+          <w:r>
+            <w:fldChar w:fldCharType="separate"/>
+          </w:r>
+          <w:r>
+            <w:rPr>
+              <w:noProof/>
+              <w:lang w:val="en-US"/>
+            </w:rPr>
+            <w:t>(Microsoft Corporation, 2014)</w:t>
+          </w:r>
+          <w:r>
+            <w:fldChar w:fldCharType="end"/>
+          </w:r>
+        </w:sdtContent>
+      </w:sdt>
+    </w:p>
+    <w:p>
+      <w:pPr>
+        <w:ind w:left="720"/>
+      </w:pPr>
+      <w:r>
+        <w:t xml:space="preserve">Used to connect the Kinect device to a computer and access the data from the steam. </w:t>
+      </w:r>
+    </w:p>
+    <w:p>
+      <w:pPr>
+        <w:pStyle w:val="Heading3"/>
+      </w:pPr>
+      <w:r>
+        <w:t>Arduino IDE</w:t>
+      </w:r>
+    </w:p>
+    <w:p>
+      <w:r>
+        <w:tab/>
+      </w:r>
+      <w:sdt>
+        <w:sdtPr>
+          <w:id w:val="1823085181"/>
+          <w:citation/>
+        </w:sdtPr>
+        <w:sdtEndPr/>
+        <w:sdtContent>
+          <w:r>
+            <w:fldChar w:fldCharType="begin"/>
+          </w:r>
+          <w:r>
+            <w:rPr>
+              <w:lang w:val="en-US"/>
+            </w:rPr>
+            <w:instrText xml:space="preserve">CITATION Ard \l 1033 </w:instrText>
+          </w:r>
+          <w:r>
+            <w:fldChar w:fldCharType="separate"/>
+          </w:r>
+          <w:r>
+            <w:rPr>
+              <w:noProof/>
+              <w:lang w:val="en-US"/>
+            </w:rPr>
+            <w:t>(Free Software Foundation Inc, 2018)</w:t>
+          </w:r>
+          <w:r>
+            <w:fldChar w:fldCharType="end"/>
+          </w:r>
+        </w:sdtContent>
+      </w:sdt>
+    </w:p>
+    <w:p>
+      <w:pPr>
+        <w:ind w:left="720"/>
+      </w:pPr>
+      <w:r>
+        <w:t xml:space="preserve">IDE used to interface with the Arduino and provides the </w:t>
+      </w:r>
+      <w:proofErr w:type="spellStart"/>
+      <w:r>
+        <w:t>Fimata</w:t>
+      </w:r>
+      <w:proofErr w:type="spellEnd"/>
+      <w:r>
+        <w:t xml:space="preserve"> code for external programs to connect to the Arduino.</w:t>
+      </w:r>
+    </w:p>
+    <w:p>
+      <w:pPr>
+        <w:pStyle w:val="Heading3"/>
+        <w:ind w:firstLine="720"/>
+      </w:pPr>
+      <w:proofErr w:type="spellStart"/>
+      <w:r>
+        <w:t>Fimata</w:t>
+      </w:r>
+      <w:proofErr w:type="spellEnd"/>
+    </w:p>
+    <w:p>
+      <w:r>
+        <w:tab/>
+      </w:r>
+      <w:r>
+        <w:tab/>
+      </w:r>
+      <w:sdt>
+        <w:sdtPr>
+          <w:id w:val="716011414"/>
+          <w:citation/>
+        </w:sdtPr>
+        <w:sdtContent>
+          <w:r>
+            <w:fldChar w:fldCharType="begin"/>
+          </w:r>
+          <w:r>
+            <w:instrText xml:space="preserve"> CITATION Fre18 \l 2057 </w:instrText>
+          </w:r>
+          <w:r>
+            <w:fldChar w:fldCharType="separate"/>
+          </w:r>
+          <w:r>
+            <w:rPr>
+              <w:noProof/>
+            </w:rPr>
+            <w:t>(Free Software Foundation Inc, 2018)</w:t>
+          </w:r>
+          <w:r>
+            <w:fldChar w:fldCharType="end"/>
+          </w:r>
+        </w:sdtContent>
+      </w:sdt>
+      <w:bookmarkStart w:id="14" w:name="_GoBack"/>
       <w:bookmarkEnd w:id="14"/>
     </w:p>
     <w:p>
       <w:pPr>
-        <w:pStyle w:val="Heading2"/>
-      </w:pPr>
-      <w:bookmarkStart w:id="15" w:name="_Toc3291986"/>
-      <w:r>
-        <w:t>APIS</w:t>
-      </w:r>
-      <w:bookmarkEnd w:id="15"/>
+        <w:ind w:left="1440"/>
+      </w:pPr>
+      <w:r>
+        <w:t>Library used so the Arduino can receive commands from external programs.</w:t>
+      </w:r>
+    </w:p>
+    <w:p>
+      <w:pPr>
+        <w:pStyle w:val="Heading3"/>
+      </w:pPr>
+      <w:r>
+        <w:t>Processing</w:t>
+      </w:r>
+    </w:p>
+    <w:p>
+      <w:r>
+        <w:tab/>
+      </w:r>
+      <w:sdt>
+        <w:sdtPr>
+          <w:id w:val="-1384316834"/>
+          <w:citation/>
+        </w:sdtPr>
+        <w:sdtEndPr/>
+        <w:sdtContent>
+          <w:r>
+            <w:fldChar w:fldCharType="begin"/>
+          </w:r>
+          <w:r>
+            <w:rPr>
+              <w:lang w:val="en-US"/>
+            </w:rPr>
+            <w:instrText xml:space="preserve"> CITATION Fry19 \l 1033 </w:instrText>
+          </w:r>
+          <w:r>
+            <w:fldChar w:fldCharType="separate"/>
+          </w:r>
+          <w:r>
+            <w:rPr>
+              <w:noProof/>
+              <w:lang w:val="en-US"/>
+            </w:rPr>
+            <w:t>(Fry &amp; Reas, 2019)</w:t>
+          </w:r>
+          <w:r>
+            <w:fldChar w:fldCharType="end"/>
+          </w:r>
+        </w:sdtContent>
+      </w:sdt>
+    </w:p>
+    <w:p>
+      <w:pPr>
+        <w:ind w:left="720"/>
+      </w:pPr>
+      <w:r>
+        <w:t xml:space="preserve">IDE used as a connector for the Kinect and Arduino technology, and to provide a visualisation of the </w:t>
+      </w:r>
+      <w:r>
+        <w:t>implementation for debug purposes.</w:t>
+      </w:r>
+    </w:p>
+    <w:p>
+      <w:pPr>
+        <w:pStyle w:val="Heading3"/>
+      </w:pPr>
+      <w:r>
+        <w:tab/>
+        <w:t>Arduino</w:t>
+      </w:r>
+      <w:r>
+        <w:t xml:space="preserve"> </w:t>
+      </w:r>
+      <w:proofErr w:type="spellStart"/>
+      <w:r>
+        <w:t>Firmata</w:t>
+      </w:r>
+      <w:proofErr w:type="spellEnd"/>
+      <w:r>
+        <w:t xml:space="preserve"> (processing library)</w:t>
+      </w:r>
+    </w:p>
+    <w:p>
+      <w:r>
+        <w:tab/>
+      </w:r>
+      <w:r>
+        <w:tab/>
+      </w:r>
+      <w:sdt>
+        <w:sdtPr>
+          <w:id w:val="757568079"/>
+          <w:citation/>
+        </w:sdtPr>
+        <w:sdtContent>
+          <w:r>
+            <w:fldChar w:fldCharType="begin"/>
+          </w:r>
+          <w:r>
+            <w:instrText xml:space="preserve"> CITATION Fre18 \l 2057 </w:instrText>
+          </w:r>
+          <w:r>
+            <w:fldChar w:fldCharType="separate"/>
+          </w:r>
+          <w:r>
+            <w:rPr>
+              <w:noProof/>
+            </w:rPr>
+            <w:t>(Free Software Foundation Inc, 2018)</w:t>
+          </w:r>
+          <w:r>
+            <w:fldChar w:fldCharType="end"/>
+          </w:r>
+        </w:sdtContent>
+      </w:sdt>
+    </w:p>
+    <w:p>
+      <w:pPr>
+        <w:ind w:left="1440"/>
+      </w:pPr>
+      <w:r>
+        <w:t>Library used to access the Arduino from inside of the processing sketch.</w:t>
+      </w:r>
+    </w:p>
+    <w:p>
+      <w:pPr>
+        <w:pStyle w:val="Heading3"/>
+      </w:pPr>
+      <w:r>
+        <w:tab/>
+        <w:t>KinectPV2</w:t>
+      </w:r>
+    </w:p>
+    <w:p>
+      <w:r>
+        <w:tab/>
+      </w:r>
+      <w:r>
+        <w:tab/>
+      </w:r>
+      <w:sdt>
+        <w:sdtPr>
+          <w:id w:val="1653101146"/>
+          <w:citation/>
+        </w:sdtPr>
+        <w:sdtEndPr/>
+        <w:sdtContent>
+          <w:r>
+            <w:fldChar w:fldCharType="begin"/>
+          </w:r>
+          <w:r>
+            <w:rPr>
+              <w:lang w:val="en-US"/>
+            </w:rPr>
+            <w:instrText xml:space="preserve">CITATION Tho \l 1033 </w:instrText>
+          </w:r>
+          <w:r>
+            <w:fldChar w:fldCharType="separate"/>
+          </w:r>
+          <w:r>
+            <w:rPr>
+              <w:noProof/>
+              <w:lang w:val="en-US"/>
+            </w:rPr>
+            <w:t>(Lengeling, 2016)</w:t>
+          </w:r>
+          <w:r>
+            <w:fldChar w:fldCharType="end"/>
+          </w:r>
+        </w:sdtContent>
+      </w:sdt>
+    </w:p>
+    <w:p>
+      <w:r>
+        <w:tab/>
+      </w:r>
+      <w:r>
+        <w:tab/>
+        <w:t>Library that can access and process the data from the Kinect sensor.</w:t>
+      </w:r>
     </w:p>
     <w:p>
       <w:pPr>
@@ -2874,50 +3209,49 @@
       <w:pPr>
         <w:pStyle w:val="Heading1"/>
       </w:pPr>
-      <w:bookmarkStart w:id="16" w:name="_Toc3291987"/>
+      <w:bookmarkStart w:id="15" w:name="_Toc3291987"/>
       <w:r>
         <w:lastRenderedPageBreak/>
         <w:t>Prototypes</w:t>
       </w:r>
+      <w:bookmarkEnd w:id="15"/>
+    </w:p>
+    <w:p>
+      <w:pPr>
+        <w:pStyle w:val="Heading2"/>
+      </w:pPr>
+      <w:bookmarkStart w:id="16" w:name="_Toc3291988"/>
+      <w:r>
+        <w:t>Making</w:t>
+      </w:r>
+      <w:r>
+        <w:t xml:space="preserve"> the</w:t>
+      </w:r>
+      <w:r>
+        <w:t xml:space="preserve"> Wave</w:t>
+      </w:r>
       <w:bookmarkEnd w:id="16"/>
     </w:p>
     <w:p>
       <w:pPr>
-        <w:pStyle w:val="Heading2"/>
-      </w:pPr>
-      <w:bookmarkStart w:id="17" w:name="_Toc3291988"/>
-      <w:r>
-        <w:t>Making</w:t>
-      </w:r>
-      <w:r>
-        <w:t xml:space="preserve"> the</w:t>
-      </w:r>
-      <w:r>
-        <w:t xml:space="preserve"> Wave</w:t>
+        <w:pStyle w:val="Heading3"/>
+        <w:rPr>
+          <w:rFonts w:cs="Arial"/>
+          <w:noProof/>
+          <w:szCs w:val="22"/>
+        </w:rPr>
+      </w:pPr>
+      <w:bookmarkStart w:id="17" w:name="_Toc3291989"/>
+      <w:r>
+        <w:t>Materials use</w:t>
+      </w:r>
+      <w:r>
+        <w:t>d</w:t>
+      </w:r>
+      <w:r>
+        <w:t>:</w:t>
       </w:r>
       <w:bookmarkEnd w:id="17"/>
-    </w:p>
-    <w:p>
-      <w:pPr>
-        <w:pStyle w:val="Heading3"/>
-        <w:rPr>
-          <w:rFonts w:cs="Arial"/>
-          <w:noProof/>
-          <w:sz w:val="22"/>
-          <w:szCs w:val="22"/>
-        </w:rPr>
-      </w:pPr>
-      <w:bookmarkStart w:id="18" w:name="_Toc3291989"/>
-      <w:r>
-        <w:t>Materials use</w:t>
-      </w:r>
-      <w:r>
-        <w:t>d</w:t>
-      </w:r>
-      <w:r>
-        <w:t>:</w:t>
-      </w:r>
-      <w:bookmarkEnd w:id="18"/>
     </w:p>
     <w:p>
       <w:pPr>
@@ -2987,14 +3321,12 @@
         <w:spacing w:before="0" w:beforeAutospacing="0" w:after="0" w:afterAutospacing="0"/>
         <w:rPr>
           <w:rFonts w:ascii="Arial" w:hAnsi="Arial" w:cs="Arial"/>
-          <w:sz w:val="22"/>
           <w:szCs w:val="22"/>
         </w:rPr>
       </w:pPr>
       <w:r>
         <w:rPr>
           <w:rFonts w:ascii="Arial" w:hAnsi="Arial" w:cs="Arial"/>
-          <w:sz w:val="22"/>
           <w:szCs w:val="22"/>
         </w:rPr>
         <w:t>A l</w:t>
@@ -3002,7 +3334,6 @@
       <w:r>
         <w:rPr>
           <w:rFonts w:ascii="Arial" w:hAnsi="Arial" w:cs="Arial"/>
-          <w:sz w:val="22"/>
           <w:szCs w:val="22"/>
         </w:rPr>
         <w:t>arge black rectangular shaped plastic container</w:t>
@@ -3018,14 +3349,12 @@
         <w:spacing w:before="0" w:beforeAutospacing="0" w:after="0" w:afterAutospacing="0"/>
         <w:rPr>
           <w:rFonts w:ascii="Arial" w:hAnsi="Arial" w:cs="Arial"/>
-          <w:sz w:val="22"/>
           <w:szCs w:val="22"/>
         </w:rPr>
       </w:pPr>
       <w:r>
         <w:rPr>
           <w:rFonts w:ascii="Arial" w:hAnsi="Arial" w:cs="Arial"/>
-          <w:sz w:val="22"/>
           <w:szCs w:val="22"/>
         </w:rPr>
         <w:t>Transparent tape</w:t>
@@ -3041,14 +3370,12 @@
         <w:spacing w:before="0" w:beforeAutospacing="0" w:after="0" w:afterAutospacing="0"/>
         <w:rPr>
           <w:rFonts w:ascii="Arial" w:hAnsi="Arial" w:cs="Arial"/>
-          <w:sz w:val="22"/>
           <w:szCs w:val="22"/>
         </w:rPr>
       </w:pPr>
       <w:r>
         <w:rPr>
           <w:rFonts w:ascii="Arial" w:hAnsi="Arial" w:cs="Arial"/>
-          <w:sz w:val="22"/>
           <w:szCs w:val="22"/>
         </w:rPr>
         <w:t>Rubber bands</w:t>
@@ -3064,14 +3391,12 @@
         <w:spacing w:before="0" w:beforeAutospacing="0" w:after="0" w:afterAutospacing="0"/>
         <w:rPr>
           <w:rFonts w:ascii="Arial" w:hAnsi="Arial" w:cs="Arial"/>
-          <w:sz w:val="22"/>
           <w:szCs w:val="22"/>
         </w:rPr>
       </w:pPr>
       <w:r>
         <w:rPr>
           <w:rFonts w:ascii="Arial" w:hAnsi="Arial" w:cs="Arial"/>
-          <w:sz w:val="22"/>
           <w:szCs w:val="22"/>
         </w:rPr>
         <w:t>Craft sticks</w:t>
@@ -3087,14 +3412,12 @@
         <w:spacing w:before="0" w:beforeAutospacing="0" w:after="0" w:afterAutospacing="0"/>
         <w:rPr>
           <w:rFonts w:ascii="Arial" w:hAnsi="Arial" w:cs="Arial"/>
-          <w:sz w:val="22"/>
           <w:szCs w:val="22"/>
         </w:rPr>
       </w:pPr>
       <w:r>
         <w:rPr>
           <w:rFonts w:ascii="Arial" w:hAnsi="Arial" w:cs="Arial"/>
-          <w:sz w:val="22"/>
           <w:szCs w:val="22"/>
         </w:rPr>
         <w:t>Card</w:t>
@@ -3102,7 +3425,6 @@
       <w:r>
         <w:rPr>
           <w:rFonts w:ascii="Arial" w:hAnsi="Arial" w:cs="Arial"/>
-          <w:sz w:val="22"/>
           <w:szCs w:val="22"/>
         </w:rPr>
         <w:t xml:space="preserve"> paper</w:t>
@@ -3130,12 +3452,12 @@
       <w:pPr>
         <w:pStyle w:val="Heading3"/>
       </w:pPr>
-      <w:bookmarkStart w:id="19" w:name="_Toc3291990"/>
+      <w:bookmarkStart w:id="18" w:name="_Toc3291990"/>
       <w:r>
         <w:lastRenderedPageBreak/>
         <w:t>Propeller:</w:t>
       </w:r>
-      <w:bookmarkEnd w:id="19"/>
+      <w:bookmarkEnd w:id="18"/>
     </w:p>
     <w:p>
       <w:pPr>
@@ -3143,7 +3465,6 @@
         <w:rPr>
           <w:rFonts w:cs="Arial"/>
           <w:noProof/>
-          <w:sz w:val="22"/>
         </w:rPr>
       </w:pPr>
       <w:r>
@@ -3158,7 +3479,6 @@
         <w:rPr>
           <w:rFonts w:cs="Arial"/>
           <w:noProof/>
-          <w:sz w:val="22"/>
         </w:rPr>
         <w:drawing>
           <wp:inline distT="0" distB="0" distL="0" distR="0" wp14:anchorId="03466342" wp14:editId="3E5A8802">
@@ -3224,14 +3544,12 @@
         <w:rPr>
           <w:rFonts w:cs="Arial"/>
           <w:noProof/>
-          <w:sz w:val="22"/>
         </w:rPr>
       </w:pPr>
       <w:r>
         <w:rPr>
           <w:rFonts w:cs="Arial"/>
           <w:noProof/>
-          <w:sz w:val="22"/>
         </w:rPr>
         <w:drawing>
           <wp:inline distT="0" distB="0" distL="0" distR="0" wp14:anchorId="322094F0" wp14:editId="26FE8E5C">
@@ -3291,7 +3609,6 @@
         <w:rPr>
           <w:rFonts w:cs="Arial"/>
           <w:noProof/>
-          <w:sz w:val="22"/>
         </w:rPr>
         <w:lastRenderedPageBreak/>
         <w:drawing>
@@ -3360,7 +3677,6 @@
         <w:rPr>
           <w:rFonts w:cs="Arial"/>
           <w:noProof/>
-          <w:sz w:val="22"/>
         </w:rPr>
         <w:drawing>
           <wp:inline distT="0" distB="0" distL="0" distR="0" wp14:anchorId="00D0BAB2" wp14:editId="6296EA92">
@@ -3420,7 +3736,6 @@
         <w:rPr>
           <w:rFonts w:cs="Arial"/>
           <w:noProof/>
-          <w:sz w:val="22"/>
         </w:rPr>
         <w:drawing>
           <wp:inline distT="0" distB="0" distL="0" distR="0" wp14:anchorId="52B1CDD0" wp14:editId="0A3183A6">
@@ -3476,12 +3791,12 @@
       <w:pPr>
         <w:pStyle w:val="Heading3"/>
       </w:pPr>
-      <w:bookmarkStart w:id="20" w:name="_Toc3291991"/>
+      <w:bookmarkStart w:id="19" w:name="_Toc3291991"/>
       <w:r>
         <w:lastRenderedPageBreak/>
         <w:t>Paddles:</w:t>
       </w:r>
-      <w:bookmarkEnd w:id="20"/>
+      <w:bookmarkEnd w:id="19"/>
     </w:p>
     <w:p>
       <w:r>
@@ -3497,7 +3812,6 @@
         <w:rPr>
           <w:rFonts w:cs="Arial"/>
           <w:noProof/>
-          <w:sz w:val="22"/>
         </w:rPr>
         <w:drawing>
           <wp:inline distT="0" distB="0" distL="0" distR="0" wp14:anchorId="28943E0A" wp14:editId="5A1CCB17">
@@ -3557,7 +3871,6 @@
         <w:rPr>
           <w:rFonts w:cs="Arial"/>
           <w:noProof/>
-          <w:sz w:val="22"/>
         </w:rPr>
         <w:drawing>
           <wp:inline distT="0" distB="0" distL="0" distR="0" wp14:anchorId="1DA819CF" wp14:editId="54F2D59E">
@@ -3617,7 +3930,6 @@
         <w:rPr>
           <w:rFonts w:cs="Arial"/>
           <w:noProof/>
-          <w:sz w:val="22"/>
         </w:rPr>
         <w:lastRenderedPageBreak/>
         <w:drawing>
@@ -3684,7 +3996,6 @@
         <w:rPr>
           <w:rFonts w:cs="Arial"/>
           <w:noProof/>
-          <w:sz w:val="22"/>
         </w:rPr>
         <w:drawing>
           <wp:inline distT="0" distB="0" distL="0" distR="0" wp14:anchorId="2ECA9D7A" wp14:editId="2E08180E">
@@ -3744,7 +4055,6 @@
         <w:rPr>
           <w:rFonts w:cs="Arial"/>
           <w:noProof/>
-          <w:sz w:val="22"/>
         </w:rPr>
         <w:drawing>
           <wp:inline distT="0" distB="0" distL="0" distR="0" wp14:anchorId="078F968C" wp14:editId="2A8F3AF3">
@@ -3800,7 +4110,110 @@
       <w:r>
         <w:br w:type="page"/>
       </w:r>
-    </w:p>
+      <w:r>
+        <w:lastRenderedPageBreak/>
+        <w:br w:type="page"/>
+      </w:r>
+    </w:p>
+    <w:sdt>
+      <w:sdtPr>
+        <w:rPr>
+          <w:rFonts w:eastAsiaTheme="minorHAnsi" w:cstheme="minorBidi"/>
+          <w:color w:val="auto"/>
+          <w:sz w:val="22"/>
+          <w:szCs w:val="22"/>
+        </w:rPr>
+        <w:id w:val="1310678928"/>
+        <w:docPartObj>
+          <w:docPartGallery w:val="Bibliographies"/>
+          <w:docPartUnique/>
+        </w:docPartObj>
+      </w:sdtPr>
+      <w:sdtEndPr/>
+      <w:sdtContent>
+        <w:p>
+          <w:pPr>
+            <w:pStyle w:val="Heading1"/>
+          </w:pPr>
+          <w:r>
+            <w:t>References</w:t>
+          </w:r>
+        </w:p>
+        <w:sdt>
+          <w:sdtPr>
+            <w:id w:val="-573587230"/>
+            <w:bibliography/>
+          </w:sdtPr>
+          <w:sdtEndPr/>
+          <w:sdtContent>
+            <w:p>
+              <w:pPr>
+                <w:pStyle w:val="Bibliography"/>
+                <w:rPr>
+                  <w:noProof/>
+                  <w:sz w:val="24"/>
+                  <w:szCs w:val="24"/>
+                </w:rPr>
+              </w:pPr>
+              <w:r>
+                <w:fldChar w:fldCharType="begin"/>
+              </w:r>
+              <w:r>
+                <w:instrText xml:space="preserve"> BIBLIOGRAPHY </w:instrText>
+              </w:r>
+              <w:r>
+                <w:fldChar w:fldCharType="separate"/>
+              </w:r>
+              <w:r>
+                <w:rPr>
+                  <w:noProof/>
+                </w:rPr>
+                <w:t xml:space="preserve">Microsoft Corporation, 2014. </w:t>
+              </w:r>
+              <w:r>
+                <w:rPr>
+                  <w:i/>
+                  <w:iCs/>
+                  <w:noProof/>
+                </w:rPr>
+                <w:t xml:space="preserve">Kinect for Windows SDK 2.0. </w:t>
+              </w:r>
+              <w:r>
+                <w:rPr>
+                  <w:noProof/>
+                </w:rPr>
+                <w:t xml:space="preserve">[Online] </w:t>
+              </w:r>
+              <w:r>
+                <w:rPr>
+                  <w:noProof/>
+                </w:rPr>
+                <w:br/>
+                <w:t xml:space="preserve">Available at: </w:t>
+              </w:r>
+              <w:r>
+                <w:rPr>
+                  <w:noProof/>
+                  <w:u w:val="single"/>
+                </w:rPr>
+                <w:t>https://www.microsoft.com/en-gb/download/details.aspx</w:t>
+              </w:r>
+            </w:p>
+            <w:p>
+              <w:r>
+                <w:rPr>
+                  <w:b/>
+                  <w:bCs/>
+                  <w:noProof/>
+                </w:rPr>
+                <w:fldChar w:fldCharType="end"/>
+              </w:r>
+            </w:p>
+          </w:sdtContent>
+        </w:sdt>
+      </w:sdtContent>
+    </w:sdt>
+    <w:p/>
     <w:sectPr>
       <w:pgSz w:w="11906" w:h="16838"/>
       <w:pgMar w:top="1440" w:right="1440" w:bottom="1440" w:left="1440" w:header="708" w:footer="708" w:gutter="0"/>
@@ -3929,6 +4342,119 @@
     </w:lvl>
   </w:abstractNum>
   <w:abstractNum w:abstractNumId="1" w15:restartNumberingAfterBreak="0">
+    <w:nsid w:val="47153B84"/>
+    <w:multiLevelType w:val="hybridMultilevel"/>
+    <w:tmpl w:val="E96EC180"/>
+    <w:lvl w:ilvl="0" w:tplc="08090001">
+      <w:start w:val="1"/>
+      <w:numFmt w:val="bullet"/>
+      <w:lvlText w:val=""/>
+      <w:lvlJc w:val="left"/>
+      <w:pPr>
+        <w:ind w:left="720" w:hanging="360"/>
+      </w:pPr>
+      <w:rPr>
+        <w:rFonts w:ascii="Symbol" w:hAnsi="Symbol" w:hint="default"/>
+      </w:rPr>
+    </w:lvl>
+    <w:lvl w:ilvl="1" w:tplc="08090003">
+      <w:start w:val="1"/>
+      <w:numFmt w:val="bullet"/>
+      <w:lvlText w:val="o"/>
+      <w:lvlJc w:val="left"/>
+      <w:pPr>
+        <w:ind w:left="1440" w:hanging="360"/>
+      </w:pPr>
+      <w:rPr>
+        <w:rFonts w:ascii="Courier New" w:hAnsi="Courier New" w:cs="Courier New" w:hint="default"/>
+      </w:rPr>
+    </w:lvl>
+    <w:lvl w:ilvl="2" w:tplc="08090005" w:tentative="1">
+      <w:start w:val="1"/>
+      <w:numFmt w:val="bullet"/>
+      <w:lvlText w:val=""/>
+      <w:lvlJc w:val="left"/>
+      <w:pPr>
+        <w:ind w:left="2160" w:hanging="360"/>
+      </w:pPr>
+      <w:rPr>
+        <w:rFonts w:ascii="Wingdings" w:hAnsi="Wingdings" w:hint="default"/>
+      </w:rPr>
+    </w:lvl>
+    <w:lvl w:ilvl="3" w:tplc="08090001" w:tentative="1">
+      <w:start w:val="1"/>
+      <w:numFmt w:val="bullet"/>
+      <w:lvlText w:val=""/>
+      <w:lvlJc w:val="left"/>
+      <w:pPr>
+        <w:ind w:left="2880" w:hanging="360"/>
+      </w:pPr>
+      <w:rPr>
+        <w:rFonts w:ascii="Symbol" w:hAnsi="Symbol" w:hint="default"/>
+      </w:rPr>
+    </w:lvl>
+    <w:lvl w:ilvl="4" w:tplc="08090003" w:tentative="1">
+      <w:start w:val="1"/>
+      <w:numFmt w:val="bullet"/>
+      <w:lvlText w:val="o"/>
+      <w:lvlJc w:val="left"/>
+      <w:pPr>
+        <w:ind w:left="3600" w:hanging="360"/>
+      </w:pPr>
+      <w:rPr>
+        <w:rFonts w:ascii="Courier New" w:hAnsi="Courier New" w:cs="Courier New" w:hint="default"/>
+      </w:rPr>
+    </w:lvl>
+    <w:lvl w:ilvl="5" w:tplc="08090005" w:tentative="1">
+      <w:start w:val="1"/>
+      <w:numFmt w:val="bullet"/>
+      <w:lvlText w:val=""/>
+      <w:lvlJc w:val="left"/>
+      <w:pPr>
+        <w:ind w:left="4320" w:hanging="360"/>
+      </w:pPr>
+      <w:rPr>
+        <w:rFonts w:ascii="Wingdings" w:hAnsi="Wingdings" w:hint="default"/>
+      </w:rPr>
+    </w:lvl>
+    <w:lvl w:ilvl="6" w:tplc="08090001" w:tentative="1">
+      <w:start w:val="1"/>
+      <w:numFmt w:val="bullet"/>
+      <w:lvlText w:val=""/>
+      <w:lvlJc w:val="left"/>
+      <w:pPr>
+        <w:ind w:left="5040" w:hanging="360"/>
+      </w:pPr>
+      <w:rPr>
+        <w:rFonts w:ascii="Symbol" w:hAnsi="Symbol" w:hint="default"/>
+      </w:rPr>
+    </w:lvl>
+    <w:lvl w:ilvl="7" w:tplc="08090003" w:tentative="1">
+      <w:start w:val="1"/>
+      <w:numFmt w:val="bullet"/>
+      <w:lvlText w:val="o"/>
+      <w:lvlJc w:val="left"/>
+      <w:pPr>
+        <w:ind w:left="5760" w:hanging="360"/>
+      </w:pPr>
+      <w:rPr>
+        <w:rFonts w:ascii="Courier New" w:hAnsi="Courier New" w:cs="Courier New" w:hint="default"/>
+      </w:rPr>
+    </w:lvl>
+    <w:lvl w:ilvl="8" w:tplc="08090005" w:tentative="1">
+      <w:start w:val="1"/>
+      <w:numFmt w:val="bullet"/>
+      <w:lvlText w:val=""/>
+      <w:lvlJc w:val="left"/>
+      <w:pPr>
+        <w:ind w:left="6480" w:hanging="360"/>
+      </w:pPr>
+      <w:rPr>
+        <w:rFonts w:ascii="Wingdings" w:hAnsi="Wingdings" w:hint="default"/>
+      </w:rPr>
+    </w:lvl>
+  </w:abstractNum>
+  <w:abstractNum w:abstractNumId="2" w15:restartNumberingAfterBreak="0">
     <w:nsid w:val="4D934833"/>
     <w:multiLevelType w:val="hybridMultilevel"/>
     <w:tmpl w:val="59883FE8"/>
@@ -4040,7 +4566,7 @@
       </w:rPr>
     </w:lvl>
   </w:abstractNum>
-  <w:abstractNum w:abstractNumId="2" w15:restartNumberingAfterBreak="0">
+  <w:abstractNum w:abstractNumId="3" w15:restartNumberingAfterBreak="0">
     <w:nsid w:val="62B34645"/>
     <w:multiLevelType w:val="hybridMultilevel"/>
     <w:tmpl w:val="00785F72"/>
@@ -4157,9 +4683,12 @@
     <w:abstractNumId w:val="0"/>
   </w:num>
   <w:num w:numId="2">
+    <w:abstractNumId w:val="3"/>
+  </w:num>
+  <w:num w:numId="3">
     <w:abstractNumId w:val="2"/>
   </w:num>
-  <w:num w:numId="3">
+  <w:num w:numId="4">
     <w:abstractNumId w:val="1"/>
   </w:num>
 </w:numbering>
@@ -4562,10 +5091,9 @@
   <w:style w:type="paragraph" w:default="1" w:styleId="Normal">
     <w:name w:val="Normal"/>
     <w:qFormat/>
-    <w:rsid w:val="00155EB2"/>
+    <w:rsid w:val="0023367D"/>
     <w:rPr>
       <w:rFonts w:ascii="Arial" w:hAnsi="Arial"/>
-      <w:sz w:val="24"/>
     </w:rPr>
   </w:style>
   <w:style w:type="paragraph" w:styleId="Heading1">
@@ -4630,6 +5158,28 @@
       <w:rFonts w:eastAsiaTheme="majorEastAsia" w:cstheme="majorBidi"/>
       <w:color w:val="1F3763" w:themeColor="accent1" w:themeShade="7F"/>
       <w:szCs w:val="24"/>
+    </w:rPr>
+  </w:style>
+  <w:style w:type="paragraph" w:styleId="Heading4">
+    <w:name w:val="heading 4"/>
+    <w:basedOn w:val="Normal"/>
+    <w:next w:val="Normal"/>
+    <w:link w:val="Heading4Char"/>
+    <w:uiPriority w:val="9"/>
+    <w:unhideWhenUsed/>
+    <w:qFormat/>
+    <w:rsid w:val="00567D48"/>
+    <w:pPr>
+      <w:keepNext/>
+      <w:keepLines/>
+      <w:spacing w:before="40" w:after="0"/>
+      <w:outlineLvl w:val="3"/>
+    </w:pPr>
+    <w:rPr>
+      <w:rFonts w:asciiTheme="majorHAnsi" w:eastAsiaTheme="majorEastAsia" w:hAnsiTheme="majorHAnsi" w:cstheme="majorBidi"/>
+      <w:i/>
+      <w:iCs/>
+      <w:color w:val="2F5496" w:themeColor="accent1" w:themeShade="BF"/>
     </w:rPr>
   </w:style>
   <w:style w:type="character" w:default="1" w:styleId="DefaultParagraphFont">
@@ -4876,6 +5426,28 @@
       <w:sz w:val="18"/>
       <w:szCs w:val="18"/>
     </w:rPr>
+  </w:style>
+  <w:style w:type="character" w:customStyle="1" w:styleId="Heading4Char">
+    <w:name w:val="Heading 4 Char"/>
+    <w:basedOn w:val="DefaultParagraphFont"/>
+    <w:link w:val="Heading4"/>
+    <w:uiPriority w:val="9"/>
+    <w:rsid w:val="00567D48"/>
+    <w:rPr>
+      <w:rFonts w:asciiTheme="majorHAnsi" w:eastAsiaTheme="majorEastAsia" w:hAnsiTheme="majorHAnsi" w:cstheme="majorBidi"/>
+      <w:i/>
+      <w:iCs/>
+      <w:color w:val="2F5496" w:themeColor="accent1" w:themeShade="BF"/>
+      <w:sz w:val="24"/>
+    </w:rPr>
+  </w:style>
+  <w:style w:type="paragraph" w:styleId="Bibliography">
+    <w:name w:val="Bibliography"/>
+    <w:basedOn w:val="Normal"/>
+    <w:next w:val="Normal"/>
+    <w:uiPriority w:val="37"/>
+    <w:unhideWhenUsed/>
+    <w:rsid w:val="00D01E81"/>
   </w:style>
 </w:styles>
 </file>
@@ -5176,11 +5748,107 @@
 </file>
 
 <file path=customXml/item1.xml><?xml version="1.0" encoding="utf-8"?>
-<b:Sources xmlns:b="http://schemas.openxmlformats.org/officeDocument/2006/bibliography" xmlns="http://schemas.openxmlformats.org/officeDocument/2006/bibliography" SelectedStyle="\HarvardAnglia2008OfficeOnline.xsl" StyleName="Harvard - Anglia" Version="2008"/>
+<b:Sources xmlns:b="http://schemas.openxmlformats.org/officeDocument/2006/bibliography" xmlns="http://schemas.openxmlformats.org/officeDocument/2006/bibliography" SelectedStyle="\HarvardAnglia2008OfficeOnline.xsl" StyleName="Harvard - Anglia" Version="2008">
+  <b:Source>
+    <b:Tag>Mic14</b:Tag>
+    <b:SourceType>DocumentFromInternetSite</b:SourceType>
+    <b:Guid>{BB493357-AF6F-4553-81EB-6AC55907B628}</b:Guid>
+    <b:Title>Kinect for Windows SDK 2.0</b:Title>
+    <b:Year>2014</b:Year>
+    <b:Author>
+      <b:Author>
+        <b:Corporate>Microsoft Corporation</b:Corporate>
+      </b:Author>
+    </b:Author>
+    <b:Publisher>https://www.microsoft.com/en-gb/download/details.aspx?id=44561</b:Publisher>
+    <b:Month>10</b:Month>
+    <b:Day>21</b:Day>
+    <b:URL>https://www.microsoft.com/en-gb/download/details.aspx</b:URL>
+    <b:RefOrder>1</b:RefOrder>
+  </b:Source>
+  <b:Source>
+    <b:Tag>Fry19</b:Tag>
+    <b:SourceType>DocumentFromInternetSite</b:SourceType>
+    <b:Guid>{C388249C-12FA-4765-95F4-8ECA3AC6D2A8}</b:Guid>
+    <b:Author>
+      <b:Author>
+        <b:NameList>
+          <b:Person>
+            <b:Last>Fry</b:Last>
+            <b:First>Ben</b:First>
+          </b:Person>
+          <b:Person>
+            <b:Last>Reas</b:Last>
+            <b:First>Casey</b:First>
+          </b:Person>
+        </b:NameList>
+      </b:Author>
+    </b:Author>
+    <b:Title>Processing 3.5.3</b:Title>
+    <b:Year>2019</b:Year>
+    <b:Month>1</b:Month>
+    <b:Day>3</b:Day>
+    <b:URL>https://processing.org/</b:URL>
+    <b:RefOrder>4</b:RefOrder>
+  </b:Source>
+  <b:Source>
+    <b:Tag>Fre18</b:Tag>
+    <b:SourceType>DocumentFromInternetSite</b:SourceType>
+    <b:Guid>{56892200-DAB0-4926-9C2A-FD7B7FBB1B65}</b:Guid>
+    <b:Title>Fimata 2.5.8</b:Title>
+    <b:Year>2018</b:Year>
+    <b:Author>
+      <b:Author>
+        <b:Corporate>Free Software Foundation Inc</b:Corporate>
+      </b:Author>
+    </b:Author>
+    <b:Month>4</b:Month>
+    <b:Day>18</b:Day>
+    <b:URL>https://github.com/firmata/arduino/releases</b:URL>
+    <b:RefOrder>3</b:RefOrder>
+  </b:Source>
+  <b:Source>
+    <b:Tag>Ard</b:Tag>
+    <b:SourceType>DocumentFromInternetSite</b:SourceType>
+    <b:Guid>{FDAA7418-1BBD-47FC-9321-782A5B4A39E6}</b:Guid>
+    <b:Title>Arduino IDE</b:Title>
+    <b:URL>https://www.arduino.cc/en/main/software</b:URL>
+    <b:Author>
+      <b:Author>
+        <b:Corporate>Free Software Foundation Inc</b:Corporate>
+      </b:Author>
+    </b:Author>
+    <b:Year>2018</b:Year>
+    <b:Month>12</b:Month>
+    <b:Day>6</b:Day>
+    <b:RefOrder>2</b:RefOrder>
+  </b:Source>
+  <b:Source>
+    <b:Tag>Tho</b:Tag>
+    <b:SourceType>DocumentFromInternetSite</b:SourceType>
+    <b:Guid>{E6B44F9E-0BCE-4E37-96C5-08694EFA122A}</b:Guid>
+    <b:Author>
+      <b:Author>
+        <b:NameList>
+          <b:Person>
+            <b:Last>Lengeling</b:Last>
+            <b:First>Thomas</b:First>
+          </b:Person>
+        </b:NameList>
+      </b:Author>
+    </b:Author>
+    <b:Title>KinectPV2 0.7.8</b:Title>
+    <b:URL>https://github.com/ThomasLengeling/KinectPV2</b:URL>
+    <b:Year>2016</b:Year>
+    <b:Month>3</b:Month>
+    <b:Day>13</b:Day>
+    <b:RefOrder>5</b:RefOrder>
+  </b:Source>
+</b:Sources>
 </file>
 
 <file path=customXml/itemProps1.xml><?xml version="1.0" encoding="utf-8"?>
-<ds:datastoreItem xmlns:ds="http://schemas.openxmlformats.org/officeDocument/2006/customXml" ds:itemID="{1F534C33-863A-4211-AE25-93A203244AEB}">
+<ds:datastoreItem xmlns:ds="http://schemas.openxmlformats.org/officeDocument/2006/customXml" ds:itemID="{D7EB06B5-30B8-4EA2-8684-FE8B473B607F}">
   <ds:schemaRefs>
     <ds:schemaRef ds:uri="http://schemas.openxmlformats.org/officeDocument/2006/bibliography"/>
   </ds:schemaRefs>

</xml_diff>